<commit_message>
Adding final updated documents.
</commit_message>
<xml_diff>
--- a/doc/HUD_HMIS_XML_Overview.docx
+++ b/doc/HUD_HMIS_XML_Overview.docx
@@ -8,7 +8,7 @@
         <w:pageBreakBefore w:val="false"/>
         <w:bidi w:val="0"/>
         <w:spacing w:lineRule="auto" w:line="276"/>
-        <w:ind w:left="-6" w:right="0" w:hanging="0"/>
+        <w:ind w:start="-6" w:end="0" w:hanging="0"/>
         <w:rPr/>
       </w:pPr>
       <w:bookmarkStart w:id="0" w:name="h.v9xgvx1rxb79"/>
@@ -24,7 +24,7 @@
         <w:pageBreakBefore w:val="false"/>
         <w:bidi w:val="0"/>
         <w:spacing w:lineRule="auto" w:line="276"/>
-        <w:ind w:left="-6" w:right="0" w:hanging="0"/>
+        <w:ind w:start="-6" w:end="0" w:hanging="0"/>
         <w:rPr/>
       </w:pPr>
       <w:bookmarkStart w:id="2" w:name="h.wcr5vs3njuq8"/>
@@ -40,8 +40,8 @@
         <w:pageBreakBefore w:val="false"/>
         <w:bidi w:val="0"/>
         <w:spacing w:lineRule="auto" w:line="276"/>
-        <w:ind w:left="-6" w:right="0" w:hanging="0"/>
-        <w:jc w:val="right"/>
+        <w:ind w:start="-6" w:end="0" w:hanging="0"/>
+        <w:jc w:val="end"/>
         <w:rPr>
           <w:rFonts w:ascii="Arial" w:hAnsi="Arial" w:eastAsia="Arial" w:cs="Arial"/>
           <w:i/>
@@ -67,7 +67,7 @@
         <w:pageBreakBefore w:val="false"/>
         <w:bidi w:val="0"/>
         <w:spacing w:lineRule="auto" w:line="276"/>
-        <w:ind w:left="-6" w:right="0" w:hanging="0"/>
+        <w:ind w:start="-6" w:end="0" w:hanging="0"/>
         <w:rPr/>
       </w:pPr>
       <w:bookmarkStart w:id="4" w:name="h.j4ycah3tazcq"/>
@@ -83,7 +83,7 @@
         <w:pageBreakBefore w:val="false"/>
         <w:bidi w:val="0"/>
         <w:spacing w:lineRule="auto" w:line="276"/>
-        <w:ind w:left="-6" w:right="0" w:hanging="0"/>
+        <w:ind w:start="-6" w:end="0" w:hanging="0"/>
         <w:rPr/>
       </w:pPr>
       <w:bookmarkStart w:id="6" w:name="h.upbby3n7rjd0"/>
@@ -99,7 +99,7 @@
         <w:pageBreakBefore w:val="false"/>
         <w:bidi w:val="0"/>
         <w:spacing w:lineRule="auto" w:line="276"/>
-        <w:ind w:left="-6" w:right="0" w:hanging="0"/>
+        <w:ind w:start="-6" w:end="0" w:hanging="0"/>
         <w:rPr/>
       </w:pPr>
       <w:bookmarkStart w:id="8" w:name="h.kut92r9kxxh"/>
@@ -115,7 +115,7 @@
         <w:pageBreakBefore w:val="false"/>
         <w:bidi w:val="0"/>
         <w:spacing w:lineRule="auto" w:line="276"/>
-        <w:ind w:left="-6" w:right="0" w:hanging="0"/>
+        <w:ind w:start="-6" w:end="0" w:hanging="0"/>
         <w:rPr/>
       </w:pPr>
       <w:bookmarkStart w:id="10" w:name="h.bg6031bf47n"/>
@@ -131,7 +131,7 @@
         <w:pageBreakBefore w:val="false"/>
         <w:bidi w:val="0"/>
         <w:spacing w:lineRule="auto" w:line="276"/>
-        <w:ind w:left="-6" w:right="0" w:hanging="0"/>
+        <w:ind w:start="-6" w:end="0" w:hanging="0"/>
         <w:rPr/>
       </w:pPr>
       <w:bookmarkStart w:id="12" w:name="h.1dxzztff6erw"/>
@@ -147,7 +147,7 @@
         <w:pageBreakBefore w:val="false"/>
         <w:bidi w:val="0"/>
         <w:spacing w:lineRule="auto" w:line="276"/>
-        <w:ind w:left="0" w:right="0" w:hanging="0"/>
+        <w:ind w:start="0" w:end="0" w:hanging="0"/>
         <w:rPr/>
       </w:pPr>
       <w:bookmarkStart w:id="14" w:name="h.cw00u82o1bmw"/>
@@ -163,7 +163,7 @@
         <w:pageBreakBefore w:val="false"/>
         <w:bidi w:val="0"/>
         <w:spacing w:lineRule="auto" w:line="276"/>
-        <w:ind w:left="-6" w:right="0" w:hanging="0"/>
+        <w:ind w:start="-6" w:end="0" w:hanging="0"/>
         <w:rPr/>
       </w:pPr>
       <w:bookmarkStart w:id="16" w:name="h.s3r8h3fiffdx"/>
@@ -179,7 +179,7 @@
         <w:pageBreakBefore w:val="false"/>
         <w:bidi w:val="0"/>
         <w:spacing w:lineRule="auto" w:line="276"/>
-        <w:ind w:left="-6" w:right="0" w:hanging="0"/>
+        <w:ind w:start="-6" w:end="0" w:hanging="0"/>
         <w:rPr/>
       </w:pPr>
       <w:bookmarkStart w:id="18" w:name="h.a82zbbau3v65"/>
@@ -195,8 +195,8 @@
         <w:pageBreakBefore w:val="false"/>
         <w:bidi w:val="0"/>
         <w:spacing w:lineRule="auto" w:line="276"/>
-        <w:ind w:left="-6" w:right="0" w:hanging="0"/>
-        <w:jc w:val="left"/>
+        <w:ind w:start="-6" w:end="0" w:hanging="0"/>
+        <w:jc w:val="start"/>
         <w:rPr/>
       </w:pPr>
       <w:bookmarkStart w:id="20" w:name="h.4qimj37r9oys"/>
@@ -288,8 +288,8 @@
         <w:pageBreakBefore w:val="false"/>
         <w:bidi w:val="0"/>
         <w:spacing w:lineRule="auto" w:line="276"/>
-        <w:ind w:left="-6" w:right="0" w:hanging="0"/>
-        <w:jc w:val="left"/>
+        <w:ind w:start="-6" w:end="0" w:hanging="0"/>
+        <w:jc w:val="start"/>
         <w:rPr>
           <w:rFonts w:ascii="Arial" w:hAnsi="Arial" w:eastAsia="Arial" w:cs="Arial"/>
           <w:b w:val="false"/>
@@ -331,8 +331,8 @@
         <w:pageBreakBefore w:val="false"/>
         <w:bidi w:val="0"/>
         <w:spacing w:lineRule="auto" w:line="276"/>
-        <w:ind w:left="-6" w:right="0" w:hanging="0"/>
-        <w:jc w:val="left"/>
+        <w:ind w:start="-6" w:end="0" w:hanging="0"/>
+        <w:jc w:val="start"/>
         <w:rPr>
           <w:rFonts w:ascii="Arial" w:hAnsi="Arial" w:eastAsia="Arial" w:cs="Arial"/>
           <w:sz w:val="36"/>
@@ -428,9 +428,10 @@
         <w:pageBreakBefore w:val="false"/>
         <w:bidi w:val="0"/>
         <w:spacing w:lineRule="auto" w:line="276"/>
-        <w:ind w:right="0" w:hanging="0"/>
-        <w:jc w:val="left"/>
-        <w:rPr>
+        <w:ind w:start="0" w:end="0" w:hanging="0"/>
+        <w:jc w:val="start"/>
+        <w:rPr>
+          <w:rFonts w:ascii="Arial" w:hAnsi="Arial" w:eastAsia="Arial" w:cs="Arial"/>
           <w:b w:val="false"/>
           <w:b w:val="false"/>
           <w:bCs w:val="false"/>
@@ -439,7 +440,8 @@
           <w:iCs/>
           <w:strike w:val="false"/>
           <w:dstrike w:val="false"/>
-          <w:sz w:val="60"/>
+          <w:color w:val="FF3333"/>
+          <w:sz w:val="36"/>
           <w:szCs w:val="60"/>
           <w:u w:val="none"/>
         </w:rPr>
@@ -447,9 +449,16 @@
       <w:r>
         <w:rPr>
           <w:rFonts w:eastAsia="Arial" w:cs="Arial" w:ascii="Arial" w:hAnsi="Arial"/>
+          <w:b w:val="false"/>
+          <w:bCs w:val="false"/>
+          <w:i/>
+          <w:iCs/>
+          <w:strike w:val="false"/>
+          <w:dstrike w:val="false"/>
           <w:color w:val="FF3333"/>
           <w:sz w:val="36"/>
-          <w:szCs w:val="36"/>
+          <w:szCs w:val="60"/>
+          <w:u w:val="none"/>
         </w:rPr>
       </w:r>
     </w:p>
@@ -510,7 +519,7 @@
         <w:pageBreakBefore w:val="false"/>
         <w:bidi w:val="0"/>
         <w:spacing w:lineRule="auto" w:line="276"/>
-        <w:ind w:left="-6" w:right="0" w:hanging="0"/>
+        <w:ind w:start="-6" w:end="0" w:hanging="0"/>
         <w:rPr/>
       </w:pPr>
       <w:bookmarkStart w:id="25" w:name="h.jjh4ixe7vccc"/>
@@ -521,7 +530,7 @@
           <wp:inline distT="114300" distB="114300" distL="114300" distR="114300">
             <wp:extent cx="6819900" cy="2266950"/>
             <wp:effectExtent l="0" t="0" r="0" b="0"/>
-            <wp:docPr id="1" name="1" descr="HMIS XML Specifications v4_0_cover_bottom.png"/>
+            <wp:docPr id="1" name="1" descr="HMIS XML Specifications v4_0_cover_bottom.png" title=""/>
             <wp:cNvGraphicFramePr>
               <a:graphicFrameLocks xmlns:a="http://schemas.openxmlformats.org/drawingml/2006/main" noChangeAspect="1"/>
             </wp:cNvGraphicFramePr>
@@ -529,7 +538,7 @@
               <a:graphicData uri="http://schemas.openxmlformats.org/drawingml/2006/picture">
                 <pic:pic xmlns:pic="http://schemas.openxmlformats.org/drawingml/2006/picture">
                   <pic:nvPicPr>
-                    <pic:cNvPr id="1" name="1" descr="HMIS XML Specifications v4_0_cover_bottom.png"/>
+                    <pic:cNvPr id="1" name="1" descr="HMIS XML Specifications v4_0_cover_bottom.png" title=""/>
                     <pic:cNvPicPr>
                       <a:picLocks noChangeAspect="1" noChangeArrowheads="1"/>
                     </pic:cNvPicPr>
@@ -564,7 +573,7 @@
         <w:pStyle w:val="Title"/>
         <w:bidi w:val="0"/>
         <w:spacing w:lineRule="auto" w:line="276"/>
-        <w:ind w:left="0" w:right="0" w:hanging="0"/>
+        <w:ind w:start="0" w:end="0" w:hanging="0"/>
         <w:rPr/>
       </w:pPr>
       <w:bookmarkStart w:id="26" w:name="h.o5tr7k190xdq"/>
@@ -618,7 +627,7 @@
           <w:szCs w:val="22"/>
           <w:u w:val="none"/>
         </w:rPr>
-        <w:t>10</w:t>
+        <w:t>1</w:t>
       </w:r>
       <w:r>
         <w:rPr>
@@ -650,7 +659,7 @@
           <w:szCs w:val="22"/>
           <w:u w:val="none"/>
         </w:rPr>
-        <w:t>21</w:t>
+        <w:t>20</w:t>
       </w:r>
       <w:r>
         <w:rPr>
@@ -837,8 +846,8 @@
         <w:widowControl/>
         <w:bidi w:val="0"/>
         <w:spacing w:lineRule="auto" w:line="276" w:before="0" w:after="0"/>
-        <w:ind w:left="0" w:right="0" w:hanging="0"/>
-        <w:jc w:val="left"/>
+        <w:ind w:start="0" w:end="0" w:hanging="0"/>
+        <w:jc w:val="start"/>
         <w:rPr>
           <w:rFonts w:ascii="Arial" w:hAnsi="Arial" w:eastAsia="Arial" w:cs="Arial"/>
           <w:b w:val="false"/>
@@ -880,8 +889,8 @@
         <w:widowControl/>
         <w:bidi w:val="0"/>
         <w:spacing w:lineRule="auto" w:line="276" w:before="0" w:after="0"/>
-        <w:ind w:left="0" w:right="0" w:hanging="0"/>
-        <w:jc w:val="left"/>
+        <w:ind w:start="0" w:end="0" w:hanging="0"/>
+        <w:jc w:val="start"/>
         <w:rPr>
           <w:rFonts w:ascii="Arial" w:hAnsi="Arial" w:eastAsia="Arial" w:cs="Arial"/>
           <w:b w:val="false"/>
@@ -939,8 +948,8 @@
         <w:widowControl/>
         <w:bidi w:val="0"/>
         <w:spacing w:lineRule="auto" w:line="276" w:before="0" w:after="0"/>
-        <w:ind w:left="0" w:right="0" w:hanging="0"/>
-        <w:jc w:val="left"/>
+        <w:ind w:start="0" w:end="0" w:hanging="0"/>
+        <w:jc w:val="start"/>
         <w:rPr>
           <w:rFonts w:ascii="Arial" w:hAnsi="Arial" w:eastAsia="Arial" w:cs="Arial"/>
           <w:b w:val="false"/>
@@ -981,8 +990,8 @@
         <w:widowControl/>
         <w:bidi w:val="0"/>
         <w:spacing w:lineRule="auto" w:line="276" w:before="0" w:after="0"/>
-        <w:ind w:left="0" w:right="0" w:hanging="0"/>
-        <w:jc w:val="left"/>
+        <w:ind w:start="0" w:end="0" w:hanging="0"/>
+        <w:jc w:val="start"/>
         <w:rPr>
           <w:rFonts w:ascii="Arial" w:hAnsi="Arial" w:eastAsia="Arial" w:cs="Arial"/>
           <w:b w:val="false"/>
@@ -1903,7 +1912,7 @@
         <w:pStyle w:val="Normal"/>
         <w:bidi w:val="0"/>
         <w:spacing w:lineRule="auto" w:line="276"/>
-        <w:ind w:left="360" w:right="0" w:hanging="0"/>
+        <w:ind w:start="360" w:end="0" w:hanging="0"/>
         <w:rPr>
           <w:color w:val="1155CC"/>
           <w:u w:val="single"/>
@@ -2117,20 +2126,20 @@
       <w:hyperlink r:id="rId5">
         <w:r>
           <w:rPr>
+            <w:rStyle w:val="InternetLink"/>
+          </w:rPr>
+          <w:t>August 2016 HUD HMIS Data Manual</w:t>
+        </w:r>
+      </w:hyperlink>
+      <w:r>
+        <w:rPr/>
+        <w:t xml:space="preserve">, and further specified by the </w:t>
+      </w:r>
+      <w:hyperlink r:id="rId6">
+        <w:r>
+          <w:rPr>
             <w:rStyle w:val="VisitedInternetLink"/>
           </w:rPr>
-          <w:t>August 2016 HUD HMIS Data Manual</w:t>
-        </w:r>
-      </w:hyperlink>
-      <w:r>
-        <w:rPr/>
-        <w:t xml:space="preserve">, and further specified by the </w:t>
-      </w:r>
-      <w:hyperlink r:id="rId6">
-        <w:r>
-          <w:rPr>
-            <w:rStyle w:val="VisitedInternetLink"/>
-          </w:rPr>
           <w:t>August 2016 HUD HMIS Data Dictionary</w:t>
         </w:r>
       </w:hyperlink>
@@ -2141,7 +2150,7 @@
       <w:hyperlink r:id="rId7">
         <w:r>
           <w:rPr>
-            <w:rStyle w:val="VisitedInternetLink"/>
+            <w:rStyle w:val="InternetLink"/>
           </w:rPr>
           <w:t>v5.1 HMIS Logical Model</w:t>
         </w:r>
@@ -2297,12 +2306,16 @@
           </w:rPr>
           <w:t>2014</w:t>
         </w:r>
+      </w:hyperlink>
+      <w:hyperlink r:id="rId9">
         <w:r>
           <w:rPr>
             <w:rStyle w:val="InternetLink"/>
           </w:rPr>
           <w:t xml:space="preserve"> HMIS Logical Model </w:t>
         </w:r>
+      </w:hyperlink>
+      <w:hyperlink r:id="rId10">
         <w:r>
           <w:rPr>
             <w:rStyle w:val="InternetLink"/>
@@ -2312,7 +2325,7 @@
       </w:hyperlink>
       <w:r>
         <w:rPr/>
-        <w:t xml:space="preserve"> (released September 2016),</w:t>
+        <w:t xml:space="preserve"> (released September 2016, updated January 2017),</w:t>
       </w:r>
       <w:r>
         <w:rPr/>
@@ -2350,9 +2363,9 @@
         <w:widowControl/>
         <w:bidi w:val="0"/>
         <w:spacing w:lineRule="auto" w:line="276" w:before="0" w:after="0"/>
-        <w:ind w:left="0" w:right="0" w:hanging="0"/>
+        <w:ind w:start="0" w:end="0" w:hanging="0"/>
         <w:contextualSpacing/>
-        <w:jc w:val="left"/>
+        <w:jc w:val="start"/>
         <w:rPr/>
       </w:pPr>
       <w:r>
@@ -2506,7 +2519,7 @@
         <w:rPr/>
         <w:t xml:space="preserve"> 5.1 and previous major releases are hosted at </w:t>
       </w:r>
-      <w:hyperlink r:id="rId9">
+      <w:hyperlink r:id="rId11">
         <w:r>
           <w:rPr>
             <w:rStyle w:val="InternetLink"/>
@@ -2522,10 +2535,10 @@
         <w:rPr/>
         <w:t xml:space="preserve">They are also kept </w:t>
       </w:r>
-      <w:hyperlink r:id="rId10">
-        <w:r>
-          <w:rPr>
-            <w:rStyle w:val="VisitedInternetLink"/>
+      <w:hyperlink r:id="rId12">
+        <w:r>
+          <w:rPr>
+            <w:rStyle w:val="InternetLink"/>
           </w:rPr>
           <w:t>in a versioning system</w:t>
         </w:r>
@@ -2569,7 +2582,7 @@
         <w:rPr/>
         <w:t xml:space="preserve">This publication has multiple parts, each is available in two places: the HUD HDX link above, and a </w:t>
       </w:r>
-      <w:hyperlink r:id="rId11">
+      <w:hyperlink r:id="rId13">
         <w:r>
           <w:rPr>
             <w:rStyle w:val="InternetLink"/>
@@ -2623,7 +2636,7 @@
         </w:tabs>
         <w:bidi w:val="0"/>
         <w:spacing w:lineRule="auto" w:line="276" w:before="0" w:after="0"/>
-        <w:ind w:left="720" w:right="0" w:hanging="360"/>
+        <w:ind w:start="720" w:end="0" w:hanging="360"/>
         <w:rPr/>
       </w:pPr>
       <w:r>
@@ -2644,7 +2657,7 @@
         </w:tabs>
         <w:bidi w:val="0"/>
         <w:spacing w:lineRule="auto" w:line="276" w:before="0" w:after="0"/>
-        <w:ind w:left="1080" w:right="0" w:hanging="360"/>
+        <w:ind w:start="1080" w:end="0" w:hanging="360"/>
         <w:rPr/>
       </w:pPr>
       <w:r>
@@ -2665,7 +2678,7 @@
         </w:tabs>
         <w:bidi w:val="0"/>
         <w:spacing w:lineRule="auto" w:line="276" w:before="0" w:after="0"/>
-        <w:ind w:left="1080" w:right="0" w:hanging="360"/>
+        <w:ind w:start="1080" w:end="0" w:hanging="360"/>
         <w:rPr/>
       </w:pPr>
       <w:r>
@@ -2686,7 +2699,7 @@
         </w:tabs>
         <w:bidi w:val="0"/>
         <w:spacing w:lineRule="auto" w:line="276" w:before="0" w:after="0"/>
-        <w:ind w:left="1080" w:right="0" w:hanging="360"/>
+        <w:ind w:start="1080" w:end="0" w:hanging="360"/>
         <w:rPr/>
       </w:pPr>
       <w:r>
@@ -2708,15 +2721,15 @@
         </w:tabs>
         <w:bidi w:val="0"/>
         <w:spacing w:lineRule="auto" w:line="276" w:before="0" w:after="0"/>
-        <w:ind w:left="720" w:right="0" w:hanging="360"/>
-        <w:jc w:val="left"/>
+        <w:ind w:start="720" w:end="0" w:hanging="360"/>
+        <w:jc w:val="start"/>
         <w:rPr/>
       </w:pPr>
       <w:r>
         <w:rPr/>
         <w:t xml:space="preserve">An XML Schema Definition (XSD) document: </w:t>
       </w:r>
-      <w:hyperlink r:id="rId12">
+      <w:hyperlink r:id="rId14">
         <w:r>
           <w:rPr>
             <w:rStyle w:val="InternetLink"/>
@@ -2742,14 +2755,14 @@
         </w:tabs>
         <w:bidi w:val="0"/>
         <w:spacing w:lineRule="auto" w:line="276" w:before="0" w:after="0"/>
-        <w:ind w:left="720" w:right="0" w:hanging="360"/>
+        <w:ind w:start="720" w:end="0" w:hanging="360"/>
         <w:rPr/>
       </w:pPr>
       <w:r>
         <w:rPr/>
         <w:t xml:space="preserve">A </w:t>
       </w:r>
-      <w:hyperlink r:id="rId13">
+      <w:hyperlink r:id="rId15">
         <w:r>
           <w:rPr>
             <w:rStyle w:val="InternetLink"/>
@@ -2765,10 +2778,10 @@
         <w:rPr/>
         <w:t xml:space="preserve">A </w:t>
       </w:r>
-      <w:hyperlink r:id="rId14">
-        <w:r>
-          <w:rPr>
-            <w:rStyle w:val="VisitedInternetLink"/>
+      <w:hyperlink r:id="rId16">
+        <w:r>
+          <w:rPr>
+            <w:rStyle w:val="InternetLink"/>
           </w:rPr>
           <w:t>minimal instance</w:t>
         </w:r>
@@ -2791,14 +2804,14 @@
         </w:tabs>
         <w:bidi w:val="0"/>
         <w:spacing w:lineRule="auto" w:line="276" w:before="0" w:after="0"/>
-        <w:ind w:left="720" w:right="0" w:hanging="360"/>
+        <w:ind w:start="720" w:end="0" w:hanging="360"/>
         <w:rPr/>
       </w:pPr>
       <w:r>
         <w:rPr/>
         <w:t xml:space="preserve">An </w:t>
       </w:r>
-      <w:hyperlink r:id="rId15">
+      <w:hyperlink r:id="rId17">
         <w:r>
           <w:rPr>
             <w:rStyle w:val="InternetLink"/>
@@ -2840,17 +2853,17 @@
         </w:tabs>
         <w:bidi w:val="0"/>
         <w:spacing w:lineRule="auto" w:line="276" w:before="0" w:after="0"/>
-        <w:ind w:left="720" w:right="0" w:hanging="360"/>
+        <w:ind w:start="720" w:end="0" w:hanging="360"/>
         <w:rPr/>
       </w:pPr>
       <w:r>
         <w:rPr/>
         <w:t xml:space="preserve">A </w:t>
       </w:r>
-      <w:hyperlink r:id="rId16">
-        <w:r>
-          <w:rPr>
-            <w:rStyle w:val="VisitedInternetLink"/>
+      <w:hyperlink r:id="rId18">
+        <w:r>
+          <w:rPr>
+            <w:rStyle w:val="InternetLink"/>
           </w:rPr>
           <w:t>sample, valid XML instance document</w:t>
         </w:r>
@@ -2885,17 +2898,17 @@
         </w:tabs>
         <w:bidi w:val="0"/>
         <w:spacing w:lineRule="auto" w:line="276" w:before="0" w:after="0"/>
-        <w:ind w:left="720" w:right="0" w:hanging="360"/>
+        <w:ind w:start="720" w:end="0" w:hanging="360"/>
         <w:rPr/>
       </w:pPr>
       <w:r>
         <w:rPr/>
         <w:t xml:space="preserve">Online, browsable, </w:t>
       </w:r>
-      <w:hyperlink r:id="rId17">
-        <w:r>
-          <w:rPr>
-            <w:rStyle w:val="VisitedInternetLink"/>
+      <w:hyperlink r:id="rId19">
+        <w:r>
+          <w:rPr>
+            <w:rStyle w:val="InternetLink"/>
           </w:rPr>
           <w:t>graphical documentation</w:t>
         </w:r>
@@ -2996,7 +3009,7 @@
           <wp:inline distT="114300" distB="114300" distL="114300" distR="114300">
             <wp:extent cx="6858000" cy="3276600"/>
             <wp:effectExtent l="0" t="0" r="0" b="0"/>
-            <wp:docPr id="2" name="2" descr="pub"/>
+            <wp:docPr id="2" name="2" descr="pub" title=""/>
             <wp:cNvGraphicFramePr>
               <a:graphicFrameLocks xmlns:a="http://schemas.openxmlformats.org/drawingml/2006/main" noChangeAspect="1"/>
             </wp:cNvGraphicFramePr>
@@ -3004,13 +3017,13 @@
               <a:graphicData uri="http://schemas.openxmlformats.org/drawingml/2006/picture">
                 <pic:pic xmlns:pic="http://schemas.openxmlformats.org/drawingml/2006/picture">
                   <pic:nvPicPr>
-                    <pic:cNvPr id="2" name="2" descr="pub"/>
+                    <pic:cNvPr id="2" name="2" descr="pub" title=""/>
                     <pic:cNvPicPr>
                       <a:picLocks noChangeAspect="1" noChangeArrowheads="1"/>
                     </pic:cNvPicPr>
                   </pic:nvPicPr>
                   <pic:blipFill>
-                    <a:blip r:embed="rId18"/>
+                    <a:blip r:embed="rId20"/>
                     <a:srcRect l="0" t="0" r="0" b="36293"/>
                     <a:stretch>
                       <a:fillRect/>
@@ -3150,7 +3163,7 @@
           <wp:inline distT="114300" distB="114300" distL="114300" distR="114300">
             <wp:extent cx="2536825" cy="1472565"/>
             <wp:effectExtent l="0" t="0" r="0" b="0"/>
-            <wp:docPr id="3" name="3" descr="Screenshot from 2014-07-30 10:29:39.png"/>
+            <wp:docPr id="3" name="3" descr="Screenshot from 2014-07-30 10:29:39.png" title=""/>
             <wp:cNvGraphicFramePr>
               <a:graphicFrameLocks xmlns:a="http://schemas.openxmlformats.org/drawingml/2006/main" noChangeAspect="1"/>
             </wp:cNvGraphicFramePr>
@@ -3158,13 +3171,13 @@
               <a:graphicData uri="http://schemas.openxmlformats.org/drawingml/2006/picture">
                 <pic:pic xmlns:pic="http://schemas.openxmlformats.org/drawingml/2006/picture">
                   <pic:nvPicPr>
-                    <pic:cNvPr id="3" name="3" descr="Screenshot from 2014-07-30 10:29:39.png"/>
+                    <pic:cNvPr id="3" name="3" descr="Screenshot from 2014-07-30 10:29:39.png" title=""/>
                     <pic:cNvPicPr>
                       <a:picLocks noChangeAspect="1" noChangeArrowheads="1"/>
                     </pic:cNvPicPr>
                   </pic:nvPicPr>
                   <pic:blipFill>
-                    <a:blip r:embed="rId19"/>
+                    <a:blip r:embed="rId21"/>
                     <a:stretch>
                       <a:fillRect/>
                     </a:stretch>
@@ -3206,7 +3219,7 @@
         </w:rPr>
         <w:t xml:space="preserve">A browsable list of all the data element in the HMIS XML Schema is </w:t>
       </w:r>
-      <w:hyperlink r:id="rId20">
+      <w:hyperlink r:id="rId22">
         <w:r>
           <w:rPr>
             <w:rStyle w:val="InternetLink"/>
@@ -3303,7 +3316,7 @@
         <w:rPr/>
         <w:t xml:space="preserve">.1 complies with </w:t>
       </w:r>
-      <w:hyperlink r:id="rId21">
+      <w:hyperlink r:id="rId23">
         <w:r>
           <w:rPr>
             <w:rStyle w:val="InternetLink"/>
@@ -3326,7 +3339,7 @@
       <w:hyperlink w:anchor="h.3004z1913gx6">
         <w:r>
           <w:rPr>
-            <w:rStyle w:val="VisitedInternetLink"/>
+            <w:rStyle w:val="InternetLink"/>
             <w:color w:val="1155CC"/>
             <w:u w:val="single"/>
           </w:rPr>
@@ -3560,10 +3573,10 @@
         <w:rPr/>
         <w:t xml:space="preserve">: </w:t>
       </w:r>
-      <w:hyperlink r:id="rId22">
-        <w:r>
-          <w:rPr>
-            <w:rStyle w:val="VisitedInternetLink"/>
+      <w:hyperlink r:id="rId24">
+        <w:r>
+          <w:rPr>
+            <w:rStyle w:val="InternetLink"/>
             <w:color w:val="auto"/>
           </w:rPr>
           <w:t>https://github.com/hmis-interop/xml/compare/v4.1-latest...v5.1-latest</w:t>
@@ -3618,7 +3631,7 @@
       <w:hyperlink w:anchor="_toc191">
         <w:r>
           <w:rPr>
-            <w:rStyle w:val="VisitedInternetLink"/>
+            <w:rStyle w:val="InternetLink"/>
           </w:rPr>
           <w:t>Overview of Changes</w:t>
         </w:r>
@@ -3734,7 +3747,7 @@
         <w:spacing w:lineRule="auto" w:line="276"/>
         <w:rPr/>
       </w:pPr>
-      <w:hyperlink r:id="rId23">
+      <w:hyperlink r:id="rId25">
         <w:r>
           <w:rPr>
             <w:rStyle w:val="InternetLink"/>
@@ -3742,7 +3755,7 @@
           <w:t>XML</w:t>
         </w:r>
       </w:hyperlink>
-      <w:hyperlink r:id="rId24">
+      <w:hyperlink r:id="rId26">
         <w:r>
           <w:rPr>
             <w:rStyle w:val="InternetLink"/>
@@ -3750,7 +3763,7 @@
           <w:t xml:space="preserve"> </w:t>
         </w:r>
       </w:hyperlink>
-      <w:hyperlink r:id="rId25">
+      <w:hyperlink r:id="rId27">
         <w:r>
           <w:rPr>
             <w:rStyle w:val="InternetLink"/>
@@ -3758,7 +3771,7 @@
           <w:t>Schema</w:t>
         </w:r>
       </w:hyperlink>
-      <w:hyperlink r:id="rId26">
+      <w:hyperlink r:id="rId28">
         <w:r>
           <w:rPr>
             <w:rStyle w:val="InternetLink"/>
@@ -3766,7 +3779,7 @@
           <w:t xml:space="preserve"> </w:t>
         </w:r>
       </w:hyperlink>
-      <w:hyperlink r:id="rId27">
+      <w:hyperlink r:id="rId29">
         <w:r>
           <w:rPr>
             <w:rStyle w:val="InternetLink"/>
@@ -3774,7 +3787,7 @@
           <w:t>version</w:t>
         </w:r>
       </w:hyperlink>
-      <w:hyperlink r:id="rId28">
+      <w:hyperlink r:id="rId30">
         <w:r>
           <w:rPr>
             <w:rStyle w:val="InternetLink"/>
@@ -3830,7 +3843,7 @@
         <w:rPr/>
         <w:t xml:space="preserve">A practical example of command line validation using the Xerces XML Parser is in the </w:t>
       </w:r>
-      <w:hyperlink r:id="rId29">
+      <w:hyperlink r:id="rId31">
         <w:r>
           <w:rPr>
             <w:rStyle w:val="InternetLink"/>
@@ -4541,7 +4554,7 @@
         <w:pStyle w:val="TableContents"/>
         <w:bidi w:val="0"/>
         <w:spacing w:lineRule="auto" w:line="276"/>
-        <w:ind w:left="720" w:right="0" w:hanging="0"/>
+        <w:ind w:start="720" w:end="0" w:hanging="0"/>
         <w:rPr>
           <w:rFonts w:ascii="Consolas;Liberation Mono;Menlo;Courier;monospace" w:hAnsi="Consolas;Liberation Mono;Menlo;Courier;monospace"/>
           <w:b w:val="false"/>
@@ -4572,7 +4585,7 @@
         <w:pStyle w:val="TableContents"/>
         <w:bidi w:val="0"/>
         <w:spacing w:lineRule="atLeast" w:line="300"/>
-        <w:ind w:left="720" w:right="0" w:hanging="0"/>
+        <w:ind w:start="720" w:end="0" w:hanging="0"/>
         <w:rPr>
           <w:rFonts w:ascii="Consolas;Liberation Mono;Menlo;Courier;monospace" w:hAnsi="Consolas;Liberation Mono;Menlo;Courier;monospace"/>
           <w:b w:val="false"/>
@@ -4731,7 +4744,7 @@
         <w:rPr/>
         <w:t xml:space="preserve">A fairly exhaustive example HMIS XML instance is available </w:t>
       </w:r>
-      <w:hyperlink r:id="rId30">
+      <w:hyperlink r:id="rId32">
         <w:r>
           <w:rPr>
             <w:rStyle w:val="InternetLink"/>
@@ -4747,7 +4760,7 @@
         <w:rPr/>
         <w:t xml:space="preserve">A minimal instance is also </w:t>
       </w:r>
-      <w:hyperlink r:id="rId31">
+      <w:hyperlink r:id="rId33">
         <w:r>
           <w:rPr>
             <w:rStyle w:val="InternetLink"/>
@@ -4798,7 +4811,7 @@
         <w:rPr/>
         <w:t xml:space="preserve">An example HMIS XML extension is available </w:t>
       </w:r>
-      <w:hyperlink r:id="rId32">
+      <w:hyperlink r:id="rId34">
         <w:r>
           <w:rPr>
             <w:rStyle w:val="InternetLink"/>
@@ -4814,7 +4827,7 @@
         <w:rPr/>
         <w:t xml:space="preserve">An instance applying this extension is also </w:t>
       </w:r>
-      <w:hyperlink r:id="rId33">
+      <w:hyperlink r:id="rId35">
         <w:r>
           <w:rPr>
             <w:rStyle w:val="InternetLink"/>
@@ -4875,14 +4888,14 @@
         </w:tabs>
         <w:bidi w:val="0"/>
         <w:spacing w:lineRule="auto" w:line="276" w:before="0" w:after="0"/>
-        <w:ind w:left="720" w:right="0" w:hanging="360"/>
+        <w:ind w:start="720" w:end="0" w:hanging="360"/>
         <w:rPr/>
       </w:pPr>
       <w:r>
         <w:rPr/>
         <w:t xml:space="preserve">A software issue tracker is available at: </w:t>
       </w:r>
-      <w:hyperlink r:id="rId34">
+      <w:hyperlink r:id="rId36">
         <w:r>
           <w:rPr>
             <w:rStyle w:val="InternetLink"/>
@@ -4890,7 +4903,7 @@
           <w:t>https</w:t>
         </w:r>
       </w:hyperlink>
-      <w:hyperlink r:id="rId35">
+      <w:hyperlink r:id="rId37">
         <w:r>
           <w:rPr>
             <w:rStyle w:val="InternetLink"/>
@@ -4898,15 +4911,15 @@
           <w:t>://</w:t>
         </w:r>
       </w:hyperlink>
-      <w:hyperlink r:id="rId36">
-        <w:r>
-          <w:rPr>
-            <w:rStyle w:val="VisitedInternetLink"/>
+      <w:hyperlink r:id="rId38">
+        <w:r>
+          <w:rPr>
+            <w:rStyle w:val="InternetLink"/>
           </w:rPr>
           <w:t>github</w:t>
         </w:r>
       </w:hyperlink>
-      <w:hyperlink r:id="rId37">
+      <w:hyperlink r:id="rId39">
         <w:r>
           <w:rPr>
             <w:rStyle w:val="InternetLink"/>
@@ -4914,7 +4927,7 @@
           <w:t>.</w:t>
         </w:r>
       </w:hyperlink>
-      <w:hyperlink r:id="rId38">
+      <w:hyperlink r:id="rId40">
         <w:r>
           <w:rPr>
             <w:rStyle w:val="InternetLink"/>
@@ -4922,7 +4935,7 @@
           <w:t>com</w:t>
         </w:r>
       </w:hyperlink>
-      <w:hyperlink r:id="rId39">
+      <w:hyperlink r:id="rId41">
         <w:r>
           <w:rPr>
             <w:rStyle w:val="InternetLink"/>
@@ -4930,7 +4943,7 @@
           <w:t>/</w:t>
         </w:r>
       </w:hyperlink>
-      <w:hyperlink r:id="rId40">
+      <w:hyperlink r:id="rId42">
         <w:r>
           <w:rPr>
             <w:rStyle w:val="InternetLink"/>
@@ -4938,7 +4951,7 @@
           <w:t>hmis</w:t>
         </w:r>
       </w:hyperlink>
-      <w:hyperlink r:id="rId41">
+      <w:hyperlink r:id="rId43">
         <w:r>
           <w:rPr>
             <w:rStyle w:val="InternetLink"/>
@@ -4946,7 +4959,7 @@
           <w:t>-</w:t>
         </w:r>
       </w:hyperlink>
-      <w:hyperlink r:id="rId42">
+      <w:hyperlink r:id="rId44">
         <w:r>
           <w:rPr>
             <w:rStyle w:val="InternetLink"/>
@@ -4954,7 +4967,7 @@
           <w:t>interop</w:t>
         </w:r>
       </w:hyperlink>
-      <w:hyperlink r:id="rId43">
+      <w:hyperlink r:id="rId45">
         <w:r>
           <w:rPr>
             <w:rStyle w:val="InternetLink"/>
@@ -4962,7 +4975,7 @@
           <w:t>/</w:t>
         </w:r>
       </w:hyperlink>
-      <w:hyperlink r:id="rId44">
+      <w:hyperlink r:id="rId46">
         <w:r>
           <w:rPr>
             <w:rStyle w:val="InternetLink"/>
@@ -4970,7 +4983,7 @@
           <w:t>xml</w:t>
         </w:r>
       </w:hyperlink>
-      <w:hyperlink r:id="rId45">
+      <w:hyperlink r:id="rId47">
         <w:r>
           <w:rPr>
             <w:rStyle w:val="InternetLink"/>
@@ -4978,7 +4991,7 @@
           <w:t>/</w:t>
         </w:r>
       </w:hyperlink>
-      <w:hyperlink r:id="rId46">
+      <w:hyperlink r:id="rId48">
         <w:r>
           <w:rPr>
             <w:rStyle w:val="InternetLink"/>
@@ -5000,14 +5013,14 @@
         </w:tabs>
         <w:bidi w:val="0"/>
         <w:spacing w:lineRule="auto" w:line="276" w:before="0" w:after="0"/>
-        <w:ind w:left="720" w:right="0" w:hanging="360"/>
+        <w:ind w:start="720" w:end="0" w:hanging="360"/>
         <w:rPr/>
       </w:pPr>
       <w:r>
         <w:rPr/>
         <w:t xml:space="preserve">A HUD sponsored </w:t>
       </w:r>
-      <w:hyperlink r:id="rId47">
+      <w:hyperlink r:id="rId49">
         <w:r>
           <w:rPr>
             <w:rStyle w:val="InternetLink"/>
@@ -5015,7 +5028,7 @@
           <w:t>HMIS</w:t>
         </w:r>
       </w:hyperlink>
-      <w:hyperlink r:id="rId48">
+      <w:hyperlink r:id="rId50">
         <w:r>
           <w:rPr>
             <w:rStyle w:val="InternetLink"/>
@@ -5023,15 +5036,15 @@
           <w:t xml:space="preserve"> </w:t>
         </w:r>
       </w:hyperlink>
-      <w:hyperlink r:id="rId49">
-        <w:r>
-          <w:rPr>
-            <w:rStyle w:val="VisitedInternetLink"/>
+      <w:hyperlink r:id="rId51">
+        <w:r>
+          <w:rPr>
+            <w:rStyle w:val="InternetLink"/>
           </w:rPr>
           <w:t>Software</w:t>
         </w:r>
       </w:hyperlink>
-      <w:hyperlink r:id="rId50">
+      <w:hyperlink r:id="rId52">
         <w:r>
           <w:rPr>
             <w:rStyle w:val="InternetLink"/>
@@ -5039,7 +5052,7 @@
           <w:t xml:space="preserve"> </w:t>
         </w:r>
       </w:hyperlink>
-      <w:hyperlink r:id="rId51">
+      <w:hyperlink r:id="rId53">
         <w:r>
           <w:rPr>
             <w:rStyle w:val="InternetLink"/>
@@ -5047,7 +5060,7 @@
           <w:t>Provider</w:t>
         </w:r>
       </w:hyperlink>
-      <w:hyperlink r:id="rId52">
+      <w:hyperlink r:id="rId54">
         <w:r>
           <w:rPr>
             <w:rStyle w:val="InternetLink"/>
@@ -5055,7 +5068,7 @@
           <w:t xml:space="preserve"> </w:t>
         </w:r>
       </w:hyperlink>
-      <w:hyperlink r:id="rId53">
+      <w:hyperlink r:id="rId55">
         <w:r>
           <w:rPr>
             <w:rStyle w:val="InternetLink"/>
@@ -5081,14 +5094,14 @@
         </w:tabs>
         <w:bidi w:val="0"/>
         <w:spacing w:lineRule="auto" w:line="276" w:before="0" w:after="0"/>
-        <w:ind w:left="720" w:right="0" w:hanging="360"/>
+        <w:ind w:start="720" w:end="0" w:hanging="360"/>
         <w:rPr/>
       </w:pPr>
       <w:r>
         <w:rPr/>
         <w:t xml:space="preserve">Email </w:t>
       </w:r>
-      <w:hyperlink r:id="rId54">
+      <w:hyperlink r:id="rId56">
         <w:r>
           <w:rPr>
             <w:rStyle w:val="InternetLink"/>
@@ -5096,7 +5109,7 @@
           <w:t>hmisdx</w:t>
         </w:r>
       </w:hyperlink>
-      <w:hyperlink r:id="rId55">
+      <w:hyperlink r:id="rId57">
         <w:r>
           <w:rPr>
             <w:rStyle w:val="InternetLink"/>
@@ -5104,7 +5117,7 @@
           <w:t>@</w:t>
         </w:r>
       </w:hyperlink>
-      <w:hyperlink r:id="rId56">
+      <w:hyperlink r:id="rId58">
         <w:r>
           <w:rPr>
             <w:rStyle w:val="InternetLink"/>
@@ -5112,7 +5125,7 @@
           <w:t>gmail</w:t>
         </w:r>
       </w:hyperlink>
-      <w:hyperlink r:id="rId57">
+      <w:hyperlink r:id="rId59">
         <w:r>
           <w:rPr>
             <w:rStyle w:val="InternetLink"/>
@@ -5120,7 +5133,7 @@
           <w:t>.</w:t>
         </w:r>
       </w:hyperlink>
-      <w:hyperlink r:id="rId58">
+      <w:hyperlink r:id="rId60">
         <w:r>
           <w:rPr>
             <w:rStyle w:val="InternetLink"/>
@@ -5167,7 +5180,7 @@
         <w:rPr/>
         <w:t xml:space="preserve">HMIS XML schema development archives and issues list is unofficially (not an official HUD website) hosted at: </w:t>
       </w:r>
-      <w:hyperlink r:id="rId59">
+      <w:hyperlink r:id="rId61">
         <w:r>
           <w:rPr>
             <w:rStyle w:val="InternetLink"/>
@@ -5175,7 +5188,7 @@
           <w:t>https</w:t>
         </w:r>
       </w:hyperlink>
-      <w:hyperlink r:id="rId60">
+      <w:hyperlink r:id="rId62">
         <w:r>
           <w:rPr>
             <w:rStyle w:val="InternetLink"/>
@@ -5183,7 +5196,7 @@
           <w:t>://</w:t>
         </w:r>
       </w:hyperlink>
-      <w:hyperlink r:id="rId61">
+      <w:hyperlink r:id="rId63">
         <w:r>
           <w:rPr>
             <w:rStyle w:val="InternetLink"/>
@@ -5191,7 +5204,7 @@
           <w:t>github</w:t>
         </w:r>
       </w:hyperlink>
-      <w:hyperlink r:id="rId62">
+      <w:hyperlink r:id="rId64">
         <w:r>
           <w:rPr>
             <w:rStyle w:val="InternetLink"/>
@@ -5199,7 +5212,7 @@
           <w:t>.</w:t>
         </w:r>
       </w:hyperlink>
-      <w:hyperlink r:id="rId63">
+      <w:hyperlink r:id="rId65">
         <w:r>
           <w:rPr>
             <w:rStyle w:val="InternetLink"/>
@@ -5207,7 +5220,7 @@
           <w:t>com</w:t>
         </w:r>
       </w:hyperlink>
-      <w:hyperlink r:id="rId64">
+      <w:hyperlink r:id="rId66">
         <w:r>
           <w:rPr>
             <w:rStyle w:val="InternetLink"/>
@@ -5215,7 +5228,7 @@
           <w:t>/</w:t>
         </w:r>
       </w:hyperlink>
-      <w:hyperlink r:id="rId65">
+      <w:hyperlink r:id="rId67">
         <w:r>
           <w:rPr>
             <w:rStyle w:val="InternetLink"/>
@@ -5223,7 +5236,7 @@
           <w:t>hmis</w:t>
         </w:r>
       </w:hyperlink>
-      <w:hyperlink r:id="rId66">
+      <w:hyperlink r:id="rId68">
         <w:r>
           <w:rPr>
             <w:rStyle w:val="InternetLink"/>
@@ -5231,7 +5244,7 @@
           <w:t>-</w:t>
         </w:r>
       </w:hyperlink>
-      <w:hyperlink r:id="rId67">
+      <w:hyperlink r:id="rId69">
         <w:r>
           <w:rPr>
             <w:rStyle w:val="InternetLink"/>
@@ -5239,7 +5252,7 @@
           <w:t>interop</w:t>
         </w:r>
       </w:hyperlink>
-      <w:hyperlink r:id="rId68">
+      <w:hyperlink r:id="rId70">
         <w:r>
           <w:rPr>
             <w:rStyle w:val="InternetLink"/>
@@ -5247,7 +5260,7 @@
           <w:t>/</w:t>
         </w:r>
       </w:hyperlink>
-      <w:hyperlink r:id="rId69">
+      <w:hyperlink r:id="rId71">
         <w:r>
           <w:rPr>
             <w:rStyle w:val="InternetLink"/>
@@ -5303,7 +5316,7 @@
             <wp:extent cx="2637790" cy="3046730"/>
             <wp:effectExtent l="0" t="0" r="0" b="0"/>
             <wp:wrapTopAndBottom/>
-            <wp:docPr id="4" name="Image1" descr=""/>
+            <wp:docPr id="4" name="Image1" descr="" title=""/>
             <wp:cNvGraphicFramePr>
               <a:graphicFrameLocks xmlns:a="http://schemas.openxmlformats.org/drawingml/2006/main" noChangeAspect="1"/>
             </wp:cNvGraphicFramePr>
@@ -5311,13 +5324,13 @@
               <a:graphicData uri="http://schemas.openxmlformats.org/drawingml/2006/picture">
                 <pic:pic xmlns:pic="http://schemas.openxmlformats.org/drawingml/2006/picture">
                   <pic:nvPicPr>
-                    <pic:cNvPr id="4" name="Image1" descr=""/>
+                    <pic:cNvPr id="4" name="Image1" descr="" title=""/>
                     <pic:cNvPicPr>
                       <a:picLocks noChangeAspect="1" noChangeArrowheads="1"/>
                     </pic:cNvPicPr>
                   </pic:nvPicPr>
                   <pic:blipFill>
-                    <a:blip r:embed="rId70"/>
+                    <a:blip r:embed="rId72"/>
                     <a:stretch>
                       <a:fillRect/>
                     </a:stretch>
@@ -5367,7 +5380,7 @@
         <w:rPr/>
         <w:t xml:space="preserve">Contact the </w:t>
       </w:r>
-      <w:hyperlink r:id="rId71">
+      <w:hyperlink r:id="rId73">
         <w:r>
           <w:rPr>
             <w:rStyle w:val="InternetLink"/>
@@ -5375,7 +5388,7 @@
           <w:t>OneCPD</w:t>
         </w:r>
       </w:hyperlink>
-      <w:hyperlink r:id="rId72">
+      <w:hyperlink r:id="rId74">
         <w:r>
           <w:rPr>
             <w:rStyle w:val="InternetLink"/>
@@ -5383,7 +5396,7 @@
           <w:t xml:space="preserve"> </w:t>
         </w:r>
       </w:hyperlink>
-      <w:hyperlink r:id="rId73">
+      <w:hyperlink r:id="rId75">
         <w:r>
           <w:rPr>
             <w:rStyle w:val="InternetLink"/>
@@ -5391,7 +5404,7 @@
           <w:t>Ask</w:t>
         </w:r>
       </w:hyperlink>
-      <w:hyperlink r:id="rId74">
+      <w:hyperlink r:id="rId76">
         <w:r>
           <w:rPr>
             <w:rStyle w:val="InternetLink"/>
@@ -5399,7 +5412,7 @@
           <w:t xml:space="preserve"> </w:t>
         </w:r>
       </w:hyperlink>
-      <w:hyperlink r:id="rId75">
+      <w:hyperlink r:id="rId77">
         <w:r>
           <w:rPr>
             <w:rStyle w:val="InternetLink"/>
@@ -5407,7 +5420,7 @@
           <w:t>A</w:t>
         </w:r>
       </w:hyperlink>
-      <w:hyperlink r:id="rId76">
+      <w:hyperlink r:id="rId78">
         <w:r>
           <w:rPr>
             <w:rStyle w:val="InternetLink"/>
@@ -5415,7 +5428,7 @@
           <w:t xml:space="preserve"> </w:t>
         </w:r>
       </w:hyperlink>
-      <w:hyperlink r:id="rId77">
+      <w:hyperlink r:id="rId79">
         <w:r>
           <w:rPr>
             <w:rStyle w:val="InternetLink"/>
@@ -5427,7 +5440,7 @@
         <w:rPr/>
         <w:t xml:space="preserve"> to request general assistance with the HMIS XML Schema.  For direct technical recommendations or questions, send an email to </w:t>
       </w:r>
-      <w:hyperlink r:id="rId78">
+      <w:hyperlink r:id="rId80">
         <w:r>
           <w:rPr>
             <w:rStyle w:val="InternetLink"/>
@@ -5435,7 +5448,7 @@
           <w:t>hmisdx</w:t>
         </w:r>
       </w:hyperlink>
-      <w:hyperlink r:id="rId79">
+      <w:hyperlink r:id="rId81">
         <w:r>
           <w:rPr>
             <w:rStyle w:val="InternetLink"/>
@@ -5443,7 +5456,7 @@
           <w:t>@</w:t>
         </w:r>
       </w:hyperlink>
-      <w:hyperlink r:id="rId80">
+      <w:hyperlink r:id="rId82">
         <w:r>
           <w:rPr>
             <w:rStyle w:val="InternetLink"/>
@@ -5451,7 +5464,7 @@
           <w:t>gmail</w:t>
         </w:r>
       </w:hyperlink>
-      <w:hyperlink r:id="rId81">
+      <w:hyperlink r:id="rId83">
         <w:r>
           <w:rPr>
             <w:rStyle w:val="InternetLink"/>
@@ -5459,7 +5472,7 @@
           <w:t>.</w:t>
         </w:r>
       </w:hyperlink>
-      <w:hyperlink r:id="rId82">
+      <w:hyperlink r:id="rId84">
         <w:r>
           <w:rPr>
             <w:rStyle w:val="InternetLink"/>
@@ -5471,7 +5484,7 @@
         <w:rPr/>
         <w:t xml:space="preserve"> (temporary email address).  To log a detailed change directly, an </w:t>
       </w:r>
-      <w:hyperlink r:id="rId83">
+      <w:hyperlink r:id="rId85">
         <w:r>
           <w:rPr>
             <w:rStyle w:val="InternetLink"/>
@@ -5479,7 +5492,7 @@
           <w:t>issue</w:t>
         </w:r>
       </w:hyperlink>
-      <w:hyperlink r:id="rId84">
+      <w:hyperlink r:id="rId86">
         <w:r>
           <w:rPr>
             <w:rStyle w:val="InternetLink"/>
@@ -5487,7 +5500,7 @@
           <w:t xml:space="preserve"> </w:t>
         </w:r>
       </w:hyperlink>
-      <w:hyperlink r:id="rId85">
+      <w:hyperlink r:id="rId87">
         <w:r>
           <w:rPr>
             <w:rStyle w:val="InternetLink"/>
@@ -5503,7 +5516,7 @@
     <w:p>
       <w:pPr>
         <w:sectPr>
-          <w:footerReference w:type="default" r:id="rId86"/>
+          <w:footerReference w:type="default" r:id="rId88"/>
           <w:footnotePr>
             <w:numFmt w:val="decimal"/>
           </w:footnotePr>
@@ -5552,7 +5565,7 @@
         </w:tabs>
         <w:bidi w:val="0"/>
         <w:spacing w:lineRule="auto" w:line="259" w:before="0" w:after="0"/>
-        <w:ind w:left="720" w:right="0" w:hanging="360"/>
+        <w:ind w:start="720" w:end="0" w:hanging="360"/>
         <w:rPr/>
       </w:pPr>
       <w:r>
@@ -5573,7 +5586,7 @@
         </w:tabs>
         <w:bidi w:val="0"/>
         <w:spacing w:lineRule="auto" w:line="259" w:before="0" w:after="0"/>
-        <w:ind w:left="720" w:right="0" w:hanging="360"/>
+        <w:ind w:start="720" w:end="0" w:hanging="360"/>
         <w:rPr/>
       </w:pPr>
       <w:r>
@@ -5594,7 +5607,7 @@
         </w:tabs>
         <w:bidi w:val="0"/>
         <w:spacing w:lineRule="auto" w:line="259" w:before="0" w:after="0"/>
-        <w:ind w:left="720" w:right="0" w:hanging="360"/>
+        <w:ind w:start="720" w:end="0" w:hanging="360"/>
         <w:rPr/>
       </w:pPr>
       <w:r>
@@ -5615,7 +5628,7 @@
         </w:tabs>
         <w:bidi w:val="0"/>
         <w:spacing w:lineRule="auto" w:line="259" w:before="0" w:after="0"/>
-        <w:ind w:left="720" w:right="0" w:hanging="360"/>
+        <w:ind w:start="720" w:end="0" w:hanging="360"/>
         <w:rPr/>
       </w:pPr>
       <w:r>
@@ -5636,7 +5649,7 @@
         </w:tabs>
         <w:bidi w:val="0"/>
         <w:spacing w:lineRule="auto" w:line="259" w:before="0" w:after="0"/>
-        <w:ind w:left="720" w:right="0" w:hanging="360"/>
+        <w:ind w:start="720" w:end="0" w:hanging="360"/>
         <w:rPr/>
       </w:pPr>
       <w:r>
@@ -5657,7 +5670,7 @@
         </w:tabs>
         <w:bidi w:val="0"/>
         <w:spacing w:lineRule="auto" w:line="259" w:before="0" w:after="0"/>
-        <w:ind w:left="720" w:right="0" w:hanging="360"/>
+        <w:ind w:start="720" w:end="0" w:hanging="360"/>
         <w:rPr/>
       </w:pPr>
       <w:r>
@@ -5678,7 +5691,7 @@
         </w:tabs>
         <w:bidi w:val="0"/>
         <w:spacing w:lineRule="auto" w:line="259" w:before="0" w:after="0"/>
-        <w:ind w:left="720" w:right="0" w:hanging="360"/>
+        <w:ind w:start="720" w:end="0" w:hanging="360"/>
         <w:rPr/>
       </w:pPr>
       <w:r>
@@ -5699,7 +5712,7 @@
         </w:tabs>
         <w:bidi w:val="0"/>
         <w:spacing w:lineRule="auto" w:line="259" w:before="0" w:after="0"/>
-        <w:ind w:left="720" w:right="0" w:hanging="360"/>
+        <w:ind w:start="720" w:end="0" w:hanging="360"/>
         <w:rPr/>
       </w:pPr>
       <w:r>
@@ -5720,7 +5733,7 @@
         </w:tabs>
         <w:bidi w:val="0"/>
         <w:spacing w:lineRule="auto" w:line="259" w:before="0" w:after="0"/>
-        <w:ind w:left="720" w:right="0" w:hanging="360"/>
+        <w:ind w:start="720" w:end="0" w:hanging="360"/>
         <w:rPr/>
       </w:pPr>
       <w:r>
@@ -5741,7 +5754,7 @@
         </w:tabs>
         <w:bidi w:val="0"/>
         <w:spacing w:lineRule="auto" w:line="259" w:before="0" w:after="0"/>
-        <w:ind w:left="720" w:right="0" w:hanging="360"/>
+        <w:ind w:start="720" w:end="0" w:hanging="360"/>
         <w:rPr/>
       </w:pPr>
       <w:r>
@@ -5762,7 +5775,7 @@
         </w:tabs>
         <w:bidi w:val="0"/>
         <w:spacing w:lineRule="auto" w:line="259" w:before="0" w:after="0"/>
-        <w:ind w:left="720" w:right="0" w:hanging="360"/>
+        <w:ind w:start="720" w:end="0" w:hanging="360"/>
         <w:rPr/>
       </w:pPr>
       <w:r>
@@ -5783,7 +5796,7 @@
         </w:tabs>
         <w:bidi w:val="0"/>
         <w:spacing w:lineRule="auto" w:line="259" w:before="0" w:after="0"/>
-        <w:ind w:left="720" w:right="0" w:hanging="360"/>
+        <w:ind w:start="720" w:end="0" w:hanging="360"/>
         <w:rPr/>
       </w:pPr>
       <w:r>
@@ -5804,7 +5817,7 @@
         </w:tabs>
         <w:bidi w:val="0"/>
         <w:spacing w:lineRule="auto" w:line="259" w:before="0" w:after="0"/>
-        <w:ind w:left="720" w:right="0" w:hanging="360"/>
+        <w:ind w:start="720" w:end="0" w:hanging="360"/>
         <w:rPr/>
       </w:pPr>
       <w:r>
@@ -5825,7 +5838,7 @@
         </w:tabs>
         <w:bidi w:val="0"/>
         <w:spacing w:lineRule="auto" w:line="259" w:before="0" w:after="0"/>
-        <w:ind w:left="720" w:right="0" w:hanging="360"/>
+        <w:ind w:start="720" w:end="0" w:hanging="360"/>
         <w:rPr/>
       </w:pPr>
       <w:r>
@@ -5846,7 +5859,7 @@
         </w:tabs>
         <w:bidi w:val="0"/>
         <w:spacing w:lineRule="auto" w:line="240" w:before="0" w:after="0"/>
-        <w:ind w:left="720" w:right="0" w:hanging="360"/>
+        <w:ind w:start="720" w:end="0" w:hanging="360"/>
         <w:rPr/>
       </w:pPr>
       <w:r>
@@ -5867,7 +5880,7 @@
         </w:tabs>
         <w:bidi w:val="0"/>
         <w:spacing w:lineRule="auto" w:line="259" w:before="0" w:after="0"/>
-        <w:ind w:left="720" w:right="0" w:hanging="360"/>
+        <w:ind w:start="720" w:end="0" w:hanging="360"/>
         <w:rPr/>
       </w:pPr>
       <w:r>
@@ -5888,7 +5901,7 @@
         </w:tabs>
         <w:bidi w:val="0"/>
         <w:spacing w:lineRule="auto" w:line="259" w:before="0" w:after="0"/>
-        <w:ind w:left="720" w:right="0" w:hanging="360"/>
+        <w:ind w:start="720" w:end="0" w:hanging="360"/>
         <w:rPr/>
       </w:pPr>
       <w:r>
@@ -5909,7 +5922,7 @@
         </w:tabs>
         <w:bidi w:val="0"/>
         <w:spacing w:lineRule="auto" w:line="259" w:before="0" w:after="0"/>
-        <w:ind w:left="720" w:right="0" w:hanging="360"/>
+        <w:ind w:start="720" w:end="0" w:hanging="360"/>
         <w:rPr/>
       </w:pPr>
       <w:r>
@@ -5930,7 +5943,7 @@
         </w:tabs>
         <w:bidi w:val="0"/>
         <w:spacing w:lineRule="auto" w:line="259" w:before="0" w:after="0"/>
-        <w:ind w:left="720" w:right="0" w:hanging="360"/>
+        <w:ind w:start="720" w:end="0" w:hanging="360"/>
         <w:rPr/>
       </w:pPr>
       <w:r>
@@ -5951,7 +5964,7 @@
         </w:tabs>
         <w:bidi w:val="0"/>
         <w:spacing w:lineRule="auto" w:line="259" w:before="0" w:after="0"/>
-        <w:ind w:left="720" w:right="0" w:hanging="360"/>
+        <w:ind w:start="720" w:end="0" w:hanging="360"/>
         <w:rPr/>
       </w:pPr>
       <w:r>
@@ -5972,7 +5985,7 @@
         </w:tabs>
         <w:bidi w:val="0"/>
         <w:spacing w:lineRule="auto" w:line="259" w:before="0" w:after="0"/>
-        <w:ind w:left="720" w:right="0" w:hanging="360"/>
+        <w:ind w:start="720" w:end="0" w:hanging="360"/>
         <w:rPr/>
       </w:pPr>
       <w:r>
@@ -5993,7 +6006,7 @@
         </w:tabs>
         <w:bidi w:val="0"/>
         <w:spacing w:lineRule="auto" w:line="259" w:before="0" w:after="0"/>
-        <w:ind w:left="720" w:right="0" w:hanging="360"/>
+        <w:ind w:start="720" w:end="0" w:hanging="360"/>
         <w:rPr/>
       </w:pPr>
       <w:r>
@@ -6014,7 +6027,7 @@
         </w:tabs>
         <w:bidi w:val="0"/>
         <w:spacing w:lineRule="auto" w:line="259" w:before="0" w:after="0"/>
-        <w:ind w:left="720" w:right="0" w:hanging="360"/>
+        <w:ind w:start="720" w:end="0" w:hanging="360"/>
         <w:rPr/>
       </w:pPr>
       <w:r>
@@ -6035,7 +6048,7 @@
         </w:tabs>
         <w:bidi w:val="0"/>
         <w:spacing w:lineRule="auto" w:line="259" w:before="0" w:after="0"/>
-        <w:ind w:left="720" w:right="0" w:hanging="360"/>
+        <w:ind w:start="720" w:end="0" w:hanging="360"/>
         <w:rPr/>
       </w:pPr>
       <w:r>
@@ -6056,7 +6069,7 @@
         </w:tabs>
         <w:bidi w:val="0"/>
         <w:spacing w:lineRule="auto" w:line="259" w:before="0" w:after="0"/>
-        <w:ind w:left="720" w:right="0" w:hanging="360"/>
+        <w:ind w:start="720" w:end="0" w:hanging="360"/>
         <w:rPr/>
       </w:pPr>
       <w:r>
@@ -6077,7 +6090,7 @@
         </w:tabs>
         <w:bidi w:val="0"/>
         <w:spacing w:lineRule="auto" w:line="259" w:before="0" w:after="0"/>
-        <w:ind w:left="720" w:right="0" w:hanging="360"/>
+        <w:ind w:start="720" w:end="0" w:hanging="360"/>
         <w:rPr/>
       </w:pPr>
       <w:r>
@@ -6098,7 +6111,7 @@
         </w:tabs>
         <w:bidi w:val="0"/>
         <w:spacing w:lineRule="auto" w:line="259" w:before="0" w:after="0"/>
-        <w:ind w:left="720" w:right="0" w:hanging="360"/>
+        <w:ind w:start="720" w:end="0" w:hanging="360"/>
         <w:rPr/>
       </w:pPr>
       <w:r>
@@ -6119,7 +6132,7 @@
         </w:tabs>
         <w:bidi w:val="0"/>
         <w:spacing w:lineRule="auto" w:line="259" w:before="0" w:after="0"/>
-        <w:ind w:left="720" w:right="0" w:hanging="360"/>
+        <w:ind w:start="720" w:end="0" w:hanging="360"/>
         <w:rPr/>
       </w:pPr>
       <w:r>
@@ -6140,7 +6153,7 @@
         </w:tabs>
         <w:bidi w:val="0"/>
         <w:spacing w:lineRule="auto" w:line="259" w:before="0" w:after="0"/>
-        <w:ind w:left="720" w:right="0" w:hanging="360"/>
+        <w:ind w:start="720" w:end="0" w:hanging="360"/>
         <w:rPr/>
       </w:pPr>
       <w:r>
@@ -6161,7 +6174,7 @@
         </w:tabs>
         <w:bidi w:val="0"/>
         <w:spacing w:lineRule="auto" w:line="259" w:before="0" w:after="0"/>
-        <w:ind w:left="720" w:right="0" w:hanging="360"/>
+        <w:ind w:start="720" w:end="0" w:hanging="360"/>
         <w:rPr/>
       </w:pPr>
       <w:r>
@@ -6182,7 +6195,7 @@
         </w:tabs>
         <w:bidi w:val="0"/>
         <w:spacing w:lineRule="auto" w:line="259" w:before="0" w:after="0"/>
-        <w:ind w:left="720" w:right="0" w:hanging="360"/>
+        <w:ind w:start="720" w:end="0" w:hanging="360"/>
         <w:rPr/>
       </w:pPr>
       <w:r>
@@ -6203,7 +6216,7 @@
         </w:tabs>
         <w:bidi w:val="0"/>
         <w:spacing w:lineRule="auto" w:line="259" w:before="0" w:after="0"/>
-        <w:ind w:left="720" w:right="0" w:hanging="360"/>
+        <w:ind w:start="720" w:end="0" w:hanging="360"/>
         <w:rPr/>
       </w:pPr>
       <w:r>
@@ -6224,7 +6237,7 @@
         </w:tabs>
         <w:bidi w:val="0"/>
         <w:spacing w:lineRule="auto" w:line="259" w:before="0" w:after="0"/>
-        <w:ind w:left="720" w:right="0" w:hanging="360"/>
+        <w:ind w:start="720" w:end="0" w:hanging="360"/>
         <w:rPr/>
       </w:pPr>
       <w:r>
@@ -6245,7 +6258,7 @@
         </w:tabs>
         <w:bidi w:val="0"/>
         <w:spacing w:lineRule="auto" w:line="259" w:before="0" w:after="0"/>
-        <w:ind w:left="720" w:right="0" w:hanging="360"/>
+        <w:ind w:start="720" w:end="0" w:hanging="360"/>
         <w:rPr/>
       </w:pPr>
       <w:r>
@@ -6266,7 +6279,7 @@
         </w:tabs>
         <w:bidi w:val="0"/>
         <w:spacing w:lineRule="auto" w:line="259" w:before="0" w:after="0"/>
-        <w:ind w:left="720" w:right="0" w:hanging="360"/>
+        <w:ind w:start="720" w:end="0" w:hanging="360"/>
         <w:rPr/>
       </w:pPr>
       <w:r>
@@ -6287,7 +6300,7 @@
         </w:tabs>
         <w:bidi w:val="0"/>
         <w:spacing w:lineRule="auto" w:line="259" w:before="0" w:after="0"/>
-        <w:ind w:left="720" w:right="0" w:hanging="360"/>
+        <w:ind w:start="720" w:end="0" w:hanging="360"/>
         <w:rPr/>
       </w:pPr>
       <w:r>
@@ -6308,7 +6321,7 @@
         </w:tabs>
         <w:bidi w:val="0"/>
         <w:spacing w:lineRule="auto" w:line="259" w:before="0" w:after="0"/>
-        <w:ind w:left="720" w:right="0" w:hanging="360"/>
+        <w:ind w:start="720" w:end="0" w:hanging="360"/>
         <w:rPr/>
       </w:pPr>
       <w:r>
@@ -6329,7 +6342,7 @@
         </w:tabs>
         <w:bidi w:val="0"/>
         <w:spacing w:lineRule="auto" w:line="259" w:before="0" w:after="0"/>
-        <w:ind w:left="720" w:right="0" w:hanging="360"/>
+        <w:ind w:start="720" w:end="0" w:hanging="360"/>
         <w:rPr/>
       </w:pPr>
       <w:r>
@@ -6350,7 +6363,7 @@
         </w:tabs>
         <w:bidi w:val="0"/>
         <w:spacing w:lineRule="auto" w:line="259" w:before="0" w:after="0"/>
-        <w:ind w:left="720" w:right="0" w:hanging="360"/>
+        <w:ind w:start="720" w:end="0" w:hanging="360"/>
         <w:rPr/>
       </w:pPr>
       <w:r>
@@ -6371,7 +6384,7 @@
         </w:tabs>
         <w:bidi w:val="0"/>
         <w:spacing w:lineRule="auto" w:line="259" w:before="0" w:after="0"/>
-        <w:ind w:left="720" w:right="0" w:hanging="360"/>
+        <w:ind w:start="720" w:end="0" w:hanging="360"/>
         <w:rPr/>
       </w:pPr>
       <w:r>
@@ -6392,7 +6405,7 @@
         </w:tabs>
         <w:bidi w:val="0"/>
         <w:spacing w:lineRule="auto" w:line="240" w:before="0" w:after="0"/>
-        <w:ind w:left="720" w:right="0" w:hanging="360"/>
+        <w:ind w:start="720" w:end="0" w:hanging="360"/>
         <w:rPr/>
       </w:pPr>
       <w:r>
@@ -6413,7 +6426,7 @@
         </w:tabs>
         <w:bidi w:val="0"/>
         <w:spacing w:lineRule="auto" w:line="240" w:before="0" w:after="0"/>
-        <w:ind w:left="720" w:right="0" w:hanging="360"/>
+        <w:ind w:start="720" w:end="0" w:hanging="360"/>
         <w:rPr/>
       </w:pPr>
       <w:r>
@@ -6434,7 +6447,7 @@
         </w:tabs>
         <w:bidi w:val="0"/>
         <w:spacing w:lineRule="auto" w:line="240" w:before="0" w:after="0"/>
-        <w:ind w:left="720" w:right="0" w:hanging="360"/>
+        <w:ind w:start="720" w:end="0" w:hanging="360"/>
         <w:rPr/>
       </w:pPr>
       <w:r>
@@ -6455,7 +6468,7 @@
         </w:tabs>
         <w:bidi w:val="0"/>
         <w:spacing w:lineRule="auto" w:line="240" w:before="0" w:after="0"/>
-        <w:ind w:left="720" w:right="0" w:hanging="360"/>
+        <w:ind w:start="720" w:end="0" w:hanging="360"/>
         <w:rPr/>
       </w:pPr>
       <w:r>
@@ -6476,7 +6489,7 @@
         </w:tabs>
         <w:bidi w:val="0"/>
         <w:spacing w:lineRule="auto" w:line="240" w:before="0" w:after="0"/>
-        <w:ind w:left="720" w:right="0" w:hanging="360"/>
+        <w:ind w:start="720" w:end="0" w:hanging="360"/>
         <w:rPr/>
       </w:pPr>
       <w:r>
@@ -6497,7 +6510,7 @@
         </w:tabs>
         <w:bidi w:val="0"/>
         <w:spacing w:lineRule="auto" w:line="240" w:before="0" w:after="0"/>
-        <w:ind w:left="720" w:right="0" w:hanging="360"/>
+        <w:ind w:start="720" w:end="0" w:hanging="360"/>
         <w:rPr/>
       </w:pPr>
       <w:r>
@@ -6518,7 +6531,7 @@
         </w:tabs>
         <w:bidi w:val="0"/>
         <w:spacing w:lineRule="auto" w:line="240" w:before="0" w:after="0"/>
-        <w:ind w:left="720" w:right="0" w:hanging="360"/>
+        <w:ind w:start="720" w:end="0" w:hanging="360"/>
         <w:rPr/>
       </w:pPr>
       <w:r>
@@ -6539,7 +6552,7 @@
         </w:tabs>
         <w:bidi w:val="0"/>
         <w:spacing w:lineRule="auto" w:line="240" w:before="0" w:after="0"/>
-        <w:ind w:left="720" w:right="0" w:hanging="360"/>
+        <w:ind w:start="720" w:end="0" w:hanging="360"/>
         <w:rPr/>
       </w:pPr>
       <w:r>
@@ -6560,7 +6573,7 @@
         </w:tabs>
         <w:bidi w:val="0"/>
         <w:spacing w:lineRule="auto" w:line="240" w:before="0" w:after="0"/>
-        <w:ind w:left="720" w:right="0" w:hanging="360"/>
+        <w:ind w:start="720" w:end="0" w:hanging="360"/>
         <w:rPr/>
       </w:pPr>
       <w:r>
@@ -6587,7 +6600,7 @@
         </w:tabs>
         <w:bidi w:val="0"/>
         <w:spacing w:lineRule="auto" w:line="240" w:before="0" w:after="0"/>
-        <w:ind w:left="720" w:right="0" w:hanging="360"/>
+        <w:ind w:start="720" w:end="0" w:hanging="360"/>
         <w:rPr/>
       </w:pPr>
       <w:r>
@@ -6608,7 +6621,7 @@
         </w:tabs>
         <w:bidi w:val="0"/>
         <w:spacing w:lineRule="auto" w:line="240" w:before="0" w:after="0"/>
-        <w:ind w:left="720" w:right="0" w:hanging="360"/>
+        <w:ind w:start="720" w:end="0" w:hanging="360"/>
         <w:rPr/>
       </w:pPr>
       <w:r>
@@ -6622,7 +6635,7 @@
         <w:pageBreakBefore w:val="false"/>
         <w:numPr>
           <w:ilvl w:val="0"/>
-          <w:numId w:val="8"/>
+          <w:numId w:val="7"/>
         </w:numPr>
         <w:bidi w:val="0"/>
         <w:spacing w:lineRule="auto" w:line="240" w:before="0" w:after="0"/>
@@ -6653,7 +6666,7 @@
         <w:pStyle w:val="TextBody"/>
         <w:numPr>
           <w:ilvl w:val="0"/>
-          <w:numId w:val="8"/>
+          <w:numId w:val="7"/>
         </w:numPr>
         <w:bidi w:val="0"/>
         <w:spacing w:lineRule="auto" w:line="240" w:before="0" w:after="0"/>
@@ -6703,7 +6716,7 @@
         <w:pStyle w:val="TextBody"/>
         <w:numPr>
           <w:ilvl w:val="0"/>
-          <w:numId w:val="8"/>
+          <w:numId w:val="7"/>
         </w:numPr>
         <w:bidi w:val="0"/>
         <w:spacing w:lineRule="auto" w:line="288" w:before="0" w:after="0"/>
@@ -6751,7 +6764,7 @@
         <w:pStyle w:val="TextBody"/>
         <w:numPr>
           <w:ilvl w:val="0"/>
-          <w:numId w:val="8"/>
+          <w:numId w:val="7"/>
         </w:numPr>
         <w:bidi w:val="0"/>
         <w:spacing w:lineRule="auto" w:line="288" w:before="0" w:after="0"/>
@@ -6799,7 +6812,7 @@
         <w:pStyle w:val="TextBody"/>
         <w:numPr>
           <w:ilvl w:val="0"/>
-          <w:numId w:val="8"/>
+          <w:numId w:val="7"/>
         </w:numPr>
         <w:bidi w:val="0"/>
         <w:spacing w:lineRule="auto" w:line="288" w:before="0" w:after="0"/>
@@ -6847,7 +6860,7 @@
         <w:pStyle w:val="TextBody"/>
         <w:numPr>
           <w:ilvl w:val="0"/>
-          <w:numId w:val="8"/>
+          <w:numId w:val="7"/>
         </w:numPr>
         <w:bidi w:val="0"/>
         <w:spacing w:lineRule="auto" w:line="288" w:before="0" w:after="0"/>
@@ -6895,7 +6908,7 @@
         <w:pStyle w:val="TextBody"/>
         <w:numPr>
           <w:ilvl w:val="0"/>
-          <w:numId w:val="8"/>
+          <w:numId w:val="7"/>
         </w:numPr>
         <w:bidi w:val="0"/>
         <w:spacing w:lineRule="auto" w:line="288" w:before="0" w:after="0"/>
@@ -6981,7 +6994,7 @@
         <w:pStyle w:val="TextBody"/>
         <w:numPr>
           <w:ilvl w:val="0"/>
-          <w:numId w:val="8"/>
+          <w:numId w:val="7"/>
         </w:numPr>
         <w:bidi w:val="0"/>
         <w:spacing w:lineRule="auto" w:line="288" w:before="0" w:after="0"/>
@@ -7029,7 +7042,7 @@
         <w:pStyle w:val="TextBody"/>
         <w:numPr>
           <w:ilvl w:val="0"/>
-          <w:numId w:val="8"/>
+          <w:numId w:val="7"/>
         </w:numPr>
         <w:bidi w:val="0"/>
         <w:spacing w:lineRule="auto" w:line="288" w:before="0" w:after="0"/>
@@ -7077,17 +7090,16 @@
         <w:pStyle w:val="TextBody"/>
         <w:numPr>
           <w:ilvl w:val="0"/>
-          <w:numId w:val="8"/>
+          <w:numId w:val="7"/>
         </w:numPr>
         <w:bidi w:val="0"/>
         <w:spacing w:lineRule="auto" w:line="288" w:before="0" w:after="0"/>
-        <w:rPr/>
-      </w:pPr>
-      <w:r>
-        <w:rPr>
-          <w:rFonts w:eastAsia="Arial" w:cs="Arial"/>
+        <w:rPr>
+          <w:rFonts w:ascii="Arial" w:hAnsi="Arial" w:eastAsia="Arial" w:cs="Arial"/>
+          <w:b w:val="false"/>
           <w:b w:val="false"/>
           <w:bCs w:val="false"/>
+          <w:i w:val="false"/>
           <w:i w:val="false"/>
           <w:iCs w:val="false"/>
           <w:caps w:val="false"/>
@@ -7100,19 +7112,6 @@
           <w:u w:val="none"/>
           <w:effect w:val="none"/>
         </w:rPr>
-        <w:t>Add new RecordTypes for Voucher Tracking and related TypeProvided</w:t>
-      </w:r>
-    </w:p>
-    <w:p>
-      <w:pPr>
-        <w:pStyle w:val="TextBody"/>
-        <w:numPr>
-          <w:ilvl w:val="0"/>
-          <w:numId w:val="8"/>
-        </w:numPr>
-        <w:bidi w:val="0"/>
-        <w:spacing w:lineRule="auto" w:line="288" w:before="0" w:after="0"/>
-        <w:rPr/>
       </w:pPr>
       <w:r>
         <w:rPr>
@@ -7131,8 +7130,20 @@
           <w:u w:val="none"/>
           <w:effect w:val="none"/>
         </w:rPr>
-        <w:t xml:space="preserve">Add </w:t>
-      </w:r>
+        <w:t>Add new RecordTypes for Voucher Tracking and related TypeProvided</w:t>
+      </w:r>
+    </w:p>
+    <w:p>
+      <w:pPr>
+        <w:pStyle w:val="TextBody"/>
+        <w:numPr>
+          <w:ilvl w:val="0"/>
+          <w:numId w:val="7"/>
+        </w:numPr>
+        <w:bidi w:val="0"/>
+        <w:spacing w:lineRule="auto" w:line="288" w:before="0" w:after="0"/>
+        <w:rPr/>
+      </w:pPr>
       <w:r>
         <w:rPr>
           <w:rFonts w:eastAsia="Arial" w:cs="Arial"/>
@@ -7150,7 +7161,57 @@
           <w:u w:val="none"/>
           <w:effect w:val="none"/>
         </w:rPr>
+        <w:t xml:space="preserve">Add </w:t>
+      </w:r>
+      <w:r>
+        <w:rPr>
+          <w:rFonts w:eastAsia="Arial" w:cs="Arial"/>
+          <w:b w:val="false"/>
+          <w:bCs w:val="false"/>
+          <w:i w:val="false"/>
+          <w:iCs w:val="false"/>
+          <w:caps w:val="false"/>
+          <w:smallCaps w:val="false"/>
+          <w:strike w:val="false"/>
+          <w:dstrike w:val="false"/>
+          <w:color w:val="000000"/>
+          <w:sz w:val="22"/>
+          <w:szCs w:val="22"/>
+          <w:u w:val="none"/>
+          <w:effect w:val="none"/>
+        </w:rPr>
         <w:t>HUDVASHExitInformation</w:t>
+      </w:r>
+    </w:p>
+    <w:p>
+      <w:pPr>
+        <w:pStyle w:val="TextBody"/>
+        <w:numPr>
+          <w:ilvl w:val="0"/>
+          <w:numId w:val="7"/>
+        </w:numPr>
+        <w:bidi w:val="0"/>
+        <w:spacing w:lineRule="auto" w:line="288" w:before="0" w:after="0"/>
+        <w:rPr/>
+      </w:pPr>
+      <w:r>
+        <w:rPr>
+          <w:rFonts w:eastAsia="Arial" w:cs="Arial"/>
+          <w:b w:val="false"/>
+          <w:bCs w:val="false"/>
+          <w:i w:val="false"/>
+          <w:iCs w:val="false"/>
+          <w:caps w:val="false"/>
+          <w:smallCaps w:val="false"/>
+          <w:strike w:val="false"/>
+          <w:dstrike w:val="false"/>
+          <w:color w:val="000000"/>
+          <w:sz w:val="22"/>
+          <w:szCs w:val="22"/>
+          <w:u w:val="none"/>
+          <w:effect w:val="none"/>
+        </w:rPr>
+        <w:t>ConnectionWithSOAR now its own separate type, and no longer part of IncomeAndSources</w:t>
       </w:r>
     </w:p>
     <w:p>
@@ -7177,7 +7238,7 @@
         <w:widowControl/>
         <w:numPr>
           <w:ilvl w:val="0"/>
-          <w:numId w:val="7"/>
+          <w:numId w:val="8"/>
         </w:numPr>
         <w:bidi w:val="0"/>
         <w:spacing w:lineRule="auto" w:line="240" w:before="0" w:after="0"/>
@@ -7233,7 +7294,7 @@
       </w:r>
     </w:p>
     <w:sectPr>
-      <w:footerReference w:type="default" r:id="rId87"/>
+      <w:footerReference w:type="default" r:id="rId89"/>
       <w:footnotePr>
         <w:numFmt w:val="decimal"/>
       </w:footnotePr>
@@ -7356,12 +7417,12 @@
       <w:numFmt w:val="none"/>
       <w:suff w:val="nothing"/>
       <w:lvlText w:val=""/>
-      <w:lvlJc w:val="left"/>
+      <w:lvlJc w:val="start"/>
       <w:pPr>
         <w:tabs>
           <w:tab w:val="num" w:pos="432"/>
         </w:tabs>
-        <w:ind w:left="432" w:hanging="432"/>
+        <w:ind w:start="432" w:hanging="432"/>
       </w:pPr>
     </w:lvl>
     <w:lvl w:ilvl="1">
@@ -7369,12 +7430,12 @@
       <w:numFmt w:val="none"/>
       <w:suff w:val="nothing"/>
       <w:lvlText w:val=""/>
-      <w:lvlJc w:val="left"/>
+      <w:lvlJc w:val="start"/>
       <w:pPr>
         <w:tabs>
           <w:tab w:val="num" w:pos="576"/>
         </w:tabs>
-        <w:ind w:left="576" w:hanging="576"/>
+        <w:ind w:start="576" w:hanging="576"/>
       </w:pPr>
     </w:lvl>
     <w:lvl w:ilvl="2">
@@ -7382,12 +7443,12 @@
       <w:numFmt w:val="none"/>
       <w:suff w:val="nothing"/>
       <w:lvlText w:val=""/>
-      <w:lvlJc w:val="left"/>
+      <w:lvlJc w:val="start"/>
       <w:pPr>
         <w:tabs>
           <w:tab w:val="num" w:pos="720"/>
         </w:tabs>
-        <w:ind w:left="720" w:hanging="720"/>
+        <w:ind w:start="720" w:hanging="720"/>
       </w:pPr>
     </w:lvl>
     <w:lvl w:ilvl="3">
@@ -7395,12 +7456,12 @@
       <w:numFmt w:val="none"/>
       <w:suff w:val="nothing"/>
       <w:lvlText w:val=""/>
-      <w:lvlJc w:val="left"/>
+      <w:lvlJc w:val="start"/>
       <w:pPr>
         <w:tabs>
           <w:tab w:val="num" w:pos="864"/>
         </w:tabs>
-        <w:ind w:left="864" w:hanging="864"/>
+        <w:ind w:start="864" w:hanging="864"/>
       </w:pPr>
     </w:lvl>
     <w:lvl w:ilvl="4">
@@ -7408,12 +7469,12 @@
       <w:numFmt w:val="none"/>
       <w:suff w:val="nothing"/>
       <w:lvlText w:val=""/>
-      <w:lvlJc w:val="left"/>
+      <w:lvlJc w:val="start"/>
       <w:pPr>
         <w:tabs>
           <w:tab w:val="num" w:pos="1008"/>
         </w:tabs>
-        <w:ind w:left="1008" w:hanging="1008"/>
+        <w:ind w:start="1008" w:hanging="1008"/>
       </w:pPr>
     </w:lvl>
     <w:lvl w:ilvl="5">
@@ -7421,12 +7482,12 @@
       <w:numFmt w:val="none"/>
       <w:suff w:val="nothing"/>
       <w:lvlText w:val=""/>
-      <w:lvlJc w:val="left"/>
+      <w:lvlJc w:val="start"/>
       <w:pPr>
         <w:tabs>
           <w:tab w:val="num" w:pos="1152"/>
         </w:tabs>
-        <w:ind w:left="1152" w:hanging="1152"/>
+        <w:ind w:start="1152" w:hanging="1152"/>
       </w:pPr>
     </w:lvl>
     <w:lvl w:ilvl="6">
@@ -7434,12 +7495,12 @@
       <w:numFmt w:val="none"/>
       <w:suff w:val="nothing"/>
       <w:lvlText w:val=""/>
-      <w:lvlJc w:val="left"/>
+      <w:lvlJc w:val="start"/>
       <w:pPr>
         <w:tabs>
           <w:tab w:val="num" w:pos="1296"/>
         </w:tabs>
-        <w:ind w:left="1296" w:hanging="1296"/>
+        <w:ind w:start="1296" w:hanging="1296"/>
       </w:pPr>
     </w:lvl>
     <w:lvl w:ilvl="7">
@@ -7447,12 +7508,12 @@
       <w:numFmt w:val="none"/>
       <w:suff w:val="nothing"/>
       <w:lvlText w:val=""/>
-      <w:lvlJc w:val="left"/>
+      <w:lvlJc w:val="start"/>
       <w:pPr>
         <w:tabs>
           <w:tab w:val="num" w:pos="1440"/>
         </w:tabs>
-        <w:ind w:left="1440" w:hanging="1440"/>
+        <w:ind w:start="1440" w:hanging="1440"/>
       </w:pPr>
     </w:lvl>
     <w:lvl w:ilvl="8">
@@ -7460,12 +7521,12 @@
       <w:numFmt w:val="none"/>
       <w:suff w:val="nothing"/>
       <w:lvlText w:val=""/>
-      <w:lvlJc w:val="left"/>
+      <w:lvlJc w:val="start"/>
       <w:pPr>
         <w:tabs>
           <w:tab w:val="num" w:pos="1584"/>
         </w:tabs>
-        <w:ind w:left="1584" w:hanging="1584"/>
+        <w:ind w:start="1584" w:hanging="1584"/>
       </w:pPr>
     </w:lvl>
   </w:abstractNum>
@@ -7474,12 +7535,12 @@
       <w:start w:val="1"/>
       <w:numFmt w:val="bullet"/>
       <w:lvlText w:val=""/>
-      <w:lvlJc w:val="left"/>
+      <w:lvlJc w:val="start"/>
       <w:pPr>
         <w:tabs>
           <w:tab w:val="num" w:pos="720"/>
         </w:tabs>
-        <w:ind w:left="720" w:hanging="360"/>
+        <w:ind w:start="720" w:hanging="360"/>
       </w:pPr>
       <w:rPr>
         <w:rFonts w:ascii="Symbol" w:hAnsi="Symbol" w:cs="Symbol" w:hint="default"/>
@@ -7490,12 +7551,12 @@
       <w:start w:val="1"/>
       <w:numFmt w:val="bullet"/>
       <w:lvlText w:val=""/>
-      <w:lvlJc w:val="left"/>
+      <w:lvlJc w:val="start"/>
       <w:pPr>
         <w:tabs>
           <w:tab w:val="num" w:pos="1440"/>
         </w:tabs>
-        <w:ind w:left="1440" w:hanging="360"/>
+        <w:ind w:start="1440" w:hanging="360"/>
       </w:pPr>
       <w:rPr>
         <w:rFonts w:ascii="Wingdings 2" w:hAnsi="Wingdings 2" w:cs="Wingdings 2" w:hint="default"/>
@@ -7506,12 +7567,12 @@
       <w:start w:val="1"/>
       <w:numFmt w:val="bullet"/>
       <w:lvlText w:val="■"/>
-      <w:lvlJc w:val="left"/>
+      <w:lvlJc w:val="start"/>
       <w:pPr>
         <w:tabs>
           <w:tab w:val="num" w:pos="2160"/>
         </w:tabs>
-        <w:ind w:left="2160" w:hanging="180"/>
+        <w:ind w:start="2160" w:hanging="180"/>
       </w:pPr>
       <w:rPr>
         <w:rFonts w:ascii="OpenSymbol" w:hAnsi="OpenSymbol" w:cs="OpenSymbol" w:hint="default"/>
@@ -7522,12 +7583,12 @@
       <w:start w:val="1"/>
       <w:numFmt w:val="bullet"/>
       <w:lvlText w:val=""/>
-      <w:lvlJc w:val="left"/>
+      <w:lvlJc w:val="start"/>
       <w:pPr>
         <w:tabs>
           <w:tab w:val="num" w:pos="2880"/>
         </w:tabs>
-        <w:ind w:left="2880" w:hanging="360"/>
+        <w:ind w:start="2880" w:hanging="360"/>
       </w:pPr>
       <w:rPr>
         <w:rFonts w:ascii="Wingdings" w:hAnsi="Wingdings" w:cs="Wingdings" w:hint="default"/>
@@ -7538,12 +7599,12 @@
       <w:start w:val="1"/>
       <w:numFmt w:val="bullet"/>
       <w:lvlText w:val=""/>
-      <w:lvlJc w:val="left"/>
+      <w:lvlJc w:val="start"/>
       <w:pPr>
         <w:tabs>
           <w:tab w:val="num" w:pos="3600"/>
         </w:tabs>
-        <w:ind w:left="3600" w:hanging="360"/>
+        <w:ind w:start="3600" w:hanging="360"/>
       </w:pPr>
       <w:rPr>
         <w:rFonts w:ascii="Wingdings 2" w:hAnsi="Wingdings 2" w:cs="Wingdings 2" w:hint="default"/>
@@ -7554,12 +7615,12 @@
       <w:start w:val="1"/>
       <w:numFmt w:val="bullet"/>
       <w:lvlText w:val="■"/>
-      <w:lvlJc w:val="left"/>
+      <w:lvlJc w:val="start"/>
       <w:pPr>
         <w:tabs>
           <w:tab w:val="num" w:pos="4320"/>
         </w:tabs>
-        <w:ind w:left="4320" w:hanging="180"/>
+        <w:ind w:start="4320" w:hanging="180"/>
       </w:pPr>
       <w:rPr>
         <w:rFonts w:ascii="OpenSymbol" w:hAnsi="OpenSymbol" w:cs="OpenSymbol" w:hint="default"/>
@@ -7570,12 +7631,12 @@
       <w:start w:val="1"/>
       <w:numFmt w:val="bullet"/>
       <w:lvlText w:val=""/>
-      <w:lvlJc w:val="left"/>
+      <w:lvlJc w:val="start"/>
       <w:pPr>
         <w:tabs>
           <w:tab w:val="num" w:pos="5040"/>
         </w:tabs>
-        <w:ind w:left="5040" w:hanging="360"/>
+        <w:ind w:start="5040" w:hanging="360"/>
       </w:pPr>
       <w:rPr>
         <w:rFonts w:ascii="Wingdings" w:hAnsi="Wingdings" w:cs="Wingdings" w:hint="default"/>
@@ -7586,12 +7647,12 @@
       <w:start w:val="1"/>
       <w:numFmt w:val="bullet"/>
       <w:lvlText w:val=""/>
-      <w:lvlJc w:val="left"/>
+      <w:lvlJc w:val="start"/>
       <w:pPr>
         <w:tabs>
           <w:tab w:val="num" w:pos="5760"/>
         </w:tabs>
-        <w:ind w:left="5760" w:hanging="360"/>
+        <w:ind w:start="5760" w:hanging="360"/>
       </w:pPr>
       <w:rPr>
         <w:rFonts w:ascii="Wingdings 2" w:hAnsi="Wingdings 2" w:cs="Wingdings 2" w:hint="default"/>
@@ -7602,12 +7663,12 @@
       <w:start w:val="1"/>
       <w:numFmt w:val="bullet"/>
       <w:lvlText w:val="■"/>
-      <w:lvlJc w:val="left"/>
+      <w:lvlJc w:val="start"/>
       <w:pPr>
         <w:tabs>
           <w:tab w:val="num" w:pos="6480"/>
         </w:tabs>
-        <w:ind w:left="6480" w:hanging="180"/>
+        <w:ind w:start="6480" w:hanging="180"/>
       </w:pPr>
       <w:rPr>
         <w:rFonts w:ascii="OpenSymbol" w:hAnsi="OpenSymbol" w:cs="OpenSymbol" w:hint="default"/>
@@ -7620,12 +7681,12 @@
       <w:start w:val="1"/>
       <w:numFmt w:val="bullet"/>
       <w:lvlText w:val=""/>
-      <w:lvlJc w:val="left"/>
+      <w:lvlJc w:val="start"/>
       <w:pPr>
         <w:tabs>
           <w:tab w:val="num" w:pos="1440"/>
         </w:tabs>
-        <w:ind w:left="1440" w:hanging="1080"/>
+        <w:ind w:start="1440" w:hanging="1080"/>
       </w:pPr>
       <w:rPr>
         <w:rFonts w:ascii="Wingdings" w:hAnsi="Wingdings" w:cs="Wingdings" w:hint="default"/>
@@ -7636,12 +7697,12 @@
       <w:start w:val="1"/>
       <w:numFmt w:val="bullet"/>
       <w:lvlText w:val=""/>
-      <w:lvlJc w:val="left"/>
+      <w:lvlJc w:val="start"/>
       <w:pPr>
         <w:tabs>
           <w:tab w:val="num" w:pos="1080"/>
         </w:tabs>
-        <w:ind w:left="1080" w:hanging="360"/>
+        <w:ind w:start="1080" w:hanging="360"/>
       </w:pPr>
       <w:rPr>
         <w:rFonts w:ascii="Wingdings 2" w:hAnsi="Wingdings 2" w:cs="Wingdings 2" w:hint="default"/>
@@ -7652,12 +7713,12 @@
       <w:start w:val="1"/>
       <w:numFmt w:val="bullet"/>
       <w:lvlText w:val="■"/>
-      <w:lvlJc w:val="left"/>
+      <w:lvlJc w:val="start"/>
       <w:pPr>
         <w:tabs>
           <w:tab w:val="num" w:pos="2880"/>
         </w:tabs>
-        <w:ind w:left="2880" w:hanging="900"/>
+        <w:ind w:start="2880" w:hanging="900"/>
       </w:pPr>
       <w:rPr>
         <w:rFonts w:ascii="OpenSymbol" w:hAnsi="OpenSymbol" w:cs="OpenSymbol" w:hint="default"/>
@@ -7668,12 +7729,12 @@
       <w:start w:val="1"/>
       <w:numFmt w:val="bullet"/>
       <w:lvlText w:val=""/>
-      <w:lvlJc w:val="left"/>
+      <w:lvlJc w:val="start"/>
       <w:pPr>
         <w:tabs>
           <w:tab w:val="num" w:pos="3600"/>
         </w:tabs>
-        <w:ind w:left="3600" w:hanging="1080"/>
+        <w:ind w:start="3600" w:hanging="1080"/>
       </w:pPr>
       <w:rPr>
         <w:rFonts w:ascii="Wingdings" w:hAnsi="Wingdings" w:cs="Wingdings" w:hint="default"/>
@@ -7684,12 +7745,12 @@
       <w:start w:val="1"/>
       <w:numFmt w:val="bullet"/>
       <w:lvlText w:val=""/>
-      <w:lvlJc w:val="left"/>
+      <w:lvlJc w:val="start"/>
       <w:pPr>
         <w:tabs>
           <w:tab w:val="num" w:pos="4320"/>
         </w:tabs>
-        <w:ind w:left="4320" w:hanging="1080"/>
+        <w:ind w:start="4320" w:hanging="1080"/>
       </w:pPr>
       <w:rPr>
         <w:rFonts w:ascii="Wingdings 2" w:hAnsi="Wingdings 2" w:cs="Wingdings 2" w:hint="default"/>
@@ -7700,12 +7761,12 @@
       <w:start w:val="1"/>
       <w:numFmt w:val="bullet"/>
       <w:lvlText w:val="■"/>
-      <w:lvlJc w:val="left"/>
+      <w:lvlJc w:val="start"/>
       <w:pPr>
         <w:tabs>
           <w:tab w:val="num" w:pos="5040"/>
         </w:tabs>
-        <w:ind w:left="5040" w:hanging="900"/>
+        <w:ind w:start="5040" w:hanging="900"/>
       </w:pPr>
       <w:rPr>
         <w:rFonts w:ascii="OpenSymbol" w:hAnsi="OpenSymbol" w:cs="OpenSymbol" w:hint="default"/>
@@ -7716,12 +7777,12 @@
       <w:start w:val="1"/>
       <w:numFmt w:val="bullet"/>
       <w:lvlText w:val=""/>
-      <w:lvlJc w:val="left"/>
+      <w:lvlJc w:val="start"/>
       <w:pPr>
         <w:tabs>
           <w:tab w:val="num" w:pos="5760"/>
         </w:tabs>
-        <w:ind w:left="5760" w:hanging="1080"/>
+        <w:ind w:start="5760" w:hanging="1080"/>
       </w:pPr>
       <w:rPr>
         <w:rFonts w:ascii="Wingdings" w:hAnsi="Wingdings" w:cs="Wingdings" w:hint="default"/>
@@ -7732,12 +7793,12 @@
       <w:start w:val="1"/>
       <w:numFmt w:val="bullet"/>
       <w:lvlText w:val=""/>
-      <w:lvlJc w:val="left"/>
+      <w:lvlJc w:val="start"/>
       <w:pPr>
         <w:tabs>
           <w:tab w:val="num" w:pos="6480"/>
         </w:tabs>
-        <w:ind w:left="6480" w:hanging="1080"/>
+        <w:ind w:start="6480" w:hanging="1080"/>
       </w:pPr>
       <w:rPr>
         <w:rFonts w:ascii="Wingdings 2" w:hAnsi="Wingdings 2" w:cs="Wingdings 2" w:hint="default"/>
@@ -7748,12 +7809,12 @@
       <w:start w:val="1"/>
       <w:numFmt w:val="bullet"/>
       <w:lvlText w:val="■"/>
-      <w:lvlJc w:val="left"/>
+      <w:lvlJc w:val="start"/>
       <w:pPr>
         <w:tabs>
           <w:tab w:val="num" w:pos="7200"/>
         </w:tabs>
-        <w:ind w:left="7200" w:hanging="900"/>
+        <w:ind w:start="7200" w:hanging="900"/>
       </w:pPr>
       <w:rPr>
         <w:rFonts w:ascii="OpenSymbol" w:hAnsi="OpenSymbol" w:cs="OpenSymbol" w:hint="default"/>
@@ -7766,12 +7827,12 @@
       <w:start w:val="1"/>
       <w:numFmt w:val="bullet"/>
       <w:lvlText w:val=""/>
-      <w:lvlJc w:val="left"/>
+      <w:lvlJc w:val="start"/>
       <w:pPr>
         <w:tabs>
           <w:tab w:val="num" w:pos="720"/>
         </w:tabs>
-        <w:ind w:left="720" w:hanging="360"/>
+        <w:ind w:start="720" w:hanging="360"/>
       </w:pPr>
       <w:rPr>
         <w:rFonts w:ascii="Symbol" w:hAnsi="Symbol" w:cs="Symbol" w:hint="default"/>
@@ -7782,12 +7843,12 @@
       <w:start w:val="1"/>
       <w:numFmt w:val="bullet"/>
       <w:lvlText w:val=""/>
-      <w:lvlJc w:val="left"/>
+      <w:lvlJc w:val="start"/>
       <w:pPr>
         <w:tabs>
           <w:tab w:val="num" w:pos="1440"/>
         </w:tabs>
-        <w:ind w:left="1440" w:hanging="360"/>
+        <w:ind w:start="1440" w:hanging="360"/>
       </w:pPr>
       <w:rPr>
         <w:rFonts w:ascii="Wingdings 2" w:hAnsi="Wingdings 2" w:cs="Wingdings 2" w:hint="default"/>
@@ -7798,12 +7859,12 @@
       <w:start w:val="1"/>
       <w:numFmt w:val="bullet"/>
       <w:lvlText w:val="■"/>
-      <w:lvlJc w:val="left"/>
+      <w:lvlJc w:val="start"/>
       <w:pPr>
         <w:tabs>
           <w:tab w:val="num" w:pos="2160"/>
         </w:tabs>
-        <w:ind w:left="2160" w:hanging="180"/>
+        <w:ind w:start="2160" w:hanging="180"/>
       </w:pPr>
       <w:rPr>
         <w:rFonts w:ascii="OpenSymbol" w:hAnsi="OpenSymbol" w:cs="OpenSymbol" w:hint="default"/>
@@ -7814,12 +7875,12 @@
       <w:start w:val="1"/>
       <w:numFmt w:val="bullet"/>
       <w:lvlText w:val=""/>
-      <w:lvlJc w:val="left"/>
+      <w:lvlJc w:val="start"/>
       <w:pPr>
         <w:tabs>
           <w:tab w:val="num" w:pos="2880"/>
         </w:tabs>
-        <w:ind w:left="2880" w:hanging="360"/>
+        <w:ind w:start="2880" w:hanging="360"/>
       </w:pPr>
       <w:rPr>
         <w:rFonts w:ascii="Wingdings" w:hAnsi="Wingdings" w:cs="Wingdings" w:hint="default"/>
@@ -7830,12 +7891,12 @@
       <w:start w:val="1"/>
       <w:numFmt w:val="bullet"/>
       <w:lvlText w:val=""/>
-      <w:lvlJc w:val="left"/>
+      <w:lvlJc w:val="start"/>
       <w:pPr>
         <w:tabs>
           <w:tab w:val="num" w:pos="3600"/>
         </w:tabs>
-        <w:ind w:left="3600" w:hanging="360"/>
+        <w:ind w:start="3600" w:hanging="360"/>
       </w:pPr>
       <w:rPr>
         <w:rFonts w:ascii="Wingdings 2" w:hAnsi="Wingdings 2" w:cs="Wingdings 2" w:hint="default"/>
@@ -7846,12 +7907,12 @@
       <w:start w:val="1"/>
       <w:numFmt w:val="bullet"/>
       <w:lvlText w:val="■"/>
-      <w:lvlJc w:val="left"/>
+      <w:lvlJc w:val="start"/>
       <w:pPr>
         <w:tabs>
           <w:tab w:val="num" w:pos="4320"/>
         </w:tabs>
-        <w:ind w:left="4320" w:hanging="180"/>
+        <w:ind w:start="4320" w:hanging="180"/>
       </w:pPr>
       <w:rPr>
         <w:rFonts w:ascii="OpenSymbol" w:hAnsi="OpenSymbol" w:cs="OpenSymbol" w:hint="default"/>
@@ -7862,12 +7923,12 @@
       <w:start w:val="1"/>
       <w:numFmt w:val="bullet"/>
       <w:lvlText w:val=""/>
-      <w:lvlJc w:val="left"/>
+      <w:lvlJc w:val="start"/>
       <w:pPr>
         <w:tabs>
           <w:tab w:val="num" w:pos="5040"/>
         </w:tabs>
-        <w:ind w:left="5040" w:hanging="360"/>
+        <w:ind w:start="5040" w:hanging="360"/>
       </w:pPr>
       <w:rPr>
         <w:rFonts w:ascii="Wingdings" w:hAnsi="Wingdings" w:cs="Wingdings" w:hint="default"/>
@@ -7878,12 +7939,12 @@
       <w:start w:val="1"/>
       <w:numFmt w:val="bullet"/>
       <w:lvlText w:val=""/>
-      <w:lvlJc w:val="left"/>
+      <w:lvlJc w:val="start"/>
       <w:pPr>
         <w:tabs>
           <w:tab w:val="num" w:pos="5760"/>
         </w:tabs>
-        <w:ind w:left="5760" w:hanging="360"/>
+        <w:ind w:start="5760" w:hanging="360"/>
       </w:pPr>
       <w:rPr>
         <w:rFonts w:ascii="Wingdings 2" w:hAnsi="Wingdings 2" w:cs="Wingdings 2" w:hint="default"/>
@@ -7894,12 +7955,12 @@
       <w:start w:val="1"/>
       <w:numFmt w:val="bullet"/>
       <w:lvlText w:val="■"/>
-      <w:lvlJc w:val="left"/>
+      <w:lvlJc w:val="start"/>
       <w:pPr>
         <w:tabs>
           <w:tab w:val="num" w:pos="6480"/>
         </w:tabs>
-        <w:ind w:left="6480" w:hanging="180"/>
+        <w:ind w:start="6480" w:hanging="180"/>
       </w:pPr>
       <w:rPr>
         <w:rFonts w:ascii="OpenSymbol" w:hAnsi="OpenSymbol" w:cs="OpenSymbol" w:hint="default"/>
@@ -7912,12 +7973,12 @@
       <w:start w:val="1"/>
       <w:numFmt w:val="bullet"/>
       <w:lvlText w:val=""/>
-      <w:lvlJc w:val="left"/>
+      <w:lvlJc w:val="start"/>
       <w:pPr>
         <w:tabs>
           <w:tab w:val="num" w:pos="720"/>
         </w:tabs>
-        <w:ind w:left="720" w:hanging="360"/>
+        <w:ind w:start="720" w:hanging="360"/>
       </w:pPr>
       <w:rPr>
         <w:rFonts w:ascii="Symbol" w:hAnsi="Symbol" w:cs="Symbol" w:hint="default"/>
@@ -7928,12 +7989,12 @@
       <w:start w:val="1"/>
       <w:numFmt w:val="bullet"/>
       <w:lvlText w:val=""/>
-      <w:lvlJc w:val="left"/>
+      <w:lvlJc w:val="start"/>
       <w:pPr>
         <w:tabs>
           <w:tab w:val="num" w:pos="1080"/>
         </w:tabs>
-        <w:ind w:left="1080" w:hanging="360"/>
+        <w:ind w:start="1080" w:hanging="360"/>
       </w:pPr>
       <w:rPr>
         <w:rFonts w:ascii="Symbol" w:hAnsi="Symbol" w:cs="Symbol" w:hint="default"/>
@@ -7944,12 +8005,12 @@
       <w:start w:val="1"/>
       <w:numFmt w:val="bullet"/>
       <w:lvlText w:val=""/>
-      <w:lvlJc w:val="left"/>
+      <w:lvlJc w:val="start"/>
       <w:pPr>
         <w:tabs>
           <w:tab w:val="num" w:pos="1440"/>
         </w:tabs>
-        <w:ind w:left="1440" w:hanging="360"/>
+        <w:ind w:start="1440" w:hanging="360"/>
       </w:pPr>
       <w:rPr>
         <w:rFonts w:ascii="Symbol" w:hAnsi="Symbol" w:cs="Symbol" w:hint="default"/>
@@ -7960,12 +8021,12 @@
       <w:start w:val="1"/>
       <w:numFmt w:val="bullet"/>
       <w:lvlText w:val=""/>
-      <w:lvlJc w:val="left"/>
+      <w:lvlJc w:val="start"/>
       <w:pPr>
         <w:tabs>
           <w:tab w:val="num" w:pos="1800"/>
         </w:tabs>
-        <w:ind w:left="1800" w:hanging="360"/>
+        <w:ind w:start="1800" w:hanging="360"/>
       </w:pPr>
       <w:rPr>
         <w:rFonts w:ascii="Symbol" w:hAnsi="Symbol" w:cs="Symbol" w:hint="default"/>
@@ -7976,12 +8037,12 @@
       <w:start w:val="1"/>
       <w:numFmt w:val="bullet"/>
       <w:lvlText w:val=""/>
-      <w:lvlJc w:val="left"/>
+      <w:lvlJc w:val="start"/>
       <w:pPr>
         <w:tabs>
           <w:tab w:val="num" w:pos="2160"/>
         </w:tabs>
-        <w:ind w:left="2160" w:hanging="360"/>
+        <w:ind w:start="2160" w:hanging="360"/>
       </w:pPr>
       <w:rPr>
         <w:rFonts w:ascii="Symbol" w:hAnsi="Symbol" w:cs="Symbol" w:hint="default"/>
@@ -7992,12 +8053,12 @@
       <w:start w:val="1"/>
       <w:numFmt w:val="bullet"/>
       <w:lvlText w:val=""/>
-      <w:lvlJc w:val="left"/>
+      <w:lvlJc w:val="start"/>
       <w:pPr>
         <w:tabs>
           <w:tab w:val="num" w:pos="2520"/>
         </w:tabs>
-        <w:ind w:left="2520" w:hanging="360"/>
+        <w:ind w:start="2520" w:hanging="360"/>
       </w:pPr>
       <w:rPr>
         <w:rFonts w:ascii="Symbol" w:hAnsi="Symbol" w:cs="Symbol" w:hint="default"/>
@@ -8008,12 +8069,12 @@
       <w:start w:val="1"/>
       <w:numFmt w:val="bullet"/>
       <w:lvlText w:val=""/>
-      <w:lvlJc w:val="left"/>
+      <w:lvlJc w:val="start"/>
       <w:pPr>
         <w:tabs>
           <w:tab w:val="num" w:pos="2880"/>
         </w:tabs>
-        <w:ind w:left="2880" w:hanging="360"/>
+        <w:ind w:start="2880" w:hanging="360"/>
       </w:pPr>
       <w:rPr>
         <w:rFonts w:ascii="Symbol" w:hAnsi="Symbol" w:cs="Symbol" w:hint="default"/>
@@ -8024,12 +8085,12 @@
       <w:start w:val="1"/>
       <w:numFmt w:val="bullet"/>
       <w:lvlText w:val=""/>
-      <w:lvlJc w:val="left"/>
+      <w:lvlJc w:val="start"/>
       <w:pPr>
         <w:tabs>
           <w:tab w:val="num" w:pos="3240"/>
         </w:tabs>
-        <w:ind w:left="3240" w:hanging="360"/>
+        <w:ind w:start="3240" w:hanging="360"/>
       </w:pPr>
       <w:rPr>
         <w:rFonts w:ascii="Symbol" w:hAnsi="Symbol" w:cs="Symbol" w:hint="default"/>
@@ -8040,12 +8101,12 @@
       <w:start w:val="1"/>
       <w:numFmt w:val="bullet"/>
       <w:lvlText w:val=""/>
-      <w:lvlJc w:val="left"/>
+      <w:lvlJc w:val="start"/>
       <w:pPr>
         <w:tabs>
           <w:tab w:val="num" w:pos="3600"/>
         </w:tabs>
-        <w:ind w:left="3600" w:hanging="360"/>
+        <w:ind w:start="3600" w:hanging="360"/>
       </w:pPr>
       <w:rPr>
         <w:rFonts w:ascii="Symbol" w:hAnsi="Symbol" w:cs="Symbol" w:hint="default"/>
@@ -8058,12 +8119,12 @@
       <w:start w:val="1"/>
       <w:numFmt w:val="bullet"/>
       <w:lvlText w:val=""/>
-      <w:lvlJc w:val="left"/>
+      <w:lvlJc w:val="start"/>
       <w:pPr>
         <w:tabs>
           <w:tab w:val="num" w:pos="720"/>
         </w:tabs>
-        <w:ind w:left="720" w:hanging="360"/>
+        <w:ind w:start="720" w:hanging="360"/>
       </w:pPr>
       <w:rPr>
         <w:rFonts w:ascii="Symbol" w:hAnsi="Symbol" w:cs="Symbol" w:hint="default"/>
@@ -8074,12 +8135,12 @@
       <w:start w:val="1"/>
       <w:numFmt w:val="bullet"/>
       <w:lvlText w:val=""/>
-      <w:lvlJc w:val="left"/>
+      <w:lvlJc w:val="start"/>
       <w:pPr>
         <w:tabs>
           <w:tab w:val="num" w:pos="1080"/>
         </w:tabs>
-        <w:ind w:left="1080" w:hanging="360"/>
+        <w:ind w:start="1080" w:hanging="360"/>
       </w:pPr>
       <w:rPr>
         <w:rFonts w:ascii="Symbol" w:hAnsi="Symbol" w:cs="Symbol" w:hint="default"/>
@@ -8090,12 +8151,12 @@
       <w:start w:val="1"/>
       <w:numFmt w:val="bullet"/>
       <w:lvlText w:val=""/>
-      <w:lvlJc w:val="left"/>
+      <w:lvlJc w:val="start"/>
       <w:pPr>
         <w:tabs>
           <w:tab w:val="num" w:pos="1440"/>
         </w:tabs>
-        <w:ind w:left="1440" w:hanging="360"/>
+        <w:ind w:start="1440" w:hanging="360"/>
       </w:pPr>
       <w:rPr>
         <w:rFonts w:ascii="Symbol" w:hAnsi="Symbol" w:cs="Symbol" w:hint="default"/>
@@ -8106,12 +8167,12 @@
       <w:start w:val="1"/>
       <w:numFmt w:val="bullet"/>
       <w:lvlText w:val=""/>
-      <w:lvlJc w:val="left"/>
+      <w:lvlJc w:val="start"/>
       <w:pPr>
         <w:tabs>
           <w:tab w:val="num" w:pos="1800"/>
         </w:tabs>
-        <w:ind w:left="1800" w:hanging="360"/>
+        <w:ind w:start="1800" w:hanging="360"/>
       </w:pPr>
       <w:rPr>
         <w:rFonts w:ascii="Symbol" w:hAnsi="Symbol" w:cs="Symbol" w:hint="default"/>
@@ -8122,12 +8183,12 @@
       <w:start w:val="1"/>
       <w:numFmt w:val="bullet"/>
       <w:lvlText w:val=""/>
-      <w:lvlJc w:val="left"/>
+      <w:lvlJc w:val="start"/>
       <w:pPr>
         <w:tabs>
           <w:tab w:val="num" w:pos="2160"/>
         </w:tabs>
-        <w:ind w:left="2160" w:hanging="360"/>
+        <w:ind w:start="2160" w:hanging="360"/>
       </w:pPr>
       <w:rPr>
         <w:rFonts w:ascii="Symbol" w:hAnsi="Symbol" w:cs="Symbol" w:hint="default"/>
@@ -8138,12 +8199,12 @@
       <w:start w:val="1"/>
       <w:numFmt w:val="bullet"/>
       <w:lvlText w:val=""/>
-      <w:lvlJc w:val="left"/>
+      <w:lvlJc w:val="start"/>
       <w:pPr>
         <w:tabs>
           <w:tab w:val="num" w:pos="2520"/>
         </w:tabs>
-        <w:ind w:left="2520" w:hanging="360"/>
+        <w:ind w:start="2520" w:hanging="360"/>
       </w:pPr>
       <w:rPr>
         <w:rFonts w:ascii="Symbol" w:hAnsi="Symbol" w:cs="Symbol" w:hint="default"/>
@@ -8154,12 +8215,12 @@
       <w:start w:val="1"/>
       <w:numFmt w:val="bullet"/>
       <w:lvlText w:val=""/>
-      <w:lvlJc w:val="left"/>
+      <w:lvlJc w:val="start"/>
       <w:pPr>
         <w:tabs>
           <w:tab w:val="num" w:pos="2880"/>
         </w:tabs>
-        <w:ind w:left="2880" w:hanging="360"/>
+        <w:ind w:start="2880" w:hanging="360"/>
       </w:pPr>
       <w:rPr>
         <w:rFonts w:ascii="Symbol" w:hAnsi="Symbol" w:cs="Symbol" w:hint="default"/>
@@ -8170,12 +8231,12 @@
       <w:start w:val="1"/>
       <w:numFmt w:val="bullet"/>
       <w:lvlText w:val=""/>
-      <w:lvlJc w:val="left"/>
+      <w:lvlJc w:val="start"/>
       <w:pPr>
         <w:tabs>
           <w:tab w:val="num" w:pos="3240"/>
         </w:tabs>
-        <w:ind w:left="3240" w:hanging="360"/>
+        <w:ind w:start="3240" w:hanging="360"/>
       </w:pPr>
       <w:rPr>
         <w:rFonts w:ascii="Symbol" w:hAnsi="Symbol" w:cs="Symbol" w:hint="default"/>
@@ -8186,12 +8247,12 @@
       <w:start w:val="1"/>
       <w:numFmt w:val="bullet"/>
       <w:lvlText w:val=""/>
-      <w:lvlJc w:val="left"/>
+      <w:lvlJc w:val="start"/>
       <w:pPr>
         <w:tabs>
           <w:tab w:val="num" w:pos="3600"/>
         </w:tabs>
-        <w:ind w:left="3600" w:hanging="360"/>
+        <w:ind w:start="3600" w:hanging="360"/>
       </w:pPr>
       <w:rPr>
         <w:rFonts w:ascii="Symbol" w:hAnsi="Symbol" w:cs="Symbol" w:hint="default"/>
@@ -8204,12 +8265,12 @@
       <w:start w:val="1"/>
       <w:numFmt w:val="bullet"/>
       <w:lvlText w:val=""/>
-      <w:lvlJc w:val="left"/>
+      <w:lvlJc w:val="start"/>
       <w:pPr>
         <w:tabs>
           <w:tab w:val="num" w:pos="720"/>
         </w:tabs>
-        <w:ind w:left="720" w:hanging="360"/>
+        <w:ind w:start="720" w:hanging="360"/>
       </w:pPr>
       <w:rPr>
         <w:rFonts w:ascii="Symbol" w:hAnsi="Symbol" w:cs="Symbol" w:hint="default"/>
@@ -8220,12 +8281,12 @@
       <w:start w:val="1"/>
       <w:numFmt w:val="bullet"/>
       <w:lvlText w:val="◦"/>
-      <w:lvlJc w:val="left"/>
+      <w:lvlJc w:val="start"/>
       <w:pPr>
         <w:tabs>
           <w:tab w:val="num" w:pos="1080"/>
         </w:tabs>
-        <w:ind w:left="1080" w:hanging="360"/>
+        <w:ind w:start="1080" w:hanging="360"/>
       </w:pPr>
       <w:rPr>
         <w:rFonts w:ascii="OpenSymbol" w:hAnsi="OpenSymbol" w:cs="OpenSymbol" w:hint="default"/>
@@ -8236,12 +8297,12 @@
       <w:start w:val="1"/>
       <w:numFmt w:val="bullet"/>
       <w:lvlText w:val="▪"/>
-      <w:lvlJc w:val="left"/>
+      <w:lvlJc w:val="start"/>
       <w:pPr>
         <w:tabs>
           <w:tab w:val="num" w:pos="1440"/>
         </w:tabs>
-        <w:ind w:left="1440" w:hanging="360"/>
+        <w:ind w:start="1440" w:hanging="360"/>
       </w:pPr>
       <w:rPr>
         <w:rFonts w:ascii="OpenSymbol" w:hAnsi="OpenSymbol" w:cs="OpenSymbol" w:hint="default"/>
@@ -8252,12 +8313,12 @@
       <w:start w:val="1"/>
       <w:numFmt w:val="bullet"/>
       <w:lvlText w:val=""/>
-      <w:lvlJc w:val="left"/>
+      <w:lvlJc w:val="start"/>
       <w:pPr>
         <w:tabs>
           <w:tab w:val="num" w:pos="1800"/>
         </w:tabs>
-        <w:ind w:left="1800" w:hanging="360"/>
+        <w:ind w:start="1800" w:hanging="360"/>
       </w:pPr>
       <w:rPr>
         <w:rFonts w:ascii="Symbol" w:hAnsi="Symbol" w:cs="Symbol" w:hint="default"/>
@@ -8268,12 +8329,12 @@
       <w:start w:val="1"/>
       <w:numFmt w:val="bullet"/>
       <w:lvlText w:val="◦"/>
-      <w:lvlJc w:val="left"/>
+      <w:lvlJc w:val="start"/>
       <w:pPr>
         <w:tabs>
           <w:tab w:val="num" w:pos="2160"/>
         </w:tabs>
-        <w:ind w:left="2160" w:hanging="360"/>
+        <w:ind w:start="2160" w:hanging="360"/>
       </w:pPr>
       <w:rPr>
         <w:rFonts w:ascii="OpenSymbol" w:hAnsi="OpenSymbol" w:cs="OpenSymbol" w:hint="default"/>
@@ -8284,12 +8345,12 @@
       <w:start w:val="1"/>
       <w:numFmt w:val="bullet"/>
       <w:lvlText w:val="▪"/>
-      <w:lvlJc w:val="left"/>
+      <w:lvlJc w:val="start"/>
       <w:pPr>
         <w:tabs>
           <w:tab w:val="num" w:pos="2520"/>
         </w:tabs>
-        <w:ind w:left="2520" w:hanging="360"/>
+        <w:ind w:start="2520" w:hanging="360"/>
       </w:pPr>
       <w:rPr>
         <w:rFonts w:ascii="OpenSymbol" w:hAnsi="OpenSymbol" w:cs="OpenSymbol" w:hint="default"/>
@@ -8300,12 +8361,12 @@
       <w:start w:val="1"/>
       <w:numFmt w:val="bullet"/>
       <w:lvlText w:val=""/>
-      <w:lvlJc w:val="left"/>
+      <w:lvlJc w:val="start"/>
       <w:pPr>
         <w:tabs>
           <w:tab w:val="num" w:pos="2880"/>
         </w:tabs>
-        <w:ind w:left="2880" w:hanging="360"/>
+        <w:ind w:start="2880" w:hanging="360"/>
       </w:pPr>
       <w:rPr>
         <w:rFonts w:ascii="Symbol" w:hAnsi="Symbol" w:cs="Symbol" w:hint="default"/>
@@ -8316,12 +8377,12 @@
       <w:start w:val="1"/>
       <w:numFmt w:val="bullet"/>
       <w:lvlText w:val="◦"/>
-      <w:lvlJc w:val="left"/>
+      <w:lvlJc w:val="start"/>
       <w:pPr>
         <w:tabs>
           <w:tab w:val="num" w:pos="3240"/>
         </w:tabs>
-        <w:ind w:left="3240" w:hanging="360"/>
+        <w:ind w:start="3240" w:hanging="360"/>
       </w:pPr>
       <w:rPr>
         <w:rFonts w:ascii="OpenSymbol" w:hAnsi="OpenSymbol" w:cs="OpenSymbol" w:hint="default"/>
@@ -8332,12 +8393,12 @@
       <w:start w:val="1"/>
       <w:numFmt w:val="bullet"/>
       <w:lvlText w:val="▪"/>
-      <w:lvlJc w:val="left"/>
+      <w:lvlJc w:val="start"/>
       <w:pPr>
         <w:tabs>
           <w:tab w:val="num" w:pos="3600"/>
         </w:tabs>
-        <w:ind w:left="3600" w:hanging="360"/>
+        <w:ind w:start="3600" w:hanging="360"/>
       </w:pPr>
       <w:rPr>
         <w:rFonts w:ascii="OpenSymbol" w:hAnsi="OpenSymbol" w:cs="OpenSymbol" w:hint="default"/>
@@ -8350,12 +8411,12 @@
       <w:start w:val="1"/>
       <w:numFmt w:val="bullet"/>
       <w:lvlText w:val=""/>
-      <w:lvlJc w:val="left"/>
+      <w:lvlJc w:val="start"/>
       <w:pPr>
         <w:tabs>
           <w:tab w:val="num" w:pos="720"/>
         </w:tabs>
-        <w:ind w:left="720" w:hanging="360"/>
+        <w:ind w:start="720" w:hanging="360"/>
       </w:pPr>
       <w:rPr>
         <w:rFonts w:ascii="Symbol" w:hAnsi="Symbol" w:cs="Symbol" w:hint="default"/>
@@ -8366,12 +8427,12 @@
       <w:start w:val="1"/>
       <w:numFmt w:val="bullet"/>
       <w:lvlText w:val="◦"/>
-      <w:lvlJc w:val="left"/>
+      <w:lvlJc w:val="start"/>
       <w:pPr>
         <w:tabs>
           <w:tab w:val="num" w:pos="1080"/>
         </w:tabs>
-        <w:ind w:left="1080" w:hanging="360"/>
+        <w:ind w:start="1080" w:hanging="360"/>
       </w:pPr>
       <w:rPr>
         <w:rFonts w:ascii="OpenSymbol" w:hAnsi="OpenSymbol" w:cs="OpenSymbol" w:hint="default"/>
@@ -8382,12 +8443,12 @@
       <w:start w:val="1"/>
       <w:numFmt w:val="bullet"/>
       <w:lvlText w:val="▪"/>
-      <w:lvlJc w:val="left"/>
+      <w:lvlJc w:val="start"/>
       <w:pPr>
         <w:tabs>
           <w:tab w:val="num" w:pos="1440"/>
         </w:tabs>
-        <w:ind w:left="1440" w:hanging="360"/>
+        <w:ind w:start="1440" w:hanging="360"/>
       </w:pPr>
       <w:rPr>
         <w:rFonts w:ascii="OpenSymbol" w:hAnsi="OpenSymbol" w:cs="OpenSymbol" w:hint="default"/>
@@ -8398,12 +8459,12 @@
       <w:start w:val="1"/>
       <w:numFmt w:val="bullet"/>
       <w:lvlText w:val=""/>
-      <w:lvlJc w:val="left"/>
+      <w:lvlJc w:val="start"/>
       <w:pPr>
         <w:tabs>
           <w:tab w:val="num" w:pos="1800"/>
         </w:tabs>
-        <w:ind w:left="1800" w:hanging="360"/>
+        <w:ind w:start="1800" w:hanging="360"/>
       </w:pPr>
       <w:rPr>
         <w:rFonts w:ascii="Symbol" w:hAnsi="Symbol" w:cs="Symbol" w:hint="default"/>
@@ -8414,12 +8475,12 @@
       <w:start w:val="1"/>
       <w:numFmt w:val="bullet"/>
       <w:lvlText w:val="◦"/>
-      <w:lvlJc w:val="left"/>
+      <w:lvlJc w:val="start"/>
       <w:pPr>
         <w:tabs>
           <w:tab w:val="num" w:pos="2160"/>
         </w:tabs>
-        <w:ind w:left="2160" w:hanging="360"/>
+        <w:ind w:start="2160" w:hanging="360"/>
       </w:pPr>
       <w:rPr>
         <w:rFonts w:ascii="OpenSymbol" w:hAnsi="OpenSymbol" w:cs="OpenSymbol" w:hint="default"/>
@@ -8430,12 +8491,12 @@
       <w:start w:val="1"/>
       <w:numFmt w:val="bullet"/>
       <w:lvlText w:val="▪"/>
-      <w:lvlJc w:val="left"/>
+      <w:lvlJc w:val="start"/>
       <w:pPr>
         <w:tabs>
           <w:tab w:val="num" w:pos="2520"/>
         </w:tabs>
-        <w:ind w:left="2520" w:hanging="360"/>
+        <w:ind w:start="2520" w:hanging="360"/>
       </w:pPr>
       <w:rPr>
         <w:rFonts w:ascii="OpenSymbol" w:hAnsi="OpenSymbol" w:cs="OpenSymbol" w:hint="default"/>
@@ -8446,12 +8507,12 @@
       <w:start w:val="1"/>
       <w:numFmt w:val="bullet"/>
       <w:lvlText w:val=""/>
-      <w:lvlJc w:val="left"/>
+      <w:lvlJc w:val="start"/>
       <w:pPr>
         <w:tabs>
           <w:tab w:val="num" w:pos="2880"/>
         </w:tabs>
-        <w:ind w:left="2880" w:hanging="360"/>
+        <w:ind w:start="2880" w:hanging="360"/>
       </w:pPr>
       <w:rPr>
         <w:rFonts w:ascii="Symbol" w:hAnsi="Symbol" w:cs="Symbol" w:hint="default"/>
@@ -8462,12 +8523,12 @@
       <w:start w:val="1"/>
       <w:numFmt w:val="bullet"/>
       <w:lvlText w:val="◦"/>
-      <w:lvlJc w:val="left"/>
+      <w:lvlJc w:val="start"/>
       <w:pPr>
         <w:tabs>
           <w:tab w:val="num" w:pos="3240"/>
         </w:tabs>
-        <w:ind w:left="3240" w:hanging="360"/>
+        <w:ind w:start="3240" w:hanging="360"/>
       </w:pPr>
       <w:rPr>
         <w:rFonts w:ascii="OpenSymbol" w:hAnsi="OpenSymbol" w:cs="OpenSymbol" w:hint="default"/>
@@ -8478,12 +8539,12 @@
       <w:start w:val="1"/>
       <w:numFmt w:val="bullet"/>
       <w:lvlText w:val="▪"/>
-      <w:lvlJc w:val="left"/>
+      <w:lvlJc w:val="start"/>
       <w:pPr>
         <w:tabs>
           <w:tab w:val="num" w:pos="3600"/>
         </w:tabs>
-        <w:ind w:left="3600" w:hanging="360"/>
+        <w:ind w:start="3600" w:hanging="360"/>
       </w:pPr>
       <w:rPr>
         <w:rFonts w:ascii="OpenSymbol" w:hAnsi="OpenSymbol" w:cs="OpenSymbol" w:hint="default"/>
@@ -8546,8 +8607,8 @@
       <w:autoSpaceDE w:val="true"/>
       <w:bidi w:val="0"/>
       <w:spacing w:lineRule="auto" w:line="276" w:before="0" w:after="0"/>
-      <w:ind w:left="0" w:right="0" w:hanging="0"/>
-      <w:jc w:val="left"/>
+      <w:ind w:start="0" w:end="0" w:hanging="0"/>
+      <w:jc w:val="start"/>
     </w:pPr>
     <w:rPr>
       <w:rFonts w:ascii="Arial" w:hAnsi="Arial" w:eastAsia="Arial" w:cs="Arial"/>
@@ -8579,7 +8640,7 @@
       </w:numPr>
       <w:bidi w:val="0"/>
       <w:spacing w:lineRule="auto" w:line="276" w:before="200" w:after="0"/>
-      <w:ind w:left="0" w:right="0" w:hanging="0"/>
+      <w:ind w:start="0" w:end="0" w:hanging="0"/>
       <w:outlineLvl w:val="0"/>
     </w:pPr>
     <w:rPr>
@@ -8624,7 +8685,7 @@
       </w:numPr>
       <w:bidi w:val="0"/>
       <w:spacing w:lineRule="auto" w:line="276" w:before="160" w:after="0"/>
-      <w:ind w:left="0" w:right="0" w:hanging="0"/>
+      <w:ind w:start="0" w:end="0" w:hanging="0"/>
       <w:outlineLvl w:val="8"/>
     </w:pPr>
     <w:rPr>
@@ -9178,7 +9239,7 @@
     <w:basedOn w:val="Normal"/>
     <w:pPr>
       <w:suppressLineNumbers/>
-      <w:ind w:left="283" w:right="0" w:hanging="283"/>
+      <w:ind w:start="283" w:end="0" w:hanging="283"/>
     </w:pPr>
     <w:rPr>
       <w:sz w:val="20"/>
@@ -9190,7 +9251,7 @@
     <w:basedOn w:val="Heading"/>
     <w:pPr>
       <w:suppressLineNumbers/>
-      <w:ind w:left="0" w:right="0" w:hanging="0"/>
+      <w:ind w:start="0" w:end="0" w:hanging="0"/>
     </w:pPr>
     <w:rPr>
       <w:b/>
@@ -9216,7 +9277,7 @@
       <w:tabs>
         <w:tab w:val="right" w:pos="8253" w:leader="dot"/>
       </w:tabs>
-      <w:ind w:left="2547" w:right="0" w:hanging="0"/>
+      <w:ind w:start="2547" w:end="0" w:hanging="0"/>
     </w:pPr>
     <w:rPr/>
   </w:style>
@@ -9226,7 +9287,7 @@
     <w:qFormat/>
     <w:pPr>
       <w:spacing w:before="0" w:after="283"/>
-      <w:ind w:left="567" w:right="567" w:hanging="0"/>
+      <w:ind w:start="567" w:end="567" w:hanging="0"/>
     </w:pPr>
     <w:rPr/>
   </w:style>
@@ -9237,7 +9298,7 @@
       <w:tabs>
         <w:tab w:val="right" w:pos="10800" w:leader="dot"/>
       </w:tabs>
-      <w:ind w:left="0" w:right="0" w:hanging="0"/>
+      <w:ind w:start="0" w:end="0" w:hanging="0"/>
     </w:pPr>
     <w:rPr/>
   </w:style>
@@ -9248,7 +9309,7 @@
       <w:tabs>
         <w:tab w:val="right" w:pos="10517" w:leader="dot"/>
       </w:tabs>
-      <w:ind w:left="283" w:right="0" w:hanging="0"/>
+      <w:ind w:start="283" w:end="0" w:hanging="0"/>
     </w:pPr>
     <w:rPr/>
   </w:style>
@@ -9259,7 +9320,7 @@
       <w:tabs>
         <w:tab w:val="right" w:pos="10234" w:leader="dot"/>
       </w:tabs>
-      <w:ind w:left="566" w:right="0" w:hanging="0"/>
+      <w:ind w:start="566" w:end="0" w:hanging="0"/>
     </w:pPr>
     <w:rPr/>
   </w:style>

</xml_diff>

<commit_message>
updating docs to 6.1.1
</commit_message>
<xml_diff>
--- a/doc/HUD_HMIS_XML_Overview.docx
+++ b/doc/HUD_HMIS_XML_Overview.docx
@@ -231,7 +231,23 @@
           <w:szCs w:val="60"/>
           <w:u w:val="none"/>
         </w:rPr>
-        <w:t>2017-v1.2</w:t>
+        <w:t>v</w:t>
+      </w:r>
+      <w:r>
+        <w:rPr>
+          <w:rFonts w:eastAsia="Arial" w:cs="Arial" w:ascii="Arial" w:hAnsi="Arial"/>
+          <w:b w:val="false"/>
+          <w:bCs w:val="false"/>
+          <w:i/>
+          <w:iCs/>
+          <w:strike w:val="false"/>
+          <w:dstrike w:val="false"/>
+          <w:color w:val="000000"/>
+          <w:sz w:val="60"/>
+          <w:szCs w:val="60"/>
+          <w:u w:val="none"/>
+        </w:rPr>
+        <w:t>6</w:t>
       </w:r>
       <w:r>
         <w:rPr>
@@ -329,7 +345,7 @@
           <w:sz w:val="36"/>
           <w:szCs w:val="36"/>
         </w:rPr>
-        <w:t xml:space="preserve">for </w:t>
+        <w:t xml:space="preserve">aligns with </w:t>
       </w:r>
       <w:r>
         <w:rPr>
@@ -595,7 +611,7 @@
           <w:szCs w:val="22"/>
           <w:u w:val="none"/>
         </w:rPr>
-        <w:t>7</w:t>
+        <w:t>8</w:t>
       </w:r>
       <w:r>
         <w:rPr>
@@ -627,7 +643,7 @@
           <w:szCs w:val="22"/>
           <w:u w:val="none"/>
         </w:rPr>
-        <w:t>8</w:t>
+        <w:t>1</w:t>
       </w:r>
       <w:r>
         <w:rPr>
@@ -691,39 +707,7 @@
           <w:szCs w:val="22"/>
           <w:u w:val="none"/>
         </w:rPr>
-        <w:t>2017 v</w:t>
-      </w:r>
-      <w:r>
-        <w:rPr>
-          <w:rFonts w:eastAsia="Arial" w:cs="Arial"/>
-          <w:b w:val="false"/>
-          <w:bCs w:val="false"/>
-          <w:i w:val="false"/>
-          <w:iCs w:val="false"/>
-          <w:strike w:val="false"/>
-          <w:dstrike w:val="false"/>
-          <w:color w:val="000000"/>
-          <w:sz w:val="22"/>
-          <w:szCs w:val="22"/>
-          <w:u w:val="none"/>
-        </w:rPr>
-        <w:t>1.</w:t>
-      </w:r>
-      <w:r>
-        <w:rPr>
-          <w:rFonts w:eastAsia="Arial" w:cs="Arial"/>
-          <w:b w:val="false"/>
-          <w:bCs w:val="false"/>
-          <w:i w:val="false"/>
-          <w:iCs w:val="false"/>
-          <w:strike w:val="false"/>
-          <w:dstrike w:val="false"/>
-          <w:color w:val="000000"/>
-          <w:sz w:val="22"/>
-          <w:szCs w:val="22"/>
-          <w:u w:val="none"/>
-        </w:rPr>
-        <w:t>2.0</w:t>
+        <w:t>v6.1.1</w:t>
       </w:r>
     </w:p>
     <w:p>
@@ -1924,9 +1908,9 @@
       <w:hyperlink r:id="rId3">
         <w:r>
           <w:rPr>
-            <w:rStyle w:val="InternetLink"/>
-          </w:rPr>
-          <w:t>online versioning system for version 2017-v1.2</w:t>
+            <w:rStyle w:val="VisitedInternetLink"/>
+          </w:rPr>
+          <w:t>online versioning system for version 6</w:t>
         </w:r>
       </w:hyperlink>
       <w:r>
@@ -2093,7 +2077,7 @@
       </w:r>
       <w:r>
         <w:rPr/>
-        <w:t>version 2017 v1.2</w:t>
+        <w:t>version v6</w:t>
       </w:r>
       <w:r>
         <w:rPr/>
@@ -2113,15 +2097,7 @@
       </w:r>
       <w:r>
         <w:rPr/>
-        <w:t xml:space="preserve">ormat for transferring this HMIS data.  </w:t>
-      </w:r>
-      <w:r>
-        <w:rPr/>
-        <w:t xml:space="preserve">As of version 5, the XML Schema version numbering has been pegged to the HMIS Data Standard version numbering.  </w:t>
-      </w:r>
-      <w:r>
-        <w:rPr/>
-        <w:t xml:space="preserve">The data elements are defined in the </w:t>
+        <w:t xml:space="preserve">ormat for transferring this HMIS data.  The data elements are defined in the </w:t>
       </w:r>
       <w:hyperlink r:id="rId5">
         <w:r>
@@ -2152,7 +2128,7 @@
           <w:rPr>
             <w:rStyle w:val="InternetLink"/>
           </w:rPr>
-          <w:t>2017 v1.2 HMIS Logical Model</w:t>
+          <w:t>v6 HMIS Logical Model</w:t>
         </w:r>
       </w:hyperlink>
       <w:r>
@@ -2161,7 +2137,7 @@
       </w:r>
       <w:r>
         <w:rPr/>
-        <w:t xml:space="preserve">The Logical Model, Manual, and Dictionary all changed between 2014 v5.1 and 2017 v1.2, and so the XML Schema has been changed accordingly.  The key benefit of </w:t>
+        <w:t xml:space="preserve">The Logical Model, Manual, and Dictionary all changed between 2014 v5.1 and v6, and so the XML Schema has been changed accordingly.  The key benefit of </w:t>
       </w:r>
       <w:r>
         <w:rPr/>
@@ -2193,7 +2169,7 @@
       </w:r>
       <w:r>
         <w:rPr/>
-        <w:t xml:space="preserve">This helps to evaluate data quality and correctness independently.  </w:t>
+        <w:t xml:space="preserve">This helps to evaluate data quality and correctness independently, without either transmitting party (sender/receiver) needing to develop validation software.  </w:t>
       </w:r>
       <w:r>
         <w:rPr/>
@@ -2279,11 +2255,11 @@
       </w:pPr>
       <w:r>
         <w:rPr/>
-        <w:t xml:space="preserve">For HMIS implementers seeking an alternative format for HMIS client data transmission, see the HUD Comma-Separated Values (CSV) for HMIS data, version </w:t>
-      </w:r>
-      <w:r>
-        <w:rPr/>
-        <w:t>2017 v1.2</w:t>
+        <w:t>For HMIS implementers seeking an alternative format for HMIS client data transmission, see the HUD Comma-Separated Values (CSV) for HMIS data, versi</w:t>
+      </w:r>
+      <w:r>
+        <w:rPr/>
+        <w:t>on 6.1</w:t>
       </w:r>
       <w:r>
         <w:rPr>
@@ -2517,7 +2493,7 @@
       </w:r>
       <w:r>
         <w:rPr/>
-        <w:t>2017 v1.2</w:t>
+        <w:t>6</w:t>
       </w:r>
       <w:r>
         <w:rPr/>
@@ -2542,7 +2518,7 @@
       <w:hyperlink r:id="rId11">
         <w:r>
           <w:rPr>
-            <w:rStyle w:val="InternetLink"/>
+            <w:rStyle w:val="VisitedInternetLink"/>
           </w:rPr>
           <w:t>in a versioning system</w:t>
         </w:r>
@@ -2744,9 +2720,9 @@
       <w:hyperlink r:id="rId14">
         <w:r>
           <w:rPr>
-            <w:rStyle w:val="InternetLink"/>
-          </w:rPr>
-          <w:t>HMIS XSD version 2017 v1.2</w:t>
+            <w:rStyle w:val="VisitedInternetLink"/>
+          </w:rPr>
+          <w:t>HMIS XSD version 6</w:t>
         </w:r>
       </w:hyperlink>
       <w:r>
@@ -2793,7 +2769,7 @@
       <w:hyperlink r:id="rId16">
         <w:r>
           <w:rPr>
-            <w:rStyle w:val="InternetLink"/>
+            <w:rStyle w:val="VisitedInternetLink"/>
           </w:rPr>
           <w:t>minimal instance</w:t>
         </w:r>
@@ -2837,7 +2813,7 @@
       </w:r>
       <w:r>
         <w:rPr/>
-        <w:t>version 2017 v1.2</w:t>
+        <w:t>version 6</w:t>
       </w:r>
       <w:r>
         <w:rPr/>
@@ -2882,11 +2858,11 @@
       </w:r>
       <w:r>
         <w:rPr/>
-        <w:t xml:space="preserve">HMIS XSD version 2017 v1.2 </w:t>
-      </w:r>
-      <w:r>
-        <w:rPr/>
-        <w:t>schema.</w:t>
+        <w:t>HMIS XSD version 6</w:t>
+      </w:r>
+      <w:r>
+        <w:rPr/>
+        <w:t>.</w:t>
       </w:r>
     </w:p>
     <w:p>
@@ -2931,7 +2907,7 @@
         <w:rPr>
           <w:color w:val="auto"/>
         </w:rPr>
-        <w:t>2017 v1.2</w:t>
+        <w:t>6</w:t>
       </w:r>
       <w:r>
         <w:rPr>
@@ -2980,7 +2956,7 @@
         <w:rPr>
           <w:color w:val="auto"/>
         </w:rPr>
-        <w:t>2017 v1.2</w:t>
+        <w:t>6</w:t>
       </w:r>
       <w:r>
         <w:rPr/>
@@ -2988,7 +2964,7 @@
       </w:r>
       <w:r>
         <w:rPr/>
-        <w:t xml:space="preserve">2017 v1.2 </w:t>
+        <w:t xml:space="preserve">v6 </w:t>
       </w:r>
       <w:r>
         <w:rPr/>
@@ -2996,7 +2972,7 @@
       </w:r>
       <w:r>
         <w:rPr/>
-        <w:t>(released June 2017)</w:t>
+        <w:t>(released July 2017)</w:t>
       </w:r>
       <w:r>
         <w:rPr/>
@@ -3004,7 +2980,7 @@
       </w:r>
       <w:r>
         <w:rPr/>
-        <w:t>version 2017 v1.2</w:t>
+        <w:t>version 6</w:t>
       </w:r>
       <w:r>
         <w:rPr/>
@@ -3100,7 +3076,7 @@
       </w:r>
       <w:r>
         <w:rPr/>
-        <w:t>version 2017 v1.2</w:t>
+        <w:t>version 6</w:t>
       </w:r>
       <w:r>
         <w:rPr/>
@@ -3350,7 +3326,7 @@
       </w:r>
       <w:r>
         <w:rPr/>
-        <w:t>2017 v1.2</w:t>
+        <w:t>6</w:t>
       </w:r>
       <w:r>
         <w:rPr/>
@@ -3443,7 +3419,7 @@
       </w:r>
       <w:r>
         <w:rPr/>
-        <w:t>2017 v1.2</w:t>
+        <w:t>v6</w:t>
       </w:r>
       <w:r>
         <w:rPr/>
@@ -3599,15 +3575,7 @@
       </w:r>
       <w:r>
         <w:rPr/>
-        <w:t>2017</w:t>
-      </w:r>
-      <w:r>
-        <w:rPr/>
-        <w:t>-</w:t>
-      </w:r>
-      <w:r>
-        <w:rPr/>
-        <w:t>v1.2-latest</w:t>
+        <w:t>6-latest</w:t>
       </w:r>
       <w:r>
         <w:rPr/>
@@ -3630,7 +3598,7 @@
             <w:u w:val="single"/>
             <w:lang w:val="zxx" w:eastAsia="zxx" w:bidi="zxx"/>
           </w:rPr>
-          <w:t>https://github.com/hmis-interop/xml/compare/v5.1-latest...2017-v1.2-latest</w:t>
+          <w:t>https://github.com/hmis-interop/xml/compare/v5.1-latest...v6-latest</w:t>
         </w:r>
       </w:hyperlink>
       <w:r>
@@ -3872,7 +3840,7 @@
       </w:r>
       <w:r>
         <w:rPr/>
-        <w:t>version 2017 v1.2</w:t>
+        <w:t>version 6</w:t>
       </w:r>
       <w:r>
         <w:rPr/>
@@ -3896,11 +3864,11 @@
       </w:r>
       <w:r>
         <w:rPr/>
-        <w:t>2017 v1.2</w:t>
-      </w:r>
-      <w:r>
-        <w:rPr/>
-        <w:t xml:space="preserve">.  These are extensibility features, conditional validation, and better key reference enforcement features.  All major XML parsers have been updated to support version Schema 1.1, which was released in 2007, resulting in XML Schema 1.1 now being a mature technology.  </w:t>
+        <w:t>Schema v6.</w:t>
+      </w:r>
+      <w:r>
+        <w:rPr/>
+        <w:t xml:space="preserve"> These are extensibility features, conditional validation, and better key reference enforcement features.  All major XML parsers have been updated to support version Schema 1.1, which was released in 2007, resulting in XML Schema 1.1 now being a mature technology.  </w:t>
       </w:r>
       <w:r>
         <w:rPr/>
@@ -3950,7 +3918,7 @@
       </w:r>
       <w:r>
         <w:rPr/>
-        <w:t>2017 v1.2</w:t>
+        <w:t>v6</w:t>
       </w:r>
       <w:r>
         <w:rPr/>
@@ -4117,7 +4085,7 @@
       </w:r>
       <w:r>
         <w:rPr/>
-        <w:t>Schema 2017 v1.2</w:t>
+        <w:t>Schema v6</w:t>
       </w:r>
       <w:r>
         <w:rPr/>
@@ -4412,7 +4380,7 @@
       </w:r>
       <w:r>
         <w:rPr/>
-        <w:t>2017 v1.2</w:t>
+        <w:t>v6</w:t>
       </w:r>
       <w:r>
         <w:rPr/>
@@ -4492,7 +4460,7 @@
       </w:r>
       <w:r>
         <w:rPr/>
-        <w:t xml:space="preserve">This conditional validation can slow the validation time for large XML files, so it can be turned of by simply commenting out the various lines in the 2017 v1.2 Schema beginning with “assert”.  A regular expression run to remove or comment out all lines in a schema that begin with </w:t>
+        <w:t xml:space="preserve">This conditional validation can slow the validation time for large XML files, so it can be turned of by simply commenting out the various lines in the v6 Schema beginning with “assert”.  A regular expression run to remove or comment out all lines in a schema that begin with </w:t>
       </w:r>
       <w:r>
         <w:rPr>
@@ -5599,8 +5567,8 @@
       <w:hyperlink r:id="rId80">
         <w:r>
           <w:rPr>
-            <w:rStyle w:val="InternetLink"/>
-            <w:rFonts w:eastAsia="Arial" w:cs="Arial"/>
+            <w:rStyle w:val="VisitedInternetLink"/>
+            <w:rFonts w:eastAsia="Arial" w:cs="Arial" w:ascii="Arial" w:hAnsi="Arial"/>
             <w:b w:val="false"/>
             <w:bCs w:val="false"/>
             <w:i w:val="false"/>
@@ -5610,13 +5578,13 @@
             <w:strike w:val="false"/>
             <w:dstrike w:val="false"/>
             <w:color w:val="000080"/>
-            <w:sz w:val="22"/>
+            <w:sz w:val="24"/>
             <w:szCs w:val="22"/>
             <w:u w:val="single"/>
             <w:effect w:val="none"/>
             <w:lang w:val="zxx" w:eastAsia="zxx" w:bidi="zxx"/>
           </w:rPr>
-          <w:t>https://github.com/hmis-interop/xml/compare/v5.1-latest...2017-v1.2-latest</w:t>
+          <w:t>https://github.com/hmis-interop/xml/compare/v5.1-latest...v6-latest</w:t>
         </w:r>
       </w:hyperlink>
       <w:r>
@@ -6886,7 +6854,17 @@
         <w:ind w:left="809" w:right="0" w:hanging="89"/>
         <w:jc w:val="left"/>
         <w:rPr>
-          <w:b w:val="false"/>
+          <w:rFonts w:ascii="Arial" w:hAnsi="Arial"/>
+          <w:b w:val="false"/>
+          <w:i w:val="false"/>
+          <w:caps w:val="false"/>
+          <w:smallCaps w:val="false"/>
+          <w:strike w:val="false"/>
+          <w:dstrike w:val="false"/>
+          <w:color w:val="000000"/>
+          <w:sz w:val="24"/>
+          <w:u w:val="none"/>
+          <w:effect w:val="none"/>
         </w:rPr>
       </w:pPr>
       <w:r>
@@ -7205,7 +7183,21 @@
         <w:spacing w:lineRule="auto" w:line="309" w:before="0" w:after="0"/>
         <w:ind w:left="809" w:right="0" w:hanging="89"/>
         <w:jc w:val="left"/>
-        <w:rPr/>
+        <w:rPr>
+          <w:rFonts w:ascii="Arial" w:hAnsi="Arial"/>
+          <w:b w:val="false"/>
+          <w:i w:val="false"/>
+          <w:i w:val="false"/>
+          <w:iCs w:val="false"/>
+          <w:caps w:val="false"/>
+          <w:smallCaps w:val="false"/>
+          <w:strike w:val="false"/>
+          <w:dstrike w:val="false"/>
+          <w:color w:val="000000"/>
+          <w:sz w:val="24"/>
+          <w:u w:val="none"/>
+          <w:effect w:val="none"/>
+        </w:rPr>
       </w:pPr>
       <w:r>
         <w:rPr>
@@ -7305,7 +7297,7 @@
           </w:rPr>
           <w:footnoteRef/>
           <w:tab/>
-          <w:t>http://www.hudhdx.info/Resources/Vendors/5_1_2/HMISCSVSpecifications2017v1_2.pdf</w:t>
+          <w:t>http://www.hudhdx.info/Resources/Vendors/5_1_2/HMISCSVSpecifications6_1.docx</w:t>
         </w:r>
       </w:hyperlink>
     </w:p>

</xml_diff>

<commit_message>
updating other formats of the docs
</commit_message>
<xml_diff>
--- a/doc/HUD_HMIS_XML_Overview.docx
+++ b/doc/HUD_HMIS_XML_Overview.docx
@@ -263,7 +263,23 @@
           <w:szCs w:val="60"/>
           <w:u w:val="none"/>
         </w:rPr>
-        <w:t>Format Specifications</w:t>
+        <w:t xml:space="preserve">Format Specifications </w:t>
+      </w:r>
+      <w:r>
+        <w:rPr>
+          <w:rFonts w:eastAsia="Arial" w:cs="Arial" w:ascii="Arial" w:hAnsi="Arial"/>
+          <w:b w:val="false"/>
+          <w:bCs w:val="false"/>
+          <w:i/>
+          <w:iCs/>
+          <w:strike w:val="false"/>
+          <w:dstrike w:val="false"/>
+          <w:color w:val="000000"/>
+          <w:sz w:val="60"/>
+          <w:szCs w:val="60"/>
+          <w:u w:val="none"/>
+        </w:rPr>
+        <w:t>v1.0.2</w:t>
       </w:r>
     </w:p>
     <w:p>
@@ -552,7 +568,7 @@
           <w:szCs w:val="22"/>
           <w:u w:val="none"/>
         </w:rPr>
-        <w:t>10</w:t>
+        <w:t>6</w:t>
       </w:r>
       <w:r>
         <w:rPr>
@@ -584,7 +600,7 @@
           <w:szCs w:val="22"/>
           <w:u w:val="none"/>
         </w:rPr>
-        <w:t>01</w:t>
+        <w:t>11</w:t>
       </w:r>
       <w:r>
         <w:rPr>
@@ -600,7 +616,7 @@
           <w:szCs w:val="22"/>
           <w:u w:val="none"/>
         </w:rPr>
-        <w:t>/201</w:t>
+        <w:t>/20</w:t>
       </w:r>
       <w:r>
         <w:rPr>
@@ -616,7 +632,7 @@
           <w:szCs w:val="22"/>
           <w:u w:val="none"/>
         </w:rPr>
-        <w:t>9</w:t>
+        <w:t>20</w:t>
       </w:r>
       <w:r>
         <w:rPr>
@@ -648,7 +664,7 @@
           <w:szCs w:val="22"/>
           <w:u w:val="none"/>
         </w:rPr>
-        <w:t>FY2020, succeeds v6.1.2</w:t>
+        <w:t>FY2020v1.0.2, succeeds FY2020v1.0.0</w:t>
       </w:r>
     </w:p>
     <w:p>
@@ -2719,7 +2735,7 @@
       <w:hyperlink r:id="rId15">
         <w:r>
           <w:rPr>
-            <w:rStyle w:val="VisitedInternetLink"/>
+            <w:rStyle w:val="InternetLink"/>
           </w:rPr>
           <w:t>sample, valid XML document</w:t>
         </w:r>
@@ -2735,7 +2751,7 @@
       <w:hyperlink r:id="rId16">
         <w:r>
           <w:rPr>
-            <w:rStyle w:val="VisitedInternetLink"/>
+            <w:rStyle w:val="InternetLink"/>
           </w:rPr>
           <w:t>minimal instance</w:t>
         </w:r>
@@ -2815,7 +2831,7 @@
       <w:hyperlink r:id="rId18">
         <w:r>
           <w:rPr>
-            <w:rStyle w:val="VisitedInternetLink"/>
+            <w:rStyle w:val="InternetLink"/>
           </w:rPr>
           <w:t>sample, valid XML instance document</w:t>
         </w:r>
@@ -5685,9 +5701,108 @@
           <w:u w:val="none"/>
           <w:effect w:val="none"/>
         </w:rPr>
+        <w:t>v1.0.2</w:t>
+      </w:r>
+      <w:r>
+        <w:rPr>
+          <w:rFonts w:eastAsia="Arial" w:cs="Arial"/>
+          <w:b w:val="false"/>
+          <w:bCs w:val="false"/>
+          <w:i w:val="false"/>
+          <w:iCs w:val="false"/>
+          <w:caps w:val="false"/>
+          <w:smallCaps w:val="false"/>
+          <w:strike w:val="false"/>
+          <w:dstrike w:val="false"/>
+          <w:color w:val="000000"/>
+          <w:sz w:val="22"/>
+          <w:szCs w:val="22"/>
+          <w:u w:val="none"/>
+          <w:effect w:val="none"/>
+        </w:rPr>
+        <w:t xml:space="preserve"> changes – all changes listed here:</w:t>
+        <w:br/>
+      </w:r>
+      <w:hyperlink r:id="rId75">
+        <w:r>
+          <w:rPr>
+            <w:rStyle w:val="InternetLink"/>
+          </w:rPr>
+          <w:t>https://github.com/hmis-interop/xml/compare/FY2020-v1.0.0...FY2020-v1.0.2</w:t>
+        </w:r>
+      </w:hyperlink>
+    </w:p>
+    <w:p>
+      <w:pPr>
+        <w:pStyle w:val="TextBody"/>
+        <w:widowControl/>
+        <w:numPr>
+          <w:ilvl w:val="0"/>
+          <w:numId w:val="7"/>
+        </w:numPr>
+        <w:bidi w:val="0"/>
+        <w:spacing w:lineRule="auto" w:line="259" w:before="0" w:after="0"/>
+        <w:jc w:val="left"/>
+        <w:rPr/>
+      </w:pPr>
+      <w:r>
+        <w:rPr>
+          <w:rFonts w:eastAsia="Arial" w:cs="Arial"/>
+          <w:b w:val="false"/>
+          <w:bCs w:val="false"/>
+          <w:i w:val="false"/>
+          <w:iCs w:val="false"/>
+          <w:caps w:val="false"/>
+          <w:smallCaps w:val="false"/>
+          <w:strike w:val="false"/>
+          <w:dstrike w:val="false"/>
+          <w:color w:val="000000"/>
+          <w:sz w:val="22"/>
+          <w:szCs w:val="22"/>
+          <w:u w:val="none"/>
+          <w:effect w:val="none"/>
+        </w:rPr>
+        <w:t>FY2020</w:t>
+      </w:r>
+      <w:r>
+        <w:rPr>
+          <w:rFonts w:eastAsia="Arial" w:cs="Arial"/>
+          <w:b w:val="false"/>
+          <w:bCs w:val="false"/>
+          <w:i w:val="false"/>
+          <w:iCs w:val="false"/>
+          <w:caps w:val="false"/>
+          <w:smallCaps w:val="false"/>
+          <w:strike w:val="false"/>
+          <w:dstrike w:val="false"/>
+          <w:color w:val="000000"/>
+          <w:sz w:val="22"/>
+          <w:szCs w:val="22"/>
+          <w:u w:val="none"/>
+          <w:effect w:val="none"/>
+        </w:rPr>
+        <w:t>v1.0.0</w:t>
+      </w:r>
+      <w:r>
+        <w:rPr>
+          <w:rFonts w:eastAsia="Arial" w:cs="Arial"/>
+          <w:b w:val="false"/>
+          <w:bCs w:val="false"/>
+          <w:i w:val="false"/>
+          <w:iCs w:val="false"/>
+          <w:caps w:val="false"/>
+          <w:smallCaps w:val="false"/>
+          <w:strike w:val="false"/>
+          <w:dstrike w:val="false"/>
+          <w:color w:val="000000"/>
+          <w:sz w:val="22"/>
+          <w:szCs w:val="22"/>
+          <w:u w:val="none"/>
+          <w:effect w:val="none"/>
+        </w:rPr>
         <w:t xml:space="preserve"> changes – all changes listed here: </w:t>
       </w:r>
-      <w:hyperlink r:id="rId75">
+      <w:hyperlink r:id="rId76">
         <w:r>
           <w:rPr>
             <w:rStyle w:val="InternetLink"/>
@@ -7700,7 +7815,7 @@
       </w:r>
     </w:p>
     <w:sectPr>
-      <w:footerReference w:type="default" r:id="rId76"/>
+      <w:footerReference w:type="default" r:id="rId77"/>
       <w:footnotePr>
         <w:numFmt w:val="decimal"/>
       </w:footnotePr>
@@ -7767,7 +7882,7 @@
             <w:rStyle w:val="InternetLink"/>
           </w:rPr>
           <w:tab/>
-          <w:t>https://hudhdx.info/Resources/Vendors/HMIS%20CSV%20Specifications%20FY2020%20v1.4.pdf</w:t>
+          <w:t>https://hudhdx.info/Resources/Vendors/HMIS%20CSV%20Specifications%20FY2020%20v1.8.pdf</w:t>
         </w:r>
       </w:hyperlink>
     </w:p>

</xml_diff>

<commit_message>
Updating the Overview doc
</commit_message>
<xml_diff>
--- a/doc/HUD_HMIS_XML_Overview.docx
+++ b/doc/HUD_HMIS_XML_Overview.docx
@@ -5,6 +5,7 @@
     <w:p>
       <w:pPr>
         <w:pStyle w:val="Title"/>
+        <w:pageBreakBefore w:val="0"/>
         <w:spacing w:line="276" w:lineRule="auto"/>
         <w:ind w:left="-6" w:right="0" w:firstLine="0"/>
         <w:rPr/>
@@ -18,6 +19,7 @@
     <w:p>
       <w:pPr>
         <w:pStyle w:val="Title"/>
+        <w:pageBreakBefore w:val="0"/>
         <w:spacing w:line="276" w:lineRule="auto"/>
         <w:ind w:left="-6" w:right="0" w:firstLine="0"/>
         <w:rPr/>
@@ -31,6 +33,7 @@
     <w:p>
       <w:pPr>
         <w:pStyle w:val="Title"/>
+        <w:pageBreakBefore w:val="0"/>
         <w:spacing w:line="276" w:lineRule="auto"/>
         <w:ind w:left="-6" w:right="0" w:firstLine="0"/>
         <w:jc w:val="right"/>
@@ -50,6 +53,7 @@
     <w:p>
       <w:pPr>
         <w:pStyle w:val="Title"/>
+        <w:pageBreakBefore w:val="0"/>
         <w:spacing w:line="276" w:lineRule="auto"/>
         <w:ind w:left="-6" w:right="0" w:firstLine="0"/>
         <w:rPr/>
@@ -63,6 +67,7 @@
     <w:p>
       <w:pPr>
         <w:pStyle w:val="Title"/>
+        <w:pageBreakBefore w:val="0"/>
         <w:spacing w:line="276" w:lineRule="auto"/>
         <w:ind w:left="-6" w:right="0" w:firstLine="0"/>
         <w:rPr/>
@@ -76,6 +81,7 @@
     <w:p>
       <w:pPr>
         <w:pStyle w:val="Title"/>
+        <w:pageBreakBefore w:val="0"/>
         <w:spacing w:line="276" w:lineRule="auto"/>
         <w:ind w:left="-6" w:right="0" w:firstLine="0"/>
         <w:rPr/>
@@ -89,6 +95,7 @@
     <w:p>
       <w:pPr>
         <w:pStyle w:val="Title"/>
+        <w:pageBreakBefore w:val="0"/>
         <w:spacing w:line="276" w:lineRule="auto"/>
         <w:ind w:left="-6" w:right="0" w:firstLine="0"/>
         <w:rPr/>
@@ -102,6 +109,7 @@
     <w:p>
       <w:pPr>
         <w:pStyle w:val="Title"/>
+        <w:pageBreakBefore w:val="0"/>
         <w:spacing w:line="276" w:lineRule="auto"/>
         <w:ind w:left="-6" w:right="0" w:firstLine="0"/>
         <w:rPr/>
@@ -115,6 +123,7 @@
     <w:p>
       <w:pPr>
         <w:pStyle w:val="Title"/>
+        <w:pageBreakBefore w:val="0"/>
         <w:spacing w:line="276" w:lineRule="auto"/>
         <w:ind w:left="0" w:right="0" w:firstLine="0"/>
         <w:rPr/>
@@ -128,6 +137,7 @@
     <w:p>
       <w:pPr>
         <w:pStyle w:val="Title"/>
+        <w:pageBreakBefore w:val="0"/>
         <w:spacing w:line="276" w:lineRule="auto"/>
         <w:ind w:left="-6" w:right="0" w:firstLine="0"/>
         <w:rPr/>
@@ -141,6 +151,7 @@
     <w:p>
       <w:pPr>
         <w:pStyle w:val="Title"/>
+        <w:pageBreakBefore w:val="0"/>
         <w:spacing w:line="276" w:lineRule="auto"/>
         <w:ind w:left="-6" w:right="0" w:firstLine="0"/>
         <w:jc w:val="left"/>
@@ -203,6 +214,7 @@
     <w:p>
       <w:pPr>
         <w:pStyle w:val="Title"/>
+        <w:pageBreakBefore w:val="0"/>
         <w:spacing w:line="276" w:lineRule="auto"/>
         <w:ind w:left="-6" w:right="0" w:firstLine="0"/>
         <w:jc w:val="left"/>
@@ -231,7 +243,7 @@
             <w:u w:val="single"/>
             <w:rtl w:val="0"/>
           </w:rPr>
-          <w:t xml:space="preserve">HMIS Data Standards Version 2022 version 1.1</w:t>
+          <w:t xml:space="preserve">HMIS Data Standards Version FY2022</w:t>
         </w:r>
       </w:hyperlink>
       <w:r>
@@ -247,6 +259,7 @@
     <w:p>
       <w:pPr>
         <w:pStyle w:val="Title"/>
+        <w:pageBreakBefore w:val="0"/>
         <w:spacing w:line="276" w:lineRule="auto"/>
         <w:ind w:left="0" w:right="0" w:firstLine="0"/>
         <w:jc w:val="left"/>
@@ -269,6 +282,7 @@
     </w:p>
     <w:p>
       <w:pPr>
+        <w:pageBreakBefore w:val="0"/>
         <w:spacing w:line="276" w:lineRule="auto"/>
         <w:rPr/>
       </w:pPr>
@@ -280,6 +294,7 @@
     </w:p>
     <w:p>
       <w:pPr>
+        <w:pageBreakBefore w:val="0"/>
         <w:spacing w:line="276" w:lineRule="auto"/>
         <w:rPr/>
       </w:pPr>
@@ -291,6 +306,7 @@
     </w:p>
     <w:p>
       <w:pPr>
+        <w:pageBreakBefore w:val="0"/>
         <w:spacing w:line="276" w:lineRule="auto"/>
         <w:rPr/>
       </w:pPr>
@@ -302,6 +318,7 @@
     </w:p>
     <w:p>
       <w:pPr>
+        <w:pageBreakBefore w:val="0"/>
         <w:spacing w:line="276" w:lineRule="auto"/>
         <w:rPr/>
       </w:pPr>
@@ -314,6 +331,7 @@
     <w:p>
       <w:pPr>
         <w:pStyle w:val="Title"/>
+        <w:pageBreakBefore w:val="0"/>
         <w:spacing w:line="276" w:lineRule="auto"/>
         <w:ind w:left="-6" w:right="0" w:firstLine="0"/>
         <w:rPr/>
@@ -324,12 +342,12 @@
           <wp:inline distB="114300" distT="114300" distL="114300" distR="114300">
             <wp:extent cx="6819900" cy="2266950"/>
             <wp:effectExtent b="0" l="0" r="0" t="0"/>
-            <wp:docPr descr="HMIS XML Specifications v4_0_cover_bottom.png" id="2" name="image3.png"/>
+            <wp:docPr descr="HMIS XML Specifications v4_0_cover_bottom.png" id="2" name="image1.png"/>
             <a:graphic>
               <a:graphicData uri="http://schemas.openxmlformats.org/drawingml/2006/picture">
                 <pic:pic>
                   <pic:nvPicPr>
-                    <pic:cNvPr descr="HMIS XML Specifications v4_0_cover_bottom.png" id="0" name="image3.png"/>
+                    <pic:cNvPr descr="HMIS XML Specifications v4_0_cover_bottom.png" id="0" name="image1.png"/>
                     <pic:cNvPicPr preferRelativeResize="0"/>
                   </pic:nvPicPr>
                   <pic:blipFill>
@@ -367,6 +385,7 @@
     <w:p>
       <w:pPr>
         <w:pStyle w:val="Title"/>
+        <w:pageBreakBefore w:val="0"/>
         <w:spacing w:line="276" w:lineRule="auto"/>
         <w:ind w:left="0" w:right="0" w:firstLine="0"/>
         <w:rPr/>
@@ -380,6 +399,7 @@
     </w:p>
     <w:p>
       <w:pPr>
+        <w:pageBreakBefore w:val="0"/>
         <w:spacing w:line="276" w:lineRule="auto"/>
         <w:rPr>
           <w:rFonts w:ascii="Arial" w:cs="Arial" w:eastAsia="Arial" w:hAnsi="Arial"/>
@@ -396,7 +416,7 @@
         <w:rPr>
           <w:rtl w:val="0"/>
         </w:rPr>
-        <w:t xml:space="preserve">8/21</w:t>
+        <w:t xml:space="preserve">9/22</w:t>
       </w:r>
       <w:r>
         <w:rPr>
@@ -457,35 +477,13 @@
       </w:r>
       <w:r>
         <w:rPr>
-          <w:b w:val="0"/>
-          <w:i w:val="0"/>
-          <w:strike w:val="0"/>
-          <w:color w:val="000000"/>
-          <w:sz w:val="22"/>
-          <w:szCs w:val="22"/>
-          <w:u w:val="none"/>
-          <w:rtl w:val="0"/>
-        </w:rPr>
-        <w:t xml:space="preserve">, succeeds </w:t>
-      </w:r>
-      <w:hyperlink r:id="rId9">
-        <w:r>
-          <w:rPr>
-            <w:color w:val="1155cc"/>
-            <w:u w:val="single"/>
-            <w:rtl w:val="0"/>
-          </w:rPr>
-          <w:t xml:space="preserve">FY2020-latest</w:t>
-        </w:r>
-      </w:hyperlink>
-      <w:r>
-        <w:rPr>
-          <w:rtl w:val="0"/>
-        </w:rPr>
-      </w:r>
-    </w:p>
-    <w:p>
-      <w:pPr>
+          <w:rtl w:val="0"/>
+        </w:rPr>
+      </w:r>
+    </w:p>
+    <w:p>
+      <w:pPr>
+        <w:pageBreakBefore w:val="0"/>
         <w:spacing w:line="276" w:lineRule="auto"/>
         <w:rPr>
           <w:rFonts w:ascii="Arial" w:cs="Arial" w:eastAsia="Arial" w:hAnsi="Arial"/>
@@ -507,6 +505,7 @@
     </w:p>
     <w:p>
       <w:pPr>
+        <w:pageBreakBefore w:val="0"/>
         <w:spacing w:line="276" w:lineRule="auto"/>
         <w:rPr>
           <w:rFonts w:ascii="Arial" w:cs="Arial" w:eastAsia="Arial" w:hAnsi="Arial"/>
@@ -542,6 +541,7 @@
     </w:p>
     <w:p>
       <w:pPr>
+        <w:pageBreakBefore w:val="0"/>
         <w:widowControl w:val="1"/>
         <w:spacing w:after="0" w:before="0" w:line="276" w:lineRule="auto"/>
         <w:ind w:left="0" w:right="0" w:firstLine="0"/>
@@ -566,6 +566,7 @@
     </w:p>
     <w:p>
       <w:pPr>
+        <w:pageBreakBefore w:val="0"/>
         <w:widowControl w:val="1"/>
         <w:spacing w:after="0" w:before="0" w:line="276" w:lineRule="auto"/>
         <w:ind w:left="0" w:right="0" w:firstLine="0"/>
@@ -616,6 +617,7 @@
     </w:p>
     <w:p>
       <w:pPr>
+        <w:pageBreakBefore w:val="0"/>
         <w:widowControl w:val="1"/>
         <w:spacing w:after="0" w:before="0" w:line="276" w:lineRule="auto"/>
         <w:ind w:left="0" w:right="0" w:firstLine="0"/>
@@ -652,6 +654,7 @@
     </w:p>
     <w:p>
       <w:pPr>
+        <w:pageBreakBefore w:val="0"/>
         <w:spacing w:line="276" w:lineRule="auto"/>
         <w:rPr>
           <w:rFonts w:ascii="Arial" w:cs="Arial" w:eastAsia="Arial" w:hAnsi="Arial"/>
@@ -672,6 +675,7 @@
     </w:p>
     <w:p>
       <w:pPr>
+        <w:pageBreakBefore w:val="0"/>
         <w:spacing w:line="276" w:lineRule="auto"/>
         <w:rPr>
           <w:b w:val="1"/>
@@ -688,6 +692,7 @@
       <w:pPr>
         <w:keepNext w:val="1"/>
         <w:keepLines w:val="0"/>
+        <w:pageBreakBefore w:val="0"/>
         <w:widowControl w:val="1"/>
         <w:pBdr>
           <w:top w:space="0" w:sz="0" w:val="nil"/>
@@ -1550,10 +1555,10 @@
               <w:i w:val="0"/>
               <w:smallCaps w:val="0"/>
               <w:strike w:val="0"/>
-              <w:color w:val="000000"/>
+              <w:color w:val="1155cc"/>
               <w:sz w:val="22"/>
               <w:szCs w:val="22"/>
-              <w:u w:val="none"/>
+              <w:u w:val="single"/>
               <w:shd w:fill="auto" w:val="clear"/>
               <w:vertAlign w:val="baseline"/>
             </w:rPr>
@@ -1561,8 +1566,17 @@
           <w:hyperlink w:anchor="_26ugwlefy1a5">
             <w:r>
               <w:rPr>
+                <w:rFonts w:ascii="Arial" w:cs="Arial" w:eastAsia="Arial" w:hAnsi="Arial"/>
+                <w:b w:val="0"/>
+                <w:i w:val="0"/>
+                <w:smallCaps w:val="0"/>
+                <w:strike w:val="0"/>
                 <w:color w:val="1155cc"/>
+                <w:sz w:val="22"/>
+                <w:szCs w:val="22"/>
                 <w:u w:val="single"/>
+                <w:shd w:fill="auto" w:val="clear"/>
+                <w:vertAlign w:val="baseline"/>
                 <w:rtl w:val="0"/>
               </w:rPr>
               <w:t xml:space="preserve">Figure 1: HMIS XML Basic Structure</w:t>
@@ -1575,10 +1589,10 @@
               <w:i w:val="0"/>
               <w:smallCaps w:val="0"/>
               <w:strike w:val="0"/>
-              <w:color w:val="000000"/>
+              <w:color w:val="1155cc"/>
               <w:sz w:val="22"/>
               <w:szCs w:val="22"/>
-              <w:u w:val="none"/>
+              <w:u w:val="single"/>
               <w:shd w:fill="auto" w:val="clear"/>
               <w:vertAlign w:val="baseline"/>
               <w:rtl w:val="0"/>
@@ -1597,10 +1611,10 @@
               <w:i w:val="0"/>
               <w:smallCaps w:val="0"/>
               <w:strike w:val="0"/>
-              <w:color w:val="000000"/>
+              <w:color w:val="1155cc"/>
               <w:sz w:val="22"/>
               <w:szCs w:val="22"/>
-              <w:u w:val="none"/>
+              <w:u w:val="single"/>
               <w:shd w:fill="auto" w:val="clear"/>
               <w:vertAlign w:val="baseline"/>
               <w:rtl w:val="0"/>
@@ -2151,11 +2165,34 @@
             </w:tabs>
             <w:spacing w:before="60" w:line="240" w:lineRule="auto"/>
             <w:ind w:left="360" w:firstLine="0"/>
-            <w:rPr/>
+            <w:rPr>
+              <w:rFonts w:ascii="Arial" w:cs="Arial" w:eastAsia="Arial" w:hAnsi="Arial"/>
+              <w:b w:val="0"/>
+              <w:i w:val="0"/>
+              <w:smallCaps w:val="0"/>
+              <w:strike w:val="0"/>
+              <w:color w:val="000000"/>
+              <w:sz w:val="22"/>
+              <w:szCs w:val="22"/>
+              <w:u w:val="none"/>
+              <w:shd w:fill="auto" w:val="clear"/>
+              <w:vertAlign w:val="baseline"/>
+            </w:rPr>
           </w:pPr>
           <w:hyperlink w:anchor="_e18fyg3ealla">
             <w:r>
               <w:rPr>
+                <w:rFonts w:ascii="Arial" w:cs="Arial" w:eastAsia="Arial" w:hAnsi="Arial"/>
+                <w:b w:val="0"/>
+                <w:i w:val="0"/>
+                <w:smallCaps w:val="0"/>
+                <w:strike w:val="0"/>
+                <w:color w:val="000000"/>
+                <w:sz w:val="22"/>
+                <w:szCs w:val="22"/>
+                <w:u w:val="none"/>
+                <w:shd w:fill="auto" w:val="clear"/>
+                <w:vertAlign w:val="baseline"/>
                 <w:rtl w:val="0"/>
               </w:rPr>
               <w:t xml:space="preserve">XML Schema 1.1</w:t>
@@ -2163,6 +2200,17 @@
           </w:hyperlink>
           <w:r>
             <w:rPr>
+              <w:rFonts w:ascii="Arial" w:cs="Arial" w:eastAsia="Arial" w:hAnsi="Arial"/>
+              <w:b w:val="0"/>
+              <w:i w:val="0"/>
+              <w:smallCaps w:val="0"/>
+              <w:strike w:val="0"/>
+              <w:color w:val="000000"/>
+              <w:sz w:val="22"/>
+              <w:szCs w:val="22"/>
+              <w:u w:val="none"/>
+              <w:shd w:fill="auto" w:val="clear"/>
+              <w:vertAlign w:val="baseline"/>
               <w:rtl w:val="0"/>
             </w:rPr>
             <w:tab/>
@@ -2174,6 +2222,17 @@
           </w:r>
           <w:r>
             <w:rPr>
+              <w:rFonts w:ascii="Arial" w:cs="Arial" w:eastAsia="Arial" w:hAnsi="Arial"/>
+              <w:b w:val="0"/>
+              <w:i w:val="0"/>
+              <w:smallCaps w:val="0"/>
+              <w:strike w:val="0"/>
+              <w:color w:val="000000"/>
+              <w:sz w:val="22"/>
+              <w:szCs w:val="22"/>
+              <w:u w:val="none"/>
+              <w:shd w:fill="auto" w:val="clear"/>
+              <w:vertAlign w:val="baseline"/>
               <w:rtl w:val="0"/>
             </w:rPr>
             <w:t xml:space="preserve">6</w:t>
@@ -2528,7 +2587,7 @@
               <w:vertAlign w:val="baseline"/>
               <w:rtl w:val="0"/>
             </w:rPr>
-            <w:t xml:space="preserve">7</w:t>
+            <w:t xml:space="preserve">8</w:t>
           </w:r>
           <w:r>
             <w:fldChar w:fldCharType="end"/>
@@ -2634,11 +2693,34 @@
             </w:tabs>
             <w:spacing w:before="60" w:line="240" w:lineRule="auto"/>
             <w:ind w:left="360" w:firstLine="0"/>
-            <w:rPr/>
+            <w:rPr>
+              <w:rFonts w:ascii="Arial" w:cs="Arial" w:eastAsia="Arial" w:hAnsi="Arial"/>
+              <w:b w:val="0"/>
+              <w:i w:val="0"/>
+              <w:smallCaps w:val="0"/>
+              <w:strike w:val="0"/>
+              <w:color w:val="000000"/>
+              <w:sz w:val="22"/>
+              <w:szCs w:val="22"/>
+              <w:u w:val="none"/>
+              <w:shd w:fill="auto" w:val="clear"/>
+              <w:vertAlign w:val="baseline"/>
+            </w:rPr>
           </w:pPr>
           <w:hyperlink w:anchor="_r0n3lwchm2wp">
             <w:r>
               <w:rPr>
+                <w:rFonts w:ascii="Arial" w:cs="Arial" w:eastAsia="Arial" w:hAnsi="Arial"/>
+                <w:b w:val="0"/>
+                <w:i w:val="0"/>
+                <w:smallCaps w:val="0"/>
+                <w:strike w:val="0"/>
+                <w:color w:val="000000"/>
+                <w:sz w:val="22"/>
+                <w:szCs w:val="22"/>
+                <w:u w:val="none"/>
+                <w:shd w:fill="auto" w:val="clear"/>
+                <w:vertAlign w:val="baseline"/>
                 <w:rtl w:val="0"/>
               </w:rPr>
               <w:t xml:space="preserve">Example Instances</w:t>
@@ -2646,6 +2728,17 @@
           </w:hyperlink>
           <w:r>
             <w:rPr>
+              <w:rFonts w:ascii="Arial" w:cs="Arial" w:eastAsia="Arial" w:hAnsi="Arial"/>
+              <w:b w:val="0"/>
+              <w:i w:val="0"/>
+              <w:smallCaps w:val="0"/>
+              <w:strike w:val="0"/>
+              <w:color w:val="000000"/>
+              <w:sz w:val="22"/>
+              <w:szCs w:val="22"/>
+              <w:u w:val="none"/>
+              <w:shd w:fill="auto" w:val="clear"/>
+              <w:vertAlign w:val="baseline"/>
               <w:rtl w:val="0"/>
             </w:rPr>
             <w:tab/>
@@ -2657,6 +2750,17 @@
           </w:r>
           <w:r>
             <w:rPr>
+              <w:rFonts w:ascii="Arial" w:cs="Arial" w:eastAsia="Arial" w:hAnsi="Arial"/>
+              <w:b w:val="0"/>
+              <w:i w:val="0"/>
+              <w:smallCaps w:val="0"/>
+              <w:strike w:val="0"/>
+              <w:color w:val="000000"/>
+              <w:sz w:val="22"/>
+              <w:szCs w:val="22"/>
+              <w:u w:val="none"/>
+              <w:shd w:fill="auto" w:val="clear"/>
+              <w:vertAlign w:val="baseline"/>
               <w:rtl w:val="0"/>
             </w:rPr>
             <w:t xml:space="preserve">8</w:t>
@@ -2677,11 +2781,34 @@
             </w:tabs>
             <w:spacing w:before="60" w:line="240" w:lineRule="auto"/>
             <w:ind w:left="360" w:firstLine="0"/>
-            <w:rPr/>
+            <w:rPr>
+              <w:rFonts w:ascii="Arial" w:cs="Arial" w:eastAsia="Arial" w:hAnsi="Arial"/>
+              <w:b w:val="0"/>
+              <w:i w:val="0"/>
+              <w:smallCaps w:val="0"/>
+              <w:strike w:val="0"/>
+              <w:color w:val="000000"/>
+              <w:sz w:val="22"/>
+              <w:szCs w:val="22"/>
+              <w:u w:val="none"/>
+              <w:shd w:fill="auto" w:val="clear"/>
+              <w:vertAlign w:val="baseline"/>
+            </w:rPr>
           </w:pPr>
           <w:hyperlink w:anchor="_3sjsxmaypspy">
             <w:r>
               <w:rPr>
+                <w:rFonts w:ascii="Arial" w:cs="Arial" w:eastAsia="Arial" w:hAnsi="Arial"/>
+                <w:b w:val="0"/>
+                <w:i w:val="0"/>
+                <w:smallCaps w:val="0"/>
+                <w:strike w:val="0"/>
+                <w:color w:val="000000"/>
+                <w:sz w:val="22"/>
+                <w:szCs w:val="22"/>
+                <w:u w:val="none"/>
+                <w:shd w:fill="auto" w:val="clear"/>
+                <w:vertAlign w:val="baseline"/>
                 <w:rtl w:val="0"/>
               </w:rPr>
               <w:t xml:space="preserve">Example Custom Extension and Instance</w:t>
@@ -2689,6 +2816,17 @@
           </w:hyperlink>
           <w:r>
             <w:rPr>
+              <w:rFonts w:ascii="Arial" w:cs="Arial" w:eastAsia="Arial" w:hAnsi="Arial"/>
+              <w:b w:val="0"/>
+              <w:i w:val="0"/>
+              <w:smallCaps w:val="0"/>
+              <w:strike w:val="0"/>
+              <w:color w:val="000000"/>
+              <w:sz w:val="22"/>
+              <w:szCs w:val="22"/>
+              <w:u w:val="none"/>
+              <w:shd w:fill="auto" w:val="clear"/>
+              <w:vertAlign w:val="baseline"/>
               <w:rtl w:val="0"/>
             </w:rPr>
             <w:tab/>
@@ -2700,6 +2838,17 @@
           </w:r>
           <w:r>
             <w:rPr>
+              <w:rFonts w:ascii="Arial" w:cs="Arial" w:eastAsia="Arial" w:hAnsi="Arial"/>
+              <w:b w:val="0"/>
+              <w:i w:val="0"/>
+              <w:smallCaps w:val="0"/>
+              <w:strike w:val="0"/>
+              <w:color w:val="000000"/>
+              <w:sz w:val="22"/>
+              <w:szCs w:val="22"/>
+              <w:u w:val="none"/>
+              <w:shd w:fill="auto" w:val="clear"/>
+              <w:vertAlign w:val="baseline"/>
               <w:rtl w:val="0"/>
             </w:rPr>
             <w:t xml:space="preserve">8</w:t>
@@ -2720,11 +2869,34 @@
             </w:tabs>
             <w:spacing w:before="60" w:line="240" w:lineRule="auto"/>
             <w:ind w:left="360" w:firstLine="0"/>
-            <w:rPr/>
+            <w:rPr>
+              <w:rFonts w:ascii="Arial" w:cs="Arial" w:eastAsia="Arial" w:hAnsi="Arial"/>
+              <w:b w:val="0"/>
+              <w:i w:val="0"/>
+              <w:smallCaps w:val="0"/>
+              <w:strike w:val="0"/>
+              <w:color w:val="000000"/>
+              <w:sz w:val="22"/>
+              <w:szCs w:val="22"/>
+              <w:u w:val="none"/>
+              <w:shd w:fill="auto" w:val="clear"/>
+              <w:vertAlign w:val="baseline"/>
+            </w:rPr>
           </w:pPr>
           <w:hyperlink w:anchor="_w6snef1pescq">
             <w:r>
               <w:rPr>
+                <w:rFonts w:ascii="Arial" w:cs="Arial" w:eastAsia="Arial" w:hAnsi="Arial"/>
+                <w:b w:val="0"/>
+                <w:i w:val="0"/>
+                <w:smallCaps w:val="0"/>
+                <w:strike w:val="0"/>
+                <w:color w:val="000000"/>
+                <w:sz w:val="22"/>
+                <w:szCs w:val="22"/>
+                <w:u w:val="none"/>
+                <w:shd w:fill="auto" w:val="clear"/>
+                <w:vertAlign w:val="baseline"/>
                 <w:rtl w:val="0"/>
               </w:rPr>
               <w:t xml:space="preserve">Change Process</w:t>
@@ -2732,6 +2904,17 @@
           </w:hyperlink>
           <w:r>
             <w:rPr>
+              <w:rFonts w:ascii="Arial" w:cs="Arial" w:eastAsia="Arial" w:hAnsi="Arial"/>
+              <w:b w:val="0"/>
+              <w:i w:val="0"/>
+              <w:smallCaps w:val="0"/>
+              <w:strike w:val="0"/>
+              <w:color w:val="000000"/>
+              <w:sz w:val="22"/>
+              <w:szCs w:val="22"/>
+              <w:u w:val="none"/>
+              <w:shd w:fill="auto" w:val="clear"/>
+              <w:vertAlign w:val="baseline"/>
               <w:rtl w:val="0"/>
             </w:rPr>
             <w:tab/>
@@ -2743,6 +2926,17 @@
           </w:r>
           <w:r>
             <w:rPr>
+              <w:rFonts w:ascii="Arial" w:cs="Arial" w:eastAsia="Arial" w:hAnsi="Arial"/>
+              <w:b w:val="0"/>
+              <w:i w:val="0"/>
+              <w:smallCaps w:val="0"/>
+              <w:strike w:val="0"/>
+              <w:color w:val="000000"/>
+              <w:sz w:val="22"/>
+              <w:szCs w:val="22"/>
+              <w:u w:val="none"/>
+              <w:shd w:fill="auto" w:val="clear"/>
+              <w:vertAlign w:val="baseline"/>
               <w:rtl w:val="0"/>
             </w:rPr>
             <w:t xml:space="preserve">8</w:t>
@@ -2763,11 +2957,34 @@
             </w:tabs>
             <w:spacing w:before="60" w:line="240" w:lineRule="auto"/>
             <w:ind w:left="360" w:firstLine="0"/>
-            <w:rPr/>
+            <w:rPr>
+              <w:rFonts w:ascii="Arial" w:cs="Arial" w:eastAsia="Arial" w:hAnsi="Arial"/>
+              <w:b w:val="0"/>
+              <w:i w:val="0"/>
+              <w:smallCaps w:val="0"/>
+              <w:strike w:val="0"/>
+              <w:color w:val="000000"/>
+              <w:sz w:val="22"/>
+              <w:szCs w:val="22"/>
+              <w:u w:val="none"/>
+              <w:shd w:fill="auto" w:val="clear"/>
+              <w:vertAlign w:val="baseline"/>
+            </w:rPr>
           </w:pPr>
           <w:hyperlink w:anchor="_hjbwo0z4mc1w">
             <w:r>
               <w:rPr>
+                <w:rFonts w:ascii="Arial" w:cs="Arial" w:eastAsia="Arial" w:hAnsi="Arial"/>
+                <w:b w:val="0"/>
+                <w:i w:val="0"/>
+                <w:smallCaps w:val="0"/>
+                <w:strike w:val="0"/>
+                <w:color w:val="000000"/>
+                <w:sz w:val="22"/>
+                <w:szCs w:val="22"/>
+                <w:u w:val="none"/>
+                <w:shd w:fill="auto" w:val="clear"/>
+                <w:vertAlign w:val="baseline"/>
                 <w:rtl w:val="0"/>
               </w:rPr>
               <w:t xml:space="preserve">HMIS XML Schema Hosting</w:t>
@@ -2775,6 +2992,17 @@
           </w:hyperlink>
           <w:r>
             <w:rPr>
+              <w:rFonts w:ascii="Arial" w:cs="Arial" w:eastAsia="Arial" w:hAnsi="Arial"/>
+              <w:b w:val="0"/>
+              <w:i w:val="0"/>
+              <w:smallCaps w:val="0"/>
+              <w:strike w:val="0"/>
+              <w:color w:val="000000"/>
+              <w:sz w:val="22"/>
+              <w:szCs w:val="22"/>
+              <w:u w:val="none"/>
+              <w:shd w:fill="auto" w:val="clear"/>
+              <w:vertAlign w:val="baseline"/>
               <w:rtl w:val="0"/>
             </w:rPr>
             <w:tab/>
@@ -2786,9 +3014,20 @@
           </w:r>
           <w:r>
             <w:rPr>
+              <w:rFonts w:ascii="Arial" w:cs="Arial" w:eastAsia="Arial" w:hAnsi="Arial"/>
+              <w:b w:val="0"/>
+              <w:i w:val="0"/>
+              <w:smallCaps w:val="0"/>
+              <w:strike w:val="0"/>
+              <w:color w:val="000000"/>
+              <w:sz w:val="22"/>
+              <w:szCs w:val="22"/>
+              <w:u w:val="none"/>
+              <w:shd w:fill="auto" w:val="clear"/>
+              <w:vertAlign w:val="baseline"/>
               <w:rtl w:val="0"/>
             </w:rPr>
-            <w:t xml:space="preserve">8</w:t>
+            <w:t xml:space="preserve">9</w:t>
           </w:r>
           <w:r>
             <w:fldChar w:fldCharType="end"/>
@@ -2894,12 +3133,34 @@
             </w:tabs>
             <w:spacing w:before="200" w:line="240" w:lineRule="auto"/>
             <w:ind w:left="0" w:firstLine="0"/>
-            <w:rPr/>
+            <w:rPr>
+              <w:rFonts w:ascii="Arial" w:cs="Arial" w:eastAsia="Arial" w:hAnsi="Arial"/>
+              <w:b w:val="1"/>
+              <w:i w:val="0"/>
+              <w:smallCaps w:val="0"/>
+              <w:strike w:val="0"/>
+              <w:color w:val="000000"/>
+              <w:sz w:val="22"/>
+              <w:szCs w:val="22"/>
+              <w:u w:val="none"/>
+              <w:shd w:fill="auto" w:val="clear"/>
+              <w:vertAlign w:val="baseline"/>
+            </w:rPr>
           </w:pPr>
           <w:hyperlink w:anchor="_4bvk7pj">
             <w:r>
               <w:rPr>
+                <w:rFonts w:ascii="Arial" w:cs="Arial" w:eastAsia="Arial" w:hAnsi="Arial"/>
                 <w:b w:val="1"/>
+                <w:i w:val="0"/>
+                <w:smallCaps w:val="0"/>
+                <w:strike w:val="0"/>
+                <w:color w:val="000000"/>
+                <w:sz w:val="22"/>
+                <w:szCs w:val="22"/>
+                <w:u w:val="none"/>
+                <w:shd w:fill="auto" w:val="clear"/>
+                <w:vertAlign w:val="baseline"/>
                 <w:rtl w:val="0"/>
               </w:rPr>
               <w:t xml:space="preserve">Overview of Changes</w:t>
@@ -2907,7 +3168,17 @@
           </w:hyperlink>
           <w:r>
             <w:rPr>
+              <w:rFonts w:ascii="Arial" w:cs="Arial" w:eastAsia="Arial" w:hAnsi="Arial"/>
               <w:b w:val="1"/>
+              <w:i w:val="0"/>
+              <w:smallCaps w:val="0"/>
+              <w:strike w:val="0"/>
+              <w:color w:val="000000"/>
+              <w:sz w:val="22"/>
+              <w:szCs w:val="22"/>
+              <w:u w:val="none"/>
+              <w:shd w:fill="auto" w:val="clear"/>
+              <w:vertAlign w:val="baseline"/>
               <w:rtl w:val="0"/>
             </w:rPr>
             <w:tab/>
@@ -2919,7 +3190,17 @@
           </w:r>
           <w:r>
             <w:rPr>
+              <w:rFonts w:ascii="Arial" w:cs="Arial" w:eastAsia="Arial" w:hAnsi="Arial"/>
               <w:b w:val="1"/>
+              <w:i w:val="0"/>
+              <w:smallCaps w:val="0"/>
+              <w:strike w:val="0"/>
+              <w:color w:val="000000"/>
+              <w:sz w:val="22"/>
+              <w:szCs w:val="22"/>
+              <w:u w:val="none"/>
+              <w:shd w:fill="auto" w:val="clear"/>
+              <w:vertAlign w:val="baseline"/>
               <w:rtl w:val="0"/>
             </w:rPr>
             <w:t xml:space="preserve">9</w:t>
@@ -3028,6 +3309,7 @@
     </w:sdt>
     <w:p>
       <w:pPr>
+        <w:pageBreakBefore w:val="0"/>
         <w:rPr/>
       </w:pPr>
       <w:r>
@@ -3036,7 +3318,7 @@
         </w:rPr>
         <w:t xml:space="preserve">Document changes with this version are available in the </w:t>
       </w:r>
-      <w:hyperlink r:id="rId10">
+      <w:hyperlink r:id="rId9">
         <w:r>
           <w:rPr>
             <w:color w:val="1155cc"/>
@@ -3056,6 +3338,7 @@
     <w:p>
       <w:pPr>
         <w:pStyle w:val="Heading1"/>
+        <w:pageBreakBefore w:val="0"/>
         <w:spacing w:line="276" w:lineRule="auto"/>
         <w:ind w:left="720" w:right="0" w:firstLine="0"/>
         <w:rPr/>
@@ -3069,6 +3352,7 @@
     <w:p>
       <w:pPr>
         <w:pStyle w:val="Heading1"/>
+        <w:pageBreakBefore w:val="0"/>
         <w:rPr/>
       </w:pPr>
       <w:bookmarkStart w:colFirst="0" w:colLast="0" w:name="_35nkun2" w:id="1"/>
@@ -3087,6 +3371,7 @@
         <w:pStyle w:val="Heading2"/>
         <w:keepNext w:val="1"/>
         <w:keepLines w:val="1"/>
+        <w:pageBreakBefore w:val="0"/>
         <w:widowControl w:val="1"/>
         <w:numPr>
           <w:ilvl w:val="8"/>
@@ -3115,6 +3400,7 @@
     </w:p>
     <w:p>
       <w:pPr>
+        <w:pageBreakBefore w:val="0"/>
         <w:spacing w:line="276" w:lineRule="auto"/>
         <w:rPr/>
       </w:pPr>
@@ -3124,7 +3410,7 @@
         </w:rPr>
         <w:t xml:space="preserve">This document is intended for developers and project managers implementing software systems which need to transmit HUD HMIS project and client information over a network.  Because of this, it is inherently a technical document.  Those new to eXtensible Markup Language (XML) should first familiarize themselves with XML technology in general, before examining the </w:t>
       </w:r>
-      <w:hyperlink r:id="rId11">
+      <w:hyperlink r:id="rId10">
         <w:r>
           <w:rPr>
             <w:color w:val="1155cc"/>
@@ -3172,6 +3458,7 @@
         <w:pStyle w:val="Heading2"/>
         <w:keepNext w:val="1"/>
         <w:keepLines w:val="1"/>
+        <w:pageBreakBefore w:val="0"/>
         <w:widowControl w:val="1"/>
         <w:numPr>
           <w:ilvl w:val="8"/>
@@ -3200,6 +3487,7 @@
     </w:p>
     <w:p>
       <w:pPr>
+        <w:pageBreakBefore w:val="0"/>
         <w:spacing w:line="276" w:lineRule="auto"/>
         <w:rPr/>
       </w:pPr>
@@ -3207,11 +3495,12 @@
         <w:rPr>
           <w:rtl w:val="0"/>
         </w:rPr>
-        <w:t xml:space="preserve">The US Department of Housing and Urban Development (HUD), in cooperation with the Department of Health and Human Services (HHS) and the Department of Veterans Affairs (VA), is responsible for the Homeless Management Information System (HMIS) Data Standards, which define data collection requirements for any software used as an HMIS. The first version of the data standards was published in 2004; the current version (2022 v1.0.0) has an effective date of October 1, 2021.   </w:t>
-      </w:r>
-    </w:p>
-    <w:p>
-      <w:pPr>
+        <w:t xml:space="preserve">The US Department of Housing and Urban Development (HUD), in cooperation with the Department of Health and Human Services (HHS) and the Department of Veterans Affairs (VA), is responsible for the Homeless Management Information System (HMIS) Data Standards, which define data collection requirements for any software used as an HMIS. The first version of the data standards was published in 2004; the current version (FY2022) has an effective date of October 1, 2021.   </w:t>
+      </w:r>
+    </w:p>
+    <w:p>
+      <w:pPr>
+        <w:pageBreakBefore w:val="0"/>
         <w:spacing w:line="276" w:lineRule="auto"/>
         <w:rPr/>
       </w:pPr>
@@ -3223,6 +3512,7 @@
     </w:p>
     <w:p>
       <w:pPr>
+        <w:pageBreakBefore w:val="0"/>
         <w:spacing w:after="0" w:before="0" w:line="276" w:lineRule="auto"/>
         <w:rPr/>
       </w:pPr>
@@ -3232,7 +3522,7 @@
         </w:rPr>
         <w:t xml:space="preserve">The HUD HMIS XML Schema, version FY2022 specifies a format for transferring this HMIS data.  The data elements are defined in the </w:t>
       </w:r>
-      <w:hyperlink r:id="rId12">
+      <w:hyperlink r:id="rId11">
         <w:r>
           <w:rPr>
             <w:color w:val="1155cc"/>
@@ -3248,14 +3538,14 @@
         </w:rPr>
         <w:t xml:space="preserve">, and further specified by the </w:t>
       </w:r>
-      <w:hyperlink r:id="rId13">
+      <w:hyperlink r:id="rId12">
         <w:r>
           <w:rPr>
             <w:color w:val="1155cc"/>
             <w:u w:val="single"/>
             <w:rtl w:val="0"/>
           </w:rPr>
-          <w:t xml:space="preserve">FY2022 HUD HMIS Data Dictionary v1.0</w:t>
+          <w:t xml:space="preserve">FY2022 HUD HMIS Data Dictionary</w:t>
         </w:r>
       </w:hyperlink>
       <w:r>
@@ -3264,7 +3554,7 @@
         </w:rPr>
         <w:t xml:space="preserve"> and </w:t>
       </w:r>
-      <w:hyperlink r:id="rId14">
+      <w:hyperlink r:id="rId13">
         <w:r>
           <w:rPr>
             <w:color w:val="1155cc"/>
@@ -3359,6 +3649,7 @@
     <w:p>
       <w:pPr>
         <w:pStyle w:val="Heading2"/>
+        <w:pageBreakBefore w:val="0"/>
         <w:numPr>
           <w:ilvl w:val="8"/>
           <w:numId w:val="6"/>
@@ -3376,6 +3667,7 @@
     </w:p>
     <w:p>
       <w:pPr>
+        <w:pageBreakBefore w:val="0"/>
         <w:spacing w:after="0" w:before="0" w:line="276" w:lineRule="auto"/>
         <w:rPr/>
       </w:pPr>
@@ -3397,7 +3689,7 @@
         </w:rPr>
         <w:t xml:space="preserve">.  Both the XML and CSV sister formats are based on the same </w:t>
       </w:r>
-      <w:hyperlink r:id="rId15">
+      <w:hyperlink r:id="rId14">
         <w:r>
           <w:rPr>
             <w:color w:val="1155cc"/>
@@ -3417,6 +3709,7 @@
     <w:p>
       <w:pPr>
         <w:pStyle w:val="Heading2"/>
+        <w:pageBreakBefore w:val="0"/>
         <w:rPr/>
       </w:pPr>
       <w:bookmarkStart w:colFirst="0" w:colLast="0" w:name="_1y810tw" w:id="7"/>
@@ -3430,6 +3723,7 @@
     </w:p>
     <w:p>
       <w:pPr>
+        <w:pageBreakBefore w:val="0"/>
         <w:widowControl w:val="1"/>
         <w:spacing w:after="0" w:before="0" w:line="276" w:lineRule="auto"/>
         <w:ind w:left="0" w:right="0" w:firstLine="0"/>
@@ -3455,7 +3749,7 @@
         </w:rPr>
         <w:t xml:space="preserve">f purposes for which HMIS data might be exported from one system and imported to another. The use cases that the HMIS CSV and HMIS XML formats are primarily intended to support include migration from one HMIS application to another; warehousing of data from multiple HMIS implementations for analysis and reporting; and participation in a local HMIS implementation by regularly providing data entered into and exported from an alternate database. In general, HUD expects that it should be possible to export, in a standard format, all data entered into an HMIS for any data element defined by the HMIS Data Dictionary, regardless of whether or not a given data element is required based on project type or funder. Specific requirements related to the overall functionality of HMIS applications and export and import processes in particular will be established by the forthcoming HMIS Software and Data Quality Standards and may result in revisions to this document. The HMIS Data Dictionary defines several hundred fields. HUD is aware that there is, in addition, a wide variety of expanded and customized data collection in HMIS implementations across the country. While HUD is cognizant that the exchange of additional data that may be included in an HMIS will often be useful and necessary, it is not practical to include accommodations for every potential need, even if it were possible to anticipate them. As a result, the scope of this document is generally limited to data collected in a manner consistent with the HMIS Data Dictionary. The HMIS XML format may be extended to include additional fields by parties engaged in HMIS data exchange; technical assistance may be available. To request technical assistance please visit </w:t>
       </w:r>
-      <w:hyperlink r:id="rId16">
+      <w:hyperlink r:id="rId15">
         <w:r>
           <w:rPr>
             <w:color w:val="000080"/>
@@ -3477,6 +3771,7 @@
     <w:p>
       <w:pPr>
         <w:pStyle w:val="Heading2"/>
+        <w:pageBreakBefore w:val="0"/>
         <w:numPr>
           <w:ilvl w:val="8"/>
           <w:numId w:val="6"/>
@@ -3494,6 +3789,7 @@
     </w:p>
     <w:p>
       <w:pPr>
+        <w:pageBreakBefore w:val="0"/>
         <w:spacing w:line="276" w:lineRule="auto"/>
         <w:rPr/>
       </w:pPr>
@@ -3531,6 +3827,7 @@
     </w:p>
     <w:p>
       <w:pPr>
+        <w:pageBreakBefore w:val="0"/>
         <w:spacing w:line="276" w:lineRule="auto"/>
         <w:rPr/>
       </w:pPr>
@@ -3545,6 +3842,7 @@
     <w:p>
       <w:pPr>
         <w:pStyle w:val="Heading1"/>
+        <w:pageBreakBefore w:val="0"/>
         <w:spacing w:line="276" w:lineRule="auto"/>
         <w:rPr/>
       </w:pPr>
@@ -3559,6 +3857,7 @@
     </w:p>
     <w:p>
       <w:pPr>
+        <w:pageBreakBefore w:val="0"/>
         <w:spacing w:line="276" w:lineRule="auto"/>
         <w:rPr/>
       </w:pPr>
@@ -3568,7 +3867,7 @@
         </w:rPr>
         <w:t xml:space="preserve">The HMIS XML Schema version FY2020 and previous major releases are hosted at </w:t>
       </w:r>
-      <w:hyperlink r:id="rId17">
+      <w:hyperlink r:id="rId16">
         <w:r>
           <w:rPr>
             <w:color w:val="000080"/>
@@ -3584,7 +3883,7 @@
         </w:rPr>
         <w:t xml:space="preserve">.  All releases are also kept </w:t>
       </w:r>
-      <w:hyperlink r:id="rId18">
+      <w:hyperlink r:id="rId17">
         <w:r>
           <w:rPr>
             <w:color w:val="000080"/>
@@ -3603,6 +3902,7 @@
     </w:p>
     <w:p>
       <w:pPr>
+        <w:pageBreakBefore w:val="0"/>
         <w:spacing w:line="276" w:lineRule="auto"/>
         <w:rPr/>
       </w:pPr>
@@ -3619,6 +3919,7 @@
         <w:pStyle w:val="Heading1"/>
         <w:keepNext w:val="1"/>
         <w:keepLines w:val="1"/>
+        <w:pageBreakBefore w:val="0"/>
         <w:widowControl w:val="1"/>
         <w:pBdr>
           <w:top w:space="0" w:sz="0" w:val="nil"/>
@@ -3650,6 +3951,7 @@
     </w:p>
     <w:p>
       <w:pPr>
+        <w:pageBreakBefore w:val="0"/>
         <w:spacing w:line="276" w:lineRule="auto"/>
         <w:rPr/>
       </w:pPr>
@@ -3659,7 +3961,7 @@
         </w:rPr>
         <w:t xml:space="preserve">This publication has multiple artifacts, and each artifact is available in two places: the HUD HDX link above, and a </w:t>
       </w:r>
-      <w:hyperlink r:id="rId19">
+      <w:hyperlink r:id="rId18">
         <w:r>
           <w:rPr>
             <w:color w:val="000080"/>
@@ -3675,7 +3977,7 @@
         </w:rPr>
         <w:t xml:space="preserve">, where new versions are discussed, </w:t>
       </w:r>
-      <w:hyperlink r:id="rId20">
+      <w:hyperlink r:id="rId19">
         <w:r>
           <w:rPr>
             <w:color w:val="000080"/>
@@ -3694,6 +3996,7 @@
     </w:p>
     <w:p>
       <w:pPr>
+        <w:pageBreakBefore w:val="0"/>
         <w:spacing w:line="276" w:lineRule="auto"/>
         <w:rPr/>
       </w:pPr>
@@ -3705,6 +4008,7 @@
     </w:p>
     <w:p>
       <w:pPr>
+        <w:pageBreakBefore w:val="0"/>
         <w:numPr>
           <w:ilvl w:val="0"/>
           <w:numId w:val="7"/>
@@ -3725,6 +4029,7 @@
     </w:p>
     <w:p>
       <w:pPr>
+        <w:pageBreakBefore w:val="0"/>
         <w:numPr>
           <w:ilvl w:val="0"/>
           <w:numId w:val="4"/>
@@ -3743,6 +4048,7 @@
     </w:p>
     <w:p>
       <w:pPr>
+        <w:pageBreakBefore w:val="0"/>
         <w:numPr>
           <w:ilvl w:val="0"/>
           <w:numId w:val="4"/>
@@ -3761,6 +4067,7 @@
     </w:p>
     <w:p>
       <w:pPr>
+        <w:pageBreakBefore w:val="0"/>
         <w:numPr>
           <w:ilvl w:val="0"/>
           <w:numId w:val="4"/>
@@ -3782,6 +4089,7 @@
       <w:pPr>
         <w:keepNext w:val="0"/>
         <w:keepLines w:val="0"/>
+        <w:pageBreakBefore w:val="0"/>
         <w:widowControl w:val="1"/>
         <w:numPr>
           <w:ilvl w:val="0"/>
@@ -3808,7 +4116,7 @@
         </w:rPr>
         <w:t xml:space="preserve">An XML Schema Definition (XSD) document: </w:t>
       </w:r>
-      <w:hyperlink r:id="rId21">
+      <w:hyperlink r:id="rId20">
         <w:r>
           <w:rPr>
             <w:color w:val="1155cc"/>
@@ -3830,6 +4138,7 @@
       <w:pPr>
         <w:keepNext w:val="0"/>
         <w:keepLines w:val="0"/>
+        <w:pageBreakBefore w:val="0"/>
         <w:widowControl w:val="1"/>
         <w:numPr>
           <w:ilvl w:val="0"/>
@@ -3856,7 +4165,7 @@
         </w:rPr>
         <w:t xml:space="preserve">A </w:t>
       </w:r>
-      <w:hyperlink r:id="rId22">
+      <w:hyperlink r:id="rId21">
         <w:r>
           <w:rPr>
             <w:color w:val="1155cc"/>
@@ -3872,7 +4181,7 @@
         </w:rPr>
         <w:t xml:space="preserve"> with fictitious data.  A </w:t>
       </w:r>
-      <w:hyperlink r:id="rId23">
+      <w:hyperlink r:id="rId22">
         <w:r>
           <w:rPr>
             <w:color w:val="1155cc"/>
@@ -3891,6 +4200,7 @@
     </w:p>
     <w:p>
       <w:pPr>
+        <w:pageBreakBefore w:val="0"/>
         <w:numPr>
           <w:ilvl w:val="0"/>
           <w:numId w:val="7"/>
@@ -3908,7 +4218,7 @@
         </w:rPr>
         <w:t xml:space="preserve">An </w:t>
       </w:r>
-      <w:hyperlink r:id="rId24">
+      <w:hyperlink r:id="rId23">
         <w:r>
           <w:rPr>
             <w:color w:val="000080"/>
@@ -3940,6 +4250,7 @@
     </w:p>
     <w:p>
       <w:pPr>
+        <w:pageBreakBefore w:val="0"/>
         <w:numPr>
           <w:ilvl w:val="0"/>
           <w:numId w:val="7"/>
@@ -3957,7 +4268,7 @@
         </w:rPr>
         <w:t xml:space="preserve">A </w:t>
       </w:r>
-      <w:hyperlink r:id="rId25">
+      <w:hyperlink r:id="rId24">
         <w:r>
           <w:rPr>
             <w:color w:val="000080"/>
@@ -3989,6 +4300,7 @@
     </w:p>
     <w:p>
       <w:pPr>
+        <w:pageBreakBefore w:val="0"/>
         <w:numPr>
           <w:ilvl w:val="0"/>
           <w:numId w:val="7"/>
@@ -4006,7 +4318,7 @@
         </w:rPr>
         <w:t xml:space="preserve">Online, browsable, </w:t>
       </w:r>
-      <w:hyperlink r:id="rId26">
+      <w:hyperlink r:id="rId25">
         <w:r>
           <w:rPr>
             <w:color w:val="000080"/>
@@ -4051,6 +4363,7 @@
     <w:p>
       <w:pPr>
         <w:pStyle w:val="Heading1"/>
+        <w:pageBreakBefore w:val="0"/>
         <w:spacing w:line="276" w:lineRule="auto"/>
         <w:rPr/>
       </w:pPr>
@@ -4065,6 +4378,7 @@
     <w:p>
       <w:pPr>
         <w:pStyle w:val="Heading1"/>
+        <w:pageBreakBefore w:val="0"/>
         <w:spacing w:line="276" w:lineRule="auto"/>
         <w:rPr/>
       </w:pPr>
@@ -4079,6 +4393,7 @@
     </w:p>
     <w:p>
       <w:pPr>
+        <w:pageBreakBefore w:val="0"/>
         <w:spacing w:line="276" w:lineRule="auto"/>
         <w:rPr/>
       </w:pPr>
@@ -4142,6 +4457,7 @@
     </w:p>
     <w:p>
       <w:pPr>
+        <w:pageBreakBefore w:val="0"/>
         <w:spacing w:line="276" w:lineRule="auto"/>
         <w:rPr/>
       </w:pPr>
@@ -4151,16 +4467,16 @@
           <wp:inline distB="114300" distT="114300" distL="114300" distR="114300">
             <wp:extent cx="6858000" cy="3276600"/>
             <wp:effectExtent b="0" l="0" r="0" t="0"/>
-            <wp:docPr descr="pub" id="5" name="image2.png"/>
+            <wp:docPr descr="pub" id="5" name="image6.png"/>
             <a:graphic>
               <a:graphicData uri="http://schemas.openxmlformats.org/drawingml/2006/picture">
                 <pic:pic>
                   <pic:nvPicPr>
-                    <pic:cNvPr descr="pub" id="0" name="image2.png"/>
+                    <pic:cNvPr descr="pub" id="0" name="image6.png"/>
                     <pic:cNvPicPr preferRelativeResize="0"/>
                   </pic:nvPicPr>
                   <pic:blipFill>
-                    <a:blip r:embed="rId27"/>
+                    <a:blip r:embed="rId26"/>
                     <a:srcRect b="36292" l="0" r="0" t="0"/>
                     <a:stretch>
                       <a:fillRect/>
@@ -4191,6 +4507,7 @@
     <w:p>
       <w:pPr>
         <w:pStyle w:val="Heading2"/>
+        <w:pageBreakBefore w:val="0"/>
         <w:rPr/>
       </w:pPr>
       <w:bookmarkStart w:colFirst="0" w:colLast="0" w:name="_26ugwlefy1a5" w:id="17"/>
@@ -4204,6 +4521,7 @@
     </w:p>
     <w:p>
       <w:pPr>
+        <w:pageBreakBefore w:val="0"/>
         <w:spacing w:line="276" w:lineRule="auto"/>
         <w:rPr>
           <w:rFonts w:ascii="Trebuchet MS" w:cs="Trebuchet MS" w:eastAsia="Trebuchet MS" w:hAnsi="Trebuchet MS"/>
@@ -4225,6 +4543,7 @@
         <w:pStyle w:val="Heading1"/>
         <w:keepNext w:val="1"/>
         <w:keepLines w:val="1"/>
+        <w:pageBreakBefore w:val="0"/>
         <w:widowControl w:val="1"/>
         <w:pBdr>
           <w:top w:space="0" w:sz="0" w:val="nil"/>
@@ -4257,6 +4576,7 @@
     </w:p>
     <w:p>
       <w:pPr>
+        <w:pageBreakBefore w:val="0"/>
         <w:spacing w:line="276" w:lineRule="auto"/>
         <w:rPr/>
       </w:pPr>
@@ -4274,6 +4594,7 @@
         <w:pStyle w:val="Heading2"/>
         <w:keepNext w:val="1"/>
         <w:keepLines w:val="1"/>
+        <w:pageBreakBefore w:val="0"/>
         <w:widowControl w:val="1"/>
         <w:pBdr>
           <w:top w:space="0" w:sz="0" w:val="nil"/>
@@ -4299,6 +4620,7 @@
     </w:p>
     <w:p>
       <w:pPr>
+        <w:pageBreakBefore w:val="0"/>
         <w:spacing w:line="276" w:lineRule="auto"/>
         <w:rPr/>
       </w:pPr>
@@ -4308,16 +4630,16 @@
           <wp:inline distB="114300" distT="114300" distL="114300" distR="114300">
             <wp:extent cx="2536825" cy="1472565"/>
             <wp:effectExtent b="0" l="0" r="0" t="0"/>
-            <wp:docPr descr="Screenshot from 2014-07-30 10:29:39.png" id="3" name="image6.png"/>
+            <wp:docPr descr="Screenshot from 2014-07-30 10:29:39.png" id="3" name="image5.png"/>
             <a:graphic>
               <a:graphicData uri="http://schemas.openxmlformats.org/drawingml/2006/picture">
                 <pic:pic>
                   <pic:nvPicPr>
-                    <pic:cNvPr descr="Screenshot from 2014-07-30 10:29:39.png" id="0" name="image6.png"/>
+                    <pic:cNvPr descr="Screenshot from 2014-07-30 10:29:39.png" id="0" name="image5.png"/>
                     <pic:cNvPicPr preferRelativeResize="0"/>
                   </pic:nvPicPr>
                   <pic:blipFill>
-                    <a:blip r:embed="rId28"/>
+                    <a:blip r:embed="rId27"/>
                     <a:srcRect b="0" l="0" r="0" t="0"/>
                     <a:stretch>
                       <a:fillRect/>
@@ -4345,6 +4667,7 @@
     </w:p>
     <w:p>
       <w:pPr>
+        <w:pageBreakBefore w:val="0"/>
         <w:rPr/>
       </w:pPr>
       <w:r>
@@ -4379,10 +4702,10 @@
         </w:rPr>
         <w:t xml:space="preserve"> in the HMIS XML Schema is </w:t>
       </w:r>
-      <w:hyperlink r:id="rId29">
+      <w:hyperlink r:id="rId28">
         <w:r>
           <w:rPr>
-            <w:color w:val="000080"/>
+            <w:color w:val="1155cc"/>
             <w:u w:val="single"/>
             <w:rtl w:val="0"/>
           </w:rPr>
@@ -4411,6 +4734,7 @@
     <w:p>
       <w:pPr>
         <w:pStyle w:val="Heading3"/>
+        <w:pageBreakBefore w:val="0"/>
         <w:rPr>
           <w:rFonts w:ascii="Arial" w:cs="Arial" w:eastAsia="Arial" w:hAnsi="Arial"/>
           <w:b w:val="0"/>
@@ -4433,6 +4757,7 @@
     <w:p>
       <w:pPr>
         <w:pStyle w:val="Heading1"/>
+        <w:pageBreakBefore w:val="0"/>
         <w:spacing w:line="276" w:lineRule="auto"/>
         <w:rPr/>
       </w:pPr>
@@ -4447,6 +4772,7 @@
     </w:p>
     <w:p>
       <w:pPr>
+        <w:pageBreakBefore w:val="0"/>
         <w:spacing w:line="276" w:lineRule="auto"/>
         <w:rPr/>
       </w:pPr>
@@ -4456,7 +4782,7 @@
         </w:rPr>
         <w:t xml:space="preserve">The HMIS XML Schema version FY2022 is conformant with the </w:t>
       </w:r>
-      <w:hyperlink r:id="rId30">
+      <w:hyperlink r:id="rId29">
         <w:r>
           <w:rPr>
             <w:color w:val="1155cc"/>
@@ -4491,6 +4817,7 @@
     </w:p>
     <w:p>
       <w:pPr>
+        <w:pageBreakBefore w:val="0"/>
         <w:spacing w:line="276" w:lineRule="auto"/>
         <w:rPr/>
       </w:pPr>
@@ -4507,6 +4834,7 @@
         <w:pStyle w:val="Heading2"/>
         <w:keepNext w:val="1"/>
         <w:keepLines w:val="1"/>
+        <w:pageBreakBefore w:val="0"/>
         <w:widowControl w:val="1"/>
         <w:numPr>
           <w:ilvl w:val="8"/>
@@ -4535,6 +4863,7 @@
     </w:p>
     <w:p>
       <w:pPr>
+        <w:pageBreakBefore w:val="0"/>
         <w:spacing w:line="276" w:lineRule="auto"/>
         <w:rPr/>
       </w:pPr>
@@ -4559,6 +4888,7 @@
     </w:p>
     <w:p>
       <w:pPr>
+        <w:pageBreakBefore w:val="0"/>
         <w:spacing w:line="276" w:lineRule="auto"/>
         <w:rPr/>
       </w:pPr>
@@ -4573,6 +4903,7 @@
     <w:p>
       <w:pPr>
         <w:pStyle w:val="Heading1"/>
+        <w:pageBreakBefore w:val="0"/>
         <w:spacing w:line="276" w:lineRule="auto"/>
         <w:rPr/>
       </w:pPr>
@@ -4587,6 +4918,7 @@
     </w:p>
     <w:p>
       <w:pPr>
+        <w:pageBreakBefore w:val="0"/>
         <w:numPr>
           <w:ilvl w:val="0"/>
           <w:numId w:val="2"/>
@@ -4604,6 +4936,7 @@
     </w:p>
     <w:p>
       <w:pPr>
+        <w:pageBreakBefore w:val="0"/>
         <w:numPr>
           <w:ilvl w:val="0"/>
           <w:numId w:val="2"/>
@@ -4631,7 +4964,7 @@
         </w:rPr>
         <w:t xml:space="preserve">e-by-line comparison of version FY2020 to version FY2022: </w:t>
       </w:r>
-      <w:hyperlink r:id="rId31">
+      <w:hyperlink r:id="rId30">
         <w:r>
           <w:rPr>
             <w:color w:val="1155cc"/>
@@ -4754,6 +5087,7 @@
     <w:p>
       <w:pPr>
         <w:pStyle w:val="Heading1"/>
+        <w:pageBreakBefore w:val="0"/>
         <w:spacing w:line="276" w:lineRule="auto"/>
         <w:rPr/>
       </w:pPr>
@@ -4768,6 +5102,7 @@
     <w:p>
       <w:pPr>
         <w:pStyle w:val="Heading1"/>
+        <w:pageBreakBefore w:val="0"/>
         <w:spacing w:line="276" w:lineRule="auto"/>
         <w:rPr/>
       </w:pPr>
@@ -4787,6 +5122,7 @@
         <w:pStyle w:val="Heading2"/>
         <w:keepNext w:val="1"/>
         <w:keepLines w:val="1"/>
+        <w:pageBreakBefore w:val="0"/>
         <w:widowControl w:val="1"/>
         <w:numPr>
           <w:ilvl w:val="8"/>
@@ -4815,10 +5151,11 @@
     </w:p>
     <w:p>
       <w:pPr>
+        <w:pageBreakBefore w:val="0"/>
         <w:spacing w:line="276" w:lineRule="auto"/>
         <w:rPr/>
       </w:pPr>
-      <w:hyperlink r:id="rId32">
+      <w:hyperlink r:id="rId31">
         <w:r>
           <w:rPr>
             <w:color w:val="000080"/>
@@ -4834,7 +5171,7 @@
         </w:rPr>
         <w:t xml:space="preserve"> is the format and standard used by the HMIS XML Schema version FY2022.   It was first introduced with HMIS XML Schema 4.0.  XML Schema 1.1 is a superset of the XML Schema 1.0, used in version 3.1 and below of the HMIS XML format, and is forward compatible from XML Schema 1.0.  XML Schema 1.1 only adds additional features to those of 1.0, three of which are used by HMIS XML Schema FY2022. These are extensibility features, conditional validation, and better key reference enforcement features.  All major XML parsers have been updated to support version Schema 1.1, which was released in 2007, resulting in XML Schema 1.1 now being a mature technology.  A practical example of command line validation using the Xerces XML Parser is in the </w:t>
       </w:r>
-      <w:hyperlink r:id="rId33">
+      <w:hyperlink r:id="rId32">
         <w:r>
           <w:rPr>
             <w:color w:val="000080"/>
@@ -4856,6 +5193,7 @@
     <w:p>
       <w:pPr>
         <w:pStyle w:val="Heading3"/>
+        <w:pageBreakBefore w:val="0"/>
         <w:spacing w:line="276" w:lineRule="auto"/>
         <w:rPr/>
       </w:pPr>
@@ -4870,6 +5208,7 @@
     </w:p>
     <w:p>
       <w:pPr>
+        <w:pageBreakBefore w:val="0"/>
         <w:spacing w:line="276" w:lineRule="auto"/>
         <w:rPr/>
       </w:pPr>
@@ -4879,7 +5218,7 @@
         </w:rPr>
         <w:t xml:space="preserve">Flexible vendor extensions are much more easily accomplished with XML Schema 1.1, as opposed to the previous XML Schema 1.0.  To extend the HMIS XML Schema version FY2020 using this new feature, please read the </w:t>
       </w:r>
-      <w:hyperlink r:id="rId34">
+      <w:hyperlink r:id="rId33">
         <w:r>
           <w:rPr>
             <w:color w:val="1155cc"/>
@@ -4979,6 +5318,7 @@
     </w:p>
     <w:p>
       <w:pPr>
+        <w:pageBreakBefore w:val="0"/>
         <w:spacing w:line="276" w:lineRule="auto"/>
         <w:rPr/>
       </w:pPr>
@@ -4990,6 +5330,7 @@
     </w:p>
     <w:p>
       <w:pPr>
+        <w:pageBreakBefore w:val="0"/>
         <w:spacing w:line="276" w:lineRule="auto"/>
         <w:rPr/>
       </w:pPr>
@@ -5003,6 +5344,7 @@
     <w:p>
       <w:pPr>
         <w:pStyle w:val="Heading3"/>
+        <w:pageBreakBefore w:val="0"/>
         <w:rPr/>
       </w:pPr>
       <w:bookmarkStart w:colFirst="0" w:colLast="0" w:name="_nmf14n" w:id="34"/>
@@ -5016,6 +5358,7 @@
     </w:p>
     <w:p>
       <w:pPr>
+        <w:pageBreakBefore w:val="0"/>
         <w:rPr/>
       </w:pPr>
       <w:r>
@@ -5027,16 +5370,18 @@
     </w:p>
     <w:p>
       <w:pPr>
-        <w:rPr/>
-      </w:pPr>
-      <w:r>
-        <w:rPr>
-          <w:rtl w:val="0"/>
-        </w:rPr>
-      </w:r>
-    </w:p>
-    <w:p>
-      <w:pPr>
+        <w:pageBreakBefore w:val="0"/>
+        <w:rPr/>
+      </w:pPr>
+      <w:r>
+        <w:rPr>
+          <w:rtl w:val="0"/>
+        </w:rPr>
+      </w:r>
+    </w:p>
+    <w:p>
+      <w:pPr>
+        <w:pageBreakBefore w:val="0"/>
         <w:numPr>
           <w:ilvl w:val="0"/>
           <w:numId w:val="3"/>
@@ -5067,6 +5412,7 @@
     </w:p>
     <w:p>
       <w:pPr>
+        <w:pageBreakBefore w:val="0"/>
         <w:numPr>
           <w:ilvl w:val="0"/>
           <w:numId w:val="3"/>
@@ -5128,6 +5474,7 @@
     </w:p>
     <w:p>
       <w:pPr>
+        <w:pageBreakBefore w:val="0"/>
         <w:numPr>
           <w:ilvl w:val="1"/>
           <w:numId w:val="3"/>
@@ -5146,6 +5493,7 @@
     </w:p>
     <w:p>
       <w:pPr>
+        <w:pageBreakBefore w:val="0"/>
         <w:numPr>
           <w:ilvl w:val="1"/>
           <w:numId w:val="3"/>
@@ -5164,6 +5512,7 @@
     </w:p>
     <w:p>
       <w:pPr>
+        <w:pageBreakBefore w:val="0"/>
         <w:numPr>
           <w:ilvl w:val="1"/>
           <w:numId w:val="3"/>
@@ -5182,6 +5531,7 @@
     </w:p>
     <w:p>
       <w:pPr>
+        <w:pageBreakBefore w:val="0"/>
         <w:numPr>
           <w:ilvl w:val="1"/>
           <w:numId w:val="3"/>
@@ -5200,6 +5550,7 @@
     </w:p>
     <w:p>
       <w:pPr>
+        <w:pageBreakBefore w:val="0"/>
         <w:numPr>
           <w:ilvl w:val="0"/>
           <w:numId w:val="3"/>
@@ -5218,6 +5569,7 @@
     </w:p>
     <w:p>
       <w:pPr>
+        <w:pageBreakBefore w:val="0"/>
         <w:numPr>
           <w:ilvl w:val="0"/>
           <w:numId w:val="3"/>
@@ -5239,6 +5591,7 @@
     <w:p>
       <w:pPr>
         <w:pStyle w:val="Heading3"/>
+        <w:pageBreakBefore w:val="0"/>
         <w:spacing w:line="276" w:lineRule="auto"/>
         <w:rPr/>
       </w:pPr>
@@ -5253,6 +5606,7 @@
     </w:p>
     <w:p>
       <w:pPr>
+        <w:pageBreakBefore w:val="0"/>
         <w:spacing w:line="276" w:lineRule="auto"/>
         <w:rPr/>
       </w:pPr>
@@ -5266,6 +5620,7 @@
     <w:p>
       <w:pPr>
         <w:pStyle w:val="Heading3"/>
+        <w:pageBreakBefore w:val="0"/>
         <w:rPr/>
       </w:pPr>
       <w:bookmarkStart w:colFirst="0" w:colLast="0" w:name="_46r0co2" w:id="37"/>
@@ -5279,6 +5634,7 @@
     </w:p>
     <w:p>
       <w:pPr>
+        <w:pageBreakBefore w:val="0"/>
         <w:spacing w:line="276" w:lineRule="auto"/>
         <w:rPr/>
       </w:pPr>
@@ -5337,6 +5693,7 @@
     </w:p>
     <w:p>
       <w:pPr>
+        <w:pageBreakBefore w:val="0"/>
         <w:spacing w:line="276" w:lineRule="auto"/>
         <w:rPr/>
       </w:pPr>
@@ -5348,6 +5705,7 @@
     </w:p>
     <w:p>
       <w:pPr>
+        <w:pageBreakBefore w:val="0"/>
         <w:spacing w:line="276" w:lineRule="auto"/>
         <w:rPr/>
       </w:pPr>
@@ -5357,7 +5715,7 @@
         </w:rPr>
         <w:t xml:space="preserve">Here is an example of conditional validation in the schema (at </w:t>
       </w:r>
-      <w:hyperlink r:id="rId35">
+      <w:hyperlink r:id="rId34">
         <w:r>
           <w:rPr>
             <w:color w:val="1155cc"/>
@@ -5378,6 +5736,7 @@
       <w:pPr>
         <w:keepNext w:val="0"/>
         <w:keepLines w:val="0"/>
+        <w:pageBreakBefore w:val="0"/>
         <w:widowControl w:val="1"/>
         <w:pBdr>
           <w:top w:space="0" w:sz="0" w:val="nil"/>
@@ -5426,6 +5785,7 @@
       <w:pPr>
         <w:keepNext w:val="0"/>
         <w:keepLines w:val="0"/>
+        <w:pageBreakBefore w:val="0"/>
         <w:widowControl w:val="1"/>
         <w:pBdr>
           <w:top w:space="0" w:sz="0" w:val="nil"/>
@@ -5575,6 +5935,7 @@
     <w:p>
       <w:pPr>
         <w:pStyle w:val="Heading1"/>
+        <w:pageBreakBefore w:val="0"/>
         <w:spacing w:line="276" w:lineRule="auto"/>
         <w:rPr/>
       </w:pPr>
@@ -5591,6 +5952,7 @@
         <w:pStyle w:val="Heading1"/>
         <w:keepNext w:val="1"/>
         <w:keepLines w:val="1"/>
+        <w:pageBreakBefore w:val="0"/>
         <w:widowControl w:val="1"/>
         <w:spacing w:after="0" w:before="0" w:line="276" w:lineRule="auto"/>
         <w:ind w:left="0" w:right="0" w:firstLine="0"/>
@@ -5632,6 +5994,7 @@
         <w:pStyle w:val="Heading2"/>
         <w:keepNext w:val="1"/>
         <w:keepLines w:val="1"/>
+        <w:pageBreakBefore w:val="0"/>
         <w:widowControl w:val="1"/>
         <w:numPr>
           <w:ilvl w:val="8"/>
@@ -5660,6 +6023,7 @@
     </w:p>
     <w:p>
       <w:pPr>
+        <w:pageBreakBefore w:val="0"/>
         <w:spacing w:line="276" w:lineRule="auto"/>
         <w:rPr/>
       </w:pPr>
@@ -5668,6 +6032,22 @@
           <w:rtl w:val="0"/>
         </w:rPr>
         <w:t xml:space="preserve">A fairly exhaustive example HMIS XML instance is available </w:t>
+      </w:r>
+      <w:hyperlink r:id="rId35">
+        <w:r>
+          <w:rPr>
+            <w:color w:val="1155cc"/>
+            <w:u w:val="single"/>
+            <w:rtl w:val="0"/>
+          </w:rPr>
+          <w:t xml:space="preserve">in the repository for download</w:t>
+        </w:r>
+      </w:hyperlink>
+      <w:r>
+        <w:rPr>
+          <w:rtl w:val="0"/>
+        </w:rPr>
+        <w:t xml:space="preserve">.  A minimal instance is also </w:t>
       </w:r>
       <w:hyperlink r:id="rId36">
         <w:r>
@@ -5683,22 +6063,6 @@
         <w:rPr>
           <w:rtl w:val="0"/>
         </w:rPr>
-        <w:t xml:space="preserve">.  A minimal instance is also </w:t>
-      </w:r>
-      <w:hyperlink r:id="rId37">
-        <w:r>
-          <w:rPr>
-            <w:color w:val="1155cc"/>
-            <w:u w:val="single"/>
-            <w:rtl w:val="0"/>
-          </w:rPr>
-          <w:t xml:space="preserve">in the repository for download</w:t>
-        </w:r>
-      </w:hyperlink>
-      <w:r>
-        <w:rPr>
-          <w:rtl w:val="0"/>
-        </w:rPr>
         <w:t xml:space="preserve">.</w:t>
       </w:r>
     </w:p>
@@ -5709,6 +6073,7 @@
         <w:pStyle w:val="Heading2"/>
         <w:keepNext w:val="1"/>
         <w:keepLines w:val="1"/>
+        <w:pageBreakBefore w:val="0"/>
         <w:widowControl w:val="1"/>
         <w:numPr>
           <w:ilvl w:val="8"/>
@@ -5737,6 +6102,7 @@
     </w:p>
     <w:p>
       <w:pPr>
+        <w:pageBreakBefore w:val="0"/>
         <w:spacing w:line="276" w:lineRule="auto"/>
         <w:rPr/>
       </w:pPr>
@@ -5745,6 +6111,22 @@
           <w:rtl w:val="0"/>
         </w:rPr>
         <w:t xml:space="preserve">An example HMIS XML extension is available </w:t>
+      </w:r>
+      <w:hyperlink r:id="rId37">
+        <w:r>
+          <w:rPr>
+            <w:color w:val="1155cc"/>
+            <w:u w:val="single"/>
+            <w:rtl w:val="0"/>
+          </w:rPr>
+          <w:t xml:space="preserve">in the repository for download</w:t>
+        </w:r>
+      </w:hyperlink>
+      <w:r>
+        <w:rPr>
+          <w:rtl w:val="0"/>
+        </w:rPr>
+        <w:t xml:space="preserve">.  An instance applying this extension is also </w:t>
       </w:r>
       <w:hyperlink r:id="rId38">
         <w:r>
@@ -5760,22 +6142,6 @@
         <w:rPr>
           <w:rtl w:val="0"/>
         </w:rPr>
-        <w:t xml:space="preserve">.  An instance applying this extension is also </w:t>
-      </w:r>
-      <w:hyperlink r:id="rId39">
-        <w:r>
-          <w:rPr>
-            <w:color w:val="1155cc"/>
-            <w:u w:val="single"/>
-            <w:rtl w:val="0"/>
-          </w:rPr>
-          <w:t xml:space="preserve">in the repository for download</w:t>
-        </w:r>
-      </w:hyperlink>
-      <w:r>
-        <w:rPr>
-          <w:rtl w:val="0"/>
-        </w:rPr>
         <w:t xml:space="preserve">.  </w:t>
       </w:r>
     </w:p>
@@ -5786,6 +6152,7 @@
         <w:pStyle w:val="Heading2"/>
         <w:keepNext w:val="1"/>
         <w:keepLines w:val="1"/>
+        <w:pageBreakBefore w:val="0"/>
         <w:widowControl w:val="1"/>
         <w:numPr>
           <w:ilvl w:val="8"/>
@@ -5821,6 +6188,7 @@
     </w:p>
     <w:p>
       <w:pPr>
+        <w:pageBreakBefore w:val="0"/>
         <w:spacing w:line="276" w:lineRule="auto"/>
         <w:rPr/>
       </w:pPr>
@@ -5833,6 +6201,7 @@
     </w:p>
     <w:p>
       <w:pPr>
+        <w:pageBreakBefore w:val="0"/>
         <w:numPr>
           <w:ilvl w:val="0"/>
           <w:numId w:val="1"/>
@@ -5852,7 +6221,7 @@
         </w:rPr>
         <w:t xml:space="preserve">A software issue tracker is available at: </w:t>
       </w:r>
-      <w:hyperlink r:id="rId40">
+      <w:hyperlink r:id="rId39">
         <w:r>
           <w:rPr>
             <w:color w:val="000080"/>
@@ -5870,6 +6239,7 @@
     </w:p>
     <w:p>
       <w:pPr>
+        <w:pageBreakBefore w:val="0"/>
         <w:numPr>
           <w:ilvl w:val="0"/>
           <w:numId w:val="1"/>
@@ -5887,7 +6257,7 @@
         </w:rPr>
         <w:t xml:space="preserve">A HUD sponsored </w:t>
       </w:r>
-      <w:hyperlink r:id="rId41">
+      <w:hyperlink r:id="rId40">
         <w:r>
           <w:rPr>
             <w:color w:val="1155cc"/>
@@ -5897,7 +6267,7 @@
           <w:t xml:space="preserve">HMIS vendor</w:t>
         </w:r>
       </w:hyperlink>
-      <w:hyperlink r:id="rId42">
+      <w:hyperlink r:id="rId41">
         <w:r>
           <w:rPr>
             <w:color w:val="1155cc"/>
@@ -5913,7 +6283,7 @@
         </w:rPr>
         <w:t xml:space="preserve"> has monthly meetings, where the HMIS Data Standards are often discussed.  Use the </w:t>
       </w:r>
-      <w:hyperlink r:id="rId43">
+      <w:hyperlink r:id="rId42">
         <w:r>
           <w:rPr>
             <w:color w:val="1155cc"/>
@@ -5932,6 +6302,7 @@
     </w:p>
     <w:p>
       <w:pPr>
+        <w:pageBreakBefore w:val="0"/>
         <w:numPr>
           <w:ilvl w:val="0"/>
           <w:numId w:val="1"/>
@@ -5949,7 +6320,7 @@
         </w:rPr>
         <w:t xml:space="preserve">Contact </w:t>
       </w:r>
-      <w:hyperlink r:id="rId44">
+      <w:hyperlink r:id="rId43">
         <w:r>
           <w:rPr>
             <w:color w:val="1155cc"/>
@@ -5973,6 +6344,7 @@
         <w:pStyle w:val="Heading2"/>
         <w:keepNext w:val="1"/>
         <w:keepLines w:val="1"/>
+        <w:pageBreakBefore w:val="0"/>
         <w:widowControl w:val="1"/>
         <w:numPr>
           <w:ilvl w:val="8"/>
@@ -6001,6 +6373,7 @@
     </w:p>
     <w:p>
       <w:pPr>
+        <w:pageBreakBefore w:val="0"/>
         <w:spacing w:line="276" w:lineRule="auto"/>
         <w:rPr/>
       </w:pPr>
@@ -6010,7 +6383,7 @@
         </w:rPr>
         <w:t xml:space="preserve">HMIS XML Schema development archives and issues list is unofficially (not an official HUD website) hosted at: </w:t>
       </w:r>
-      <w:hyperlink r:id="rId45">
+      <w:hyperlink r:id="rId44">
         <w:r>
           <w:rPr>
             <w:color w:val="000080"/>
@@ -6029,6 +6402,7 @@
     </w:p>
     <w:p>
       <w:pPr>
+        <w:pageBreakBefore w:val="0"/>
         <w:spacing w:line="276" w:lineRule="auto"/>
         <w:rPr/>
       </w:pPr>
@@ -6040,6 +6414,7 @@
     </w:p>
     <w:p>
       <w:pPr>
+        <w:pageBreakBefore w:val="0"/>
         <w:spacing w:line="276" w:lineRule="auto"/>
         <w:rPr/>
       </w:pPr>
@@ -6051,6 +6426,7 @@
     </w:p>
     <w:p>
       <w:pPr>
+        <w:pageBreakBefore w:val="0"/>
         <w:rPr/>
       </w:pPr>
       <w:r>
@@ -6071,16 +6447,16 @@
             <wp:extent cx="2637790" cy="3046730"/>
             <wp:effectExtent b="0" l="0" r="0" t="0"/>
             <wp:wrapTopAndBottom distB="0" distT="0"/>
-            <wp:docPr id="1" name="image1.png"/>
+            <wp:docPr id="1" name="image2.png"/>
             <a:graphic>
               <a:graphicData uri="http://schemas.openxmlformats.org/drawingml/2006/picture">
                 <pic:pic>
                   <pic:nvPicPr>
-                    <pic:cNvPr id="0" name="image1.png"/>
+                    <pic:cNvPr id="0" name="image2.png"/>
                     <pic:cNvPicPr preferRelativeResize="0"/>
                   </pic:nvPicPr>
                   <pic:blipFill>
-                    <a:blip r:embed="rId46"/>
+                    <a:blip r:embed="rId45"/>
                     <a:srcRect b="0" l="0" r="0" t="0"/>
                     <a:stretch>
                       <a:fillRect/>
@@ -6106,6 +6482,7 @@
     <w:p>
       <w:pPr>
         <w:pStyle w:val="Heading1"/>
+        <w:pageBreakBefore w:val="0"/>
         <w:spacing w:line="276" w:lineRule="auto"/>
         <w:rPr/>
       </w:pPr>
@@ -6120,6 +6497,7 @@
     </w:p>
     <w:p>
       <w:pPr>
+        <w:pageBreakBefore w:val="0"/>
         <w:spacing w:line="276" w:lineRule="auto"/>
         <w:rPr/>
       </w:pPr>
@@ -6129,7 +6507,7 @@
         </w:rPr>
         <w:t xml:space="preserve">Contact the </w:t>
       </w:r>
-      <w:hyperlink r:id="rId47">
+      <w:hyperlink r:id="rId46">
         <w:r>
           <w:rPr>
             <w:color w:val="000080"/>
@@ -6145,7 +6523,7 @@
         </w:rPr>
         <w:t xml:space="preserve"> to request general assistance with the HMIS XML Schema. To log a detailed change directly, an </w:t>
       </w:r>
-      <w:hyperlink r:id="rId48">
+      <w:hyperlink r:id="rId47">
         <w:r>
           <w:rPr>
             <w:color w:val="000080"/>
@@ -6165,6 +6543,7 @@
     <w:p>
       <w:pPr>
         <w:pStyle w:val="Heading1"/>
+        <w:pageBreakBefore w:val="0"/>
         <w:rPr/>
       </w:pPr>
       <w:r>
@@ -6176,6 +6555,7 @@
     <w:p>
       <w:pPr>
         <w:pStyle w:val="Heading1"/>
+        <w:pageBreakBefore w:val="0"/>
         <w:rPr/>
       </w:pPr>
       <w:r>
@@ -6188,6 +6568,7 @@
       <w:pPr>
         <w:pStyle w:val="Heading1"/>
         <w:keepNext w:val="1"/>
+        <w:pageBreakBefore w:val="0"/>
         <w:numPr>
           <w:ilvl w:val="8"/>
           <w:numId w:val="6"/>
@@ -6209,6 +6590,7 @@
     <w:p>
       <w:pPr>
         <w:pStyle w:val="Heading1"/>
+        <w:pageBreakBefore w:val="0"/>
         <w:rPr/>
       </w:pPr>
       <w:r>
@@ -6220,6 +6602,7 @@
     <w:p>
       <w:pPr>
         <w:pStyle w:val="Heading2"/>
+        <w:pageBreakBefore w:val="0"/>
         <w:rPr>
           <w:b w:val="1"/>
         </w:rPr>
@@ -6238,6 +6621,7 @@
       <w:pPr>
         <w:keepNext w:val="0"/>
         <w:keepLines w:val="0"/>
+        <w:pageBreakBefore w:val="0"/>
         <w:widowControl w:val="1"/>
         <w:pBdr>
           <w:top w:space="0" w:sz="0" w:val="nil"/>
@@ -6274,6 +6658,7 @@
       <w:pPr>
         <w:keepNext w:val="0"/>
         <w:keepLines w:val="0"/>
+        <w:pageBreakBefore w:val="0"/>
         <w:widowControl w:val="1"/>
         <w:numPr>
           <w:ilvl w:val="0"/>
@@ -6345,7 +6730,7 @@
         <w:t xml:space="preserve"> changes from FY2020 – all changes listed here:</w:t>
         <w:br w:type="textWrapping"/>
       </w:r>
-      <w:hyperlink r:id="rId49">
+      <w:hyperlink r:id="rId48">
         <w:r>
           <w:rPr>
             <w:color w:val="1155cc"/>
@@ -6367,6 +6752,7 @@
       <w:pPr>
         <w:keepNext w:val="0"/>
         <w:keepLines w:val="0"/>
+        <w:pageBreakBefore w:val="0"/>
         <w:widowControl w:val="1"/>
         <w:numPr>
           <w:ilvl w:val="0"/>
@@ -6404,6 +6790,7 @@
       <w:pPr>
         <w:keepNext w:val="0"/>
         <w:keepLines w:val="0"/>
+        <w:pageBreakBefore w:val="0"/>
         <w:widowControl w:val="1"/>
         <w:numPr>
           <w:ilvl w:val="0"/>
@@ -6438,6 +6825,7 @@
       <w:pPr>
         <w:keepNext w:val="0"/>
         <w:keepLines w:val="0"/>
+        <w:pageBreakBefore w:val="0"/>
         <w:widowControl w:val="1"/>
         <w:pBdr>
           <w:top w:space="0" w:sz="0" w:val="nil"/>
@@ -6465,6 +6853,7 @@
       <w:pPr>
         <w:keepNext w:val="0"/>
         <w:keepLines w:val="0"/>
+        <w:pageBreakBefore w:val="0"/>
         <w:widowControl w:val="1"/>
         <w:pBdr>
           <w:top w:space="0" w:sz="0" w:val="nil"/>
@@ -6493,6 +6882,7 @@
       <w:pPr>
         <w:keepNext w:val="0"/>
         <w:keepLines w:val="0"/>
+        <w:pageBreakBefore w:val="0"/>
         <w:widowControl w:val="1"/>
         <w:pBdr>
           <w:top w:space="0" w:sz="0" w:val="nil"/>
@@ -6520,6 +6910,7 @@
       <w:pPr>
         <w:keepNext w:val="0"/>
         <w:keepLines w:val="0"/>
+        <w:pageBreakBefore w:val="0"/>
         <w:widowControl w:val="1"/>
         <w:pBdr>
           <w:top w:space="0" w:sz="0" w:val="nil"/>
@@ -6543,16 +6934,16 @@
           <wp:inline distB="114300" distT="114300" distL="114300" distR="114300">
             <wp:extent cx="6858000" cy="1003300"/>
             <wp:effectExtent b="0" l="0" r="0" t="0"/>
-            <wp:docPr id="4" name="image5.png"/>
+            <wp:docPr id="4" name="image3.png"/>
             <a:graphic>
               <a:graphicData uri="http://schemas.openxmlformats.org/drawingml/2006/picture">
                 <pic:pic>
                   <pic:nvPicPr>
-                    <pic:cNvPr id="0" name="image5.png"/>
+                    <pic:cNvPr id="0" name="image3.png"/>
                     <pic:cNvPicPr preferRelativeResize="0"/>
                   </pic:nvPicPr>
                   <pic:blipFill>
-                    <a:blip r:embed="rId50"/>
+                    <a:blip r:embed="rId49"/>
                     <a:srcRect b="0" l="0" r="0" t="0"/>
                     <a:stretch>
                       <a:fillRect/>
@@ -6582,6 +6973,7 @@
       <w:pPr>
         <w:keepNext w:val="0"/>
         <w:keepLines w:val="0"/>
+        <w:pageBreakBefore w:val="0"/>
         <w:widowControl w:val="1"/>
         <w:pBdr>
           <w:top w:space="0" w:sz="0" w:val="nil"/>
@@ -6609,6 +7001,7 @@
       <w:pPr>
         <w:keepNext w:val="0"/>
         <w:keepLines w:val="0"/>
+        <w:pageBreakBefore w:val="0"/>
         <w:widowControl w:val="1"/>
         <w:pBdr>
           <w:top w:space="0" w:sz="0" w:val="nil"/>
@@ -6637,6 +7030,7 @@
       <w:pPr>
         <w:keepNext w:val="0"/>
         <w:keepLines w:val="0"/>
+        <w:pageBreakBefore w:val="0"/>
         <w:widowControl w:val="1"/>
         <w:pBdr>
           <w:top w:space="0" w:sz="0" w:val="nil"/>
@@ -6669,7 +7063,7 @@
                     <pic:cNvPicPr preferRelativeResize="0"/>
                   </pic:nvPicPr>
                   <pic:blipFill>
-                    <a:blip r:embed="rId51"/>
+                    <a:blip r:embed="rId50"/>
                     <a:srcRect b="0" l="0" r="0" t="0"/>
                     <a:stretch>
                       <a:fillRect/>
@@ -6699,6 +7093,7 @@
       <w:pPr>
         <w:keepNext w:val="0"/>
         <w:keepLines w:val="0"/>
+        <w:pageBreakBefore w:val="0"/>
         <w:widowControl w:val="1"/>
         <w:pBdr>
           <w:top w:space="0" w:sz="0" w:val="nil"/>
@@ -6726,6 +7121,7 @@
       <w:pPr>
         <w:keepNext w:val="0"/>
         <w:keepLines w:val="0"/>
+        <w:pageBreakBefore w:val="0"/>
         <w:widowControl w:val="1"/>
         <w:pBdr>
           <w:top w:space="0" w:sz="0" w:val="nil"/>
@@ -6755,6 +7151,7 @@
       <w:pPr>
         <w:keepNext w:val="0"/>
         <w:keepLines w:val="0"/>
+        <w:pageBreakBefore w:val="0"/>
         <w:widowControl w:val="1"/>
         <w:numPr>
           <w:ilvl w:val="0"/>
@@ -6791,7 +7188,7 @@
       </w:r>
     </w:p>
     <w:sectPr>
-      <w:footerReference r:id="rId52" w:type="default"/>
+      <w:footerReference r:id="rId51" w:type="default"/>
       <w:pgSz w:h="15840" w:w="12240" w:orient="portrait"/>
       <w:pgMar w:bottom="720" w:top="720" w:left="720" w:right="720" w:header="0" w:footer="708"/>
       <w:pgNumType w:start="1"/>
@@ -6804,6 +7201,7 @@
 <w:ftr xmlns:mc="http://schemas.openxmlformats.org/markup-compatibility/2006" xmlns:o="urn:schemas-microsoft-com:office:office" xmlns:r="http://schemas.openxmlformats.org/officeDocument/2006/relationships" xmlns:m="http://schemas.openxmlformats.org/officeDocument/2006/math" xmlns:v="urn:schemas-microsoft-com:vml" xmlns:wp="http://schemas.openxmlformats.org/drawingml/2006/wordprocessingDrawing" xmlns:w10="urn:schemas-microsoft-com:office:word" xmlns:w="http://schemas.openxmlformats.org/wordprocessingml/2006/main" xmlns:wne="http://schemas.microsoft.com/office/word/2006/wordml" xmlns:sl="http://schemas.openxmlformats.org/schemaLibrary/2006/main" xmlns:a="http://schemas.openxmlformats.org/drawingml/2006/main" xmlns:pic="http://schemas.openxmlformats.org/drawingml/2006/picture" xmlns:c="http://schemas.openxmlformats.org/drawingml/2006/chart" xmlns:lc="http://schemas.openxmlformats.org/drawingml/2006/lockedCanvas" xmlns:dgm="http://schemas.openxmlformats.org/drawingml/2006/diagram" xmlns:wps="http://schemas.microsoft.com/office/word/2010/wordprocessingShape" xmlns:wpg="http://schemas.microsoft.com/office/word/2010/wordprocessingGroup" xmlns:w14="http://schemas.microsoft.com/office/word/2010/wordml" xmlns:w15="http://schemas.microsoft.com/office/word/2012/wordml">
   <w:p>
     <w:pPr>
+      <w:pageBreakBefore w:val="0"/>
       <w:spacing w:line="276" w:lineRule="auto"/>
       <w:rPr/>
     </w:pPr>
@@ -6823,6 +7221,7 @@
       <w:pPr>
         <w:keepNext w:val="0"/>
         <w:keepLines w:val="0"/>
+        <w:pageBreakBefore w:val="0"/>
         <w:widowControl w:val="1"/>
         <w:pBdr>
           <w:top w:space="0" w:sz="0" w:val="nil"/>
@@ -6856,6 +7255,14 @@
         </w:rPr>
         <w:footnoteRef/>
       </w:r>
+      <w:r>
+        <w:rPr>
+          <w:sz w:val="20"/>
+          <w:szCs w:val="20"/>
+          <w:rtl w:val="0"/>
+        </w:rPr>
+        <w:t xml:space="preserve">see </w:t>
+      </w:r>
       <w:hyperlink r:id="rId1">
         <w:r>
           <w:rPr>
@@ -6865,7 +7272,7 @@
             <w:u w:val="single"/>
             <w:rtl w:val="0"/>
           </w:rPr>
-          <w:t xml:space="preserve">https://hudhdx.info/Resources/Vendors/HMIS_CSV_Specifications_FY2022_v1.1_clean.pdf</w:t>
+          <w:t xml:space="preserve">https://www.hudhdx.info/VendorResources.aspx</w:t>
         </w:r>
       </w:hyperlink>
       <w:r>
@@ -6880,6 +7287,7 @@
       <w:pPr>
         <w:keepNext w:val="0"/>
         <w:keepLines w:val="0"/>
+        <w:pageBreakBefore w:val="0"/>
         <w:widowControl w:val="1"/>
         <w:pBdr>
           <w:top w:space="0" w:sz="0" w:val="nil"/>
@@ -6948,6 +7356,7 @@
       <w:pPr>
         <w:keepNext w:val="0"/>
         <w:keepLines w:val="0"/>
+        <w:pageBreakBefore w:val="0"/>
         <w:widowControl w:val="0"/>
         <w:pBdr>
           <w:top w:space="0" w:sz="0" w:val="nil"/>
@@ -7771,6 +8180,7 @@
     <w:pPr>
       <w:keepNext w:val="1"/>
       <w:keepLines w:val="1"/>
+      <w:pageBreakBefore w:val="0"/>
     </w:pPr>
     <w:rPr>
       <w:rFonts w:ascii="Trebuchet MS" w:cs="Trebuchet MS" w:eastAsia="Trebuchet MS" w:hAnsi="Trebuchet MS"/>
@@ -7784,6 +8194,7 @@
     <w:pPr>
       <w:keepNext w:val="1"/>
       <w:keepLines w:val="1"/>
+      <w:pageBreakBefore w:val="0"/>
       <w:spacing w:before="200" w:lineRule="auto"/>
     </w:pPr>
     <w:rPr>
@@ -7799,6 +8210,7 @@
     <w:pPr>
       <w:keepNext w:val="1"/>
       <w:keepLines w:val="1"/>
+      <w:pageBreakBefore w:val="0"/>
       <w:spacing w:after="0" w:before="160" w:line="276" w:lineRule="auto"/>
       <w:ind w:left="0" w:right="0" w:firstLine="0"/>
     </w:pPr>
@@ -7814,6 +8226,7 @@
     <w:pPr>
       <w:keepNext w:val="1"/>
       <w:keepLines w:val="1"/>
+      <w:pageBreakBefore w:val="0"/>
       <w:spacing w:after="0" w:before="160" w:line="276" w:lineRule="auto"/>
     </w:pPr>
     <w:rPr>
@@ -7831,6 +8244,7 @@
     <w:pPr>
       <w:keepNext w:val="1"/>
       <w:keepLines w:val="1"/>
+      <w:pageBreakBefore w:val="0"/>
       <w:spacing w:after="0" w:before="160" w:line="276" w:lineRule="auto"/>
     </w:pPr>
     <w:rPr>
@@ -7847,6 +8261,7 @@
     <w:pPr>
       <w:keepNext w:val="1"/>
       <w:keepLines w:val="1"/>
+      <w:pageBreakBefore w:val="0"/>
       <w:spacing w:after="0" w:before="160" w:line="276" w:lineRule="auto"/>
     </w:pPr>
     <w:rPr>
@@ -7864,6 +8279,7 @@
     <w:pPr>
       <w:keepNext w:val="1"/>
       <w:keepLines w:val="1"/>
+      <w:pageBreakBefore w:val="0"/>
       <w:spacing w:after="0" w:before="0" w:line="276" w:lineRule="auto"/>
     </w:pPr>
     <w:rPr>
@@ -7879,6 +8295,7 @@
     <w:pPr>
       <w:keepNext w:val="1"/>
       <w:keepLines w:val="1"/>
+      <w:pageBreakBefore w:val="0"/>
       <w:spacing w:after="200" w:before="0" w:line="276" w:lineRule="auto"/>
     </w:pPr>
     <w:rPr>

</xml_diff>